<commit_message>
Updated documentation and scripts on how to build SSC SDK release package.
</commit_message>
<xml_diff>
--- a/ssc_devtools.docx
+++ b/ssc_devtools.docx
@@ -7,22 +7,22 @@
         <w:jc w:val="center"/>
         <w:rPr>
           <w:b/>
-          <w:sz w:val="32"/>
-        </w:rPr>
-      </w:pPr>
-      <w:r>
-        <w:rPr>
-          <w:b/>
-          <w:sz w:val="32"/>
-        </w:rPr>
-        <w:t>Installing Development Tools for System Simulator Core (SSC)</w:t>
-      </w:r>
-      <w:r>
-        <w:rPr>
-          <w:b/>
-          <w:sz w:val="32"/>
-        </w:rPr>
-        <w:t xml:space="preserve"> - Windows</w:t>
+          <w:sz w:val="28"/>
+        </w:rPr>
+      </w:pPr>
+      <w:r>
+        <w:rPr>
+          <w:b/>
+          <w:sz w:val="28"/>
+        </w:rPr>
+        <w:t xml:space="preserve">Compiling </w:t>
+      </w:r>
+      <w:r>
+        <w:rPr>
+          <w:b/>
+          <w:sz w:val="28"/>
+        </w:rPr>
+        <w:t xml:space="preserve">SSC+SSCdev for win32/x64/linux64/osx64 </w:t>
       </w:r>
     </w:p>
     <w:p>
@@ -30,133 +30,118 @@
         <w:jc w:val="center"/>
         <w:rPr>
           <w:b/>
-          <w:sz w:val="24"/>
-        </w:rPr>
-      </w:pPr>
-      <w:r>
-        <w:rPr>
-          <w:b/>
-          <w:sz w:val="24"/>
-        </w:rPr>
-        <w:t>Updated 2010.10.12, Aron P. Dobos</w:t>
-      </w:r>
-    </w:p>
-    <w:p>
-      <w:r>
-        <w:rPr>
-          <w:b/>
-        </w:rPr>
-        <w:t>Overview</w:t>
-      </w:r>
-    </w:p>
-    <w:p>
-      <w:r>
-        <w:t>System Simulator Core (SSC) is the second generation simulation engine used in the System Advisor Model (SAM) and other desktop and web-based renewable energy system modeling applications.  It is a standalone cross platform C++ library that is typically compiled into a dynamic link library (.</w:t>
-      </w:r>
-      <w:proofErr w:type="spellStart"/>
-      <w:r>
-        <w:t>dll</w:t>
-      </w:r>
-      <w:proofErr w:type="spellEnd"/>
-      <w:r>
-        <w:t xml:space="preserve">) for Windows platforms, a shared object (.so) on Linux, and a shared dynamic library </w:t>
-      </w:r>
-      <w:r>
-        <w:t>(.</w:t>
-      </w:r>
-      <w:proofErr w:type="spellStart"/>
-      <w:r>
-        <w:t>so.dylib</w:t>
-      </w:r>
-      <w:proofErr w:type="spellEnd"/>
-      <w:r>
-        <w:t>)</w:t>
-      </w:r>
-      <w:r>
-        <w:t xml:space="preserve"> on Mac OS X.  It designed for use on both 32 and 64 bit target architectures, and depends only on the standard C++ library (ISO-C++) along with the commonly available additional </w:t>
-      </w:r>
-      <w:proofErr w:type="spellStart"/>
-      <w:r>
-        <w:t>hash_map</w:t>
-      </w:r>
-      <w:proofErr w:type="spellEnd"/>
-      <w:r>
-        <w:t xml:space="preserve">&lt;&gt; data structure (provided by default with GNU/C++ and Visual C++).  </w:t>
-      </w:r>
-    </w:p>
-    <w:p>
-      <w:r>
-        <w:t xml:space="preserve">The steps below outline the steps needed to install the development </w:t>
-      </w:r>
-      <w:proofErr w:type="spellStart"/>
-      <w:r>
-        <w:t>toolchain</w:t>
-      </w:r>
-      <w:proofErr w:type="spellEnd"/>
-      <w:r>
-        <w:t xml:space="preserve"> for Windows systems.</w:t>
-      </w:r>
-    </w:p>
-    <w:p>
-      <w:pPr>
-        <w:pStyle w:val="ListParagraph"/>
-        <w:numPr>
-          <w:ilvl w:val="0"/>
-          <w:numId w:val="1"/>
-        </w:numPr>
-      </w:pPr>
-      <w:r>
-        <w:t xml:space="preserve">Download and install </w:t>
-      </w:r>
-      <w:r>
-        <w:rPr>
-          <w:b/>
-        </w:rPr>
-        <w:t>Microsoft Visual C++ 2010 Express</w:t>
-      </w:r>
-      <w:r>
-        <w:t>.  Make sure it installed with all available options.</w:t>
-      </w:r>
-    </w:p>
-    <w:p>
-      <w:pPr>
-        <w:pStyle w:val="ListParagraph"/>
-        <w:numPr>
-          <w:ilvl w:val="1"/>
-          <w:numId w:val="1"/>
-        </w:numPr>
-      </w:pPr>
-      <w:hyperlink r:id="rId6" w:anchor="2010-Visual-CPP" w:history="1">
+          <w:sz w:val="28"/>
+        </w:rPr>
+      </w:pPr>
+      <w:r>
+        <w:rPr>
+          <w:b/>
+          <w:sz w:val="28"/>
+        </w:rPr>
+        <w:t>Using wxWidgets 3 (SVN), LK, and WEX</w:t>
+      </w:r>
+    </w:p>
+    <w:p>
+      <w:pPr>
+        <w:jc w:val="center"/>
+        <w:rPr>
+          <w:b/>
+        </w:rPr>
+      </w:pPr>
+      <w:r>
+        <w:rPr>
+          <w:b/>
+        </w:rPr>
+        <w:t xml:space="preserve">Aron Dobos – Updated </w:t>
+      </w:r>
+      <w:r>
+        <w:rPr>
+          <w:b/>
+        </w:rPr>
+        <w:t>3 Jan 2012</w:t>
+      </w:r>
+    </w:p>
+    <w:p>
+      <w:pPr>
+        <w:jc w:val="center"/>
+        <w:rPr>
+          <w:b/>
+          <w:color w:val="FF0000"/>
+          <w:sz w:val="28"/>
+        </w:rPr>
+      </w:pPr>
+      <w:r>
+        <w:rPr>
+          <w:b/>
+          <w:color w:val="FF0000"/>
+          <w:sz w:val="28"/>
+        </w:rPr>
+        <w:t>This requires Visual Studio 2012 Express for Desktop</w:t>
+      </w:r>
+      <w:r>
+        <w:rPr>
+          <w:b/>
+          <w:color w:val="FF0000"/>
+          <w:sz w:val="28"/>
+        </w:rPr>
+        <w:t>:</w:t>
+      </w:r>
+    </w:p>
+    <w:p>
+      <w:pPr>
+        <w:jc w:val="center"/>
+        <w:rPr>
+          <w:b/>
+          <w:color w:val="1F497D" w:themeColor="text2"/>
+          <w:sz w:val="20"/>
+        </w:rPr>
+      </w:pPr>
+      <w:hyperlink r:id="rId6" w:history="1">
         <w:r>
           <w:rPr>
             <w:rStyle w:val="Hyperlink"/>
+            <w:b/>
+            <w:sz w:val="20"/>
           </w:rPr>
-          <w:t>http://www.microsoft.com/express/Downloads/#2010-Visual-CPP</w:t>
+          <w:t>http://www.microsoft.com/visualstudio/eng/products/visual-studio-express-for-windows-desktop</w:t>
         </w:r>
       </w:hyperlink>
     </w:p>
     <w:p>
       <w:pPr>
-        <w:pStyle w:val="ListParagraph"/>
-        <w:numPr>
-          <w:ilvl w:val="0"/>
-          <w:numId w:val="1"/>
-        </w:numPr>
-        <w:rPr>
-          <w:b/>
-        </w:rPr>
-      </w:pPr>
-      <w:r>
-        <w:t xml:space="preserve">Download and install the </w:t>
-      </w:r>
-      <w:r>
-        <w:rPr>
-          <w:b/>
-        </w:rPr>
-        <w:t>Window SDK</w:t>
-      </w:r>
-      <w:r>
-        <w:t>.  At the time of writing, the current version was Windows 7 – V7.1. Again, make sure it installed with all available options.  This is required for proper building of 64-bit targets.</w:t>
+        <w:rPr>
+          <w:b/>
+        </w:rPr>
+      </w:pPr>
+      <w:r>
+        <w:rPr>
+          <w:b/>
+        </w:rPr>
+        <w:t>wxWidgets 2.9 SVN, 32 bit.</w:t>
+      </w:r>
+    </w:p>
+    <w:p>
+      <w:pPr>
+        <w:pStyle w:val="ListParagraph"/>
+        <w:numPr>
+          <w:ilvl w:val="0"/>
+          <w:numId w:val="2"/>
+        </w:numPr>
+      </w:pPr>
+      <w:r>
+        <w:t>Create a folder c:\wxWidgets32</w:t>
+      </w:r>
+    </w:p>
+    <w:p>
+      <w:pPr>
+        <w:pStyle w:val="ListParagraph"/>
+        <w:numPr>
+          <w:ilvl w:val="0"/>
+          <w:numId w:val="2"/>
+        </w:numPr>
+      </w:pPr>
+      <w:r>
+        <w:t>Right click on it, and check out (via TortoiseSVN) the wxWidgets trunk from the public SVN</w:t>
       </w:r>
     </w:p>
     <w:p>
@@ -164,7 +149,7 @@
         <w:pStyle w:val="ListParagraph"/>
         <w:numPr>
           <w:ilvl w:val="1"/>
-          <w:numId w:val="1"/>
+          <w:numId w:val="2"/>
         </w:numPr>
       </w:pPr>
       <w:hyperlink r:id="rId7" w:history="1">
@@ -172,7 +157,7 @@
           <w:rPr>
             <w:rStyle w:val="Hyperlink"/>
           </w:rPr>
-          <w:t>http://msdn.microsoft.com/en-us/windows/bb980924.aspx</w:t>
+          <w:t>http://svn.wxwidgets.org/svn/wx/wxWidgets/trunk</w:t>
         </w:r>
       </w:hyperlink>
     </w:p>
@@ -180,103 +165,806 @@
       <w:pPr>
         <w:pStyle w:val="ListParagraph"/>
         <w:numPr>
-          <w:ilvl w:val="0"/>
-          <w:numId w:val="1"/>
-        </w:numPr>
-      </w:pPr>
-      <w:r>
-        <w:t xml:space="preserve">Download the GNU </w:t>
-      </w:r>
-      <w:proofErr w:type="spellStart"/>
-      <w:r>
-        <w:t>MinGW</w:t>
-      </w:r>
-      <w:proofErr w:type="spellEnd"/>
-      <w:r>
-        <w:t xml:space="preserve"> </w:t>
-      </w:r>
-      <w:proofErr w:type="spellStart"/>
-      <w:r>
-        <w:t>toolchain</w:t>
-      </w:r>
-      <w:proofErr w:type="spellEnd"/>
-      <w:r>
-        <w:t xml:space="preserve"> for w32 and w64 targets.  This is only needed f</w:t>
-      </w:r>
-      <w:r>
-        <w:t>or building SSC on Windows without VC++.</w:t>
-      </w:r>
-    </w:p>
-    <w:p>
-      <w:pPr>
-        <w:pStyle w:val="ListParagraph"/>
-        <w:numPr>
           <w:ilvl w:val="1"/>
-          <w:numId w:val="1"/>
-        </w:numPr>
-      </w:pPr>
-      <w:r>
-        <w:t xml:space="preserve">32-bit </w:t>
-      </w:r>
-      <w:proofErr w:type="spellStart"/>
-      <w:r>
-        <w:t>MinGW</w:t>
-      </w:r>
-      <w:proofErr w:type="spellEnd"/>
-      <w:r>
-        <w:t xml:space="preserve">: </w:t>
+          <w:numId w:val="2"/>
+        </w:numPr>
+      </w:pPr>
+      <w:r>
+        <w:t>It’ll take some time to get all the files</w:t>
+      </w:r>
+    </w:p>
+    <w:p>
+      <w:pPr>
+        <w:pStyle w:val="ListParagraph"/>
+        <w:numPr>
+          <w:ilvl w:val="1"/>
+          <w:numId w:val="2"/>
+        </w:numPr>
+      </w:pPr>
+      <w:r>
+        <w:t>I checked out revision 73160.  You can elect to use this revision from the SVN, or the head revision.</w:t>
+      </w:r>
+    </w:p>
+    <w:p>
+      <w:pPr>
+        <w:pStyle w:val="ListParagraph"/>
+        <w:numPr>
+          <w:ilvl w:val="1"/>
+          <w:numId w:val="2"/>
+        </w:numPr>
+      </w:pPr>
+      <w:r>
+        <w:t xml:space="preserve">When wxWidgets 2.9.5 comes out, or 2.9.6, or finally 3.0, we’ll migrate to using an official release instead of the SVN, but this is also good testing opportunity for the wxWidgets project </w:t>
+      </w:r>
+      <w:r>
+        <w:sym w:font="Wingdings" w:char="F04A"/>
+      </w:r>
+    </w:p>
+    <w:p>
+      <w:pPr>
+        <w:pStyle w:val="ListParagraph"/>
+        <w:numPr>
+          <w:ilvl w:val="0"/>
+          <w:numId w:val="2"/>
+        </w:numPr>
+      </w:pPr>
+      <w:r>
+        <w:t>Open Visual Studio 2012, and open the c:\wxWidgets\build\msw\wx_vc9.sln file</w:t>
+      </w:r>
+    </w:p>
+    <w:p>
+      <w:pPr>
+        <w:pStyle w:val="ListParagraph"/>
+        <w:numPr>
+          <w:ilvl w:val="1"/>
+          <w:numId w:val="2"/>
+        </w:numPr>
+      </w:pPr>
+      <w:r>
+        <w:t>Allow the one-way upgrade, it will take some time to convert all the project files</w:t>
+      </w:r>
+    </w:p>
+    <w:p>
+      <w:pPr>
+        <w:pStyle w:val="ListParagraph"/>
+        <w:numPr>
+          <w:ilvl w:val="1"/>
+          <w:numId w:val="2"/>
+        </w:numPr>
+      </w:pPr>
+      <w:r>
+        <w:t>If the conversion report issues an error for the .sln, ignore it.</w:t>
+      </w:r>
+    </w:p>
+    <w:p>
+      <w:pPr>
+        <w:pStyle w:val="ListParagraph"/>
+        <w:numPr>
+          <w:ilvl w:val="0"/>
+          <w:numId w:val="2"/>
+        </w:numPr>
+      </w:pPr>
+      <w:r>
+        <w:t>Open the folder C:\wxWidgets32\include\wx\msw in Windows Explorer</w:t>
+      </w:r>
+    </w:p>
+    <w:p>
+      <w:pPr>
+        <w:pStyle w:val="ListParagraph"/>
+        <w:numPr>
+          <w:ilvl w:val="1"/>
+          <w:numId w:val="2"/>
+        </w:numPr>
+      </w:pPr>
+      <w:r>
+        <w:t>Copy the setup0.h file to setup.h</w:t>
+      </w:r>
+    </w:p>
+    <w:p>
+      <w:pPr>
+        <w:pStyle w:val="ListParagraph"/>
+        <w:numPr>
+          <w:ilvl w:val="0"/>
+          <w:numId w:val="2"/>
+        </w:numPr>
+      </w:pPr>
+      <w:r>
+        <w:t>Select the ‘Debug’ Configuration, and build.</w:t>
+      </w:r>
+    </w:p>
+    <w:p>
+      <w:pPr>
+        <w:pStyle w:val="ListParagraph"/>
+        <w:numPr>
+          <w:ilvl w:val="0"/>
+          <w:numId w:val="2"/>
+        </w:numPr>
+      </w:pPr>
+      <w:r>
+        <w:t>Select the ‘Release’ Configuration, and build.</w:t>
+      </w:r>
+    </w:p>
+    <w:p>
+      <w:pPr>
+        <w:pStyle w:val="ListParagraph"/>
+        <w:numPr>
+          <w:ilvl w:val="0"/>
+          <w:numId w:val="2"/>
+        </w:numPr>
+      </w:pPr>
+      <w:r>
+        <w:t>Set the WXMSW3 environment variable to c:\wxWidgets</w:t>
+      </w:r>
+    </w:p>
+    <w:p>
+      <w:r>
+        <w:t>Everything should complete successfully.</w:t>
+      </w:r>
+    </w:p>
+    <w:p>
+      <w:pPr>
+        <w:rPr>
+          <w:b/>
+        </w:rPr>
+      </w:pPr>
+      <w:r>
+        <w:rPr>
+          <w:b/>
+        </w:rPr>
+        <w:t xml:space="preserve">wxWidgets 64 </w:t>
+      </w:r>
+      <w:r>
+        <w:rPr>
+          <w:b/>
+        </w:rPr>
+        <w:t>b</w:t>
+      </w:r>
+      <w:r>
+        <w:rPr>
+          <w:b/>
+        </w:rPr>
+        <w:t>it compilation:</w:t>
+      </w:r>
+    </w:p>
+    <w:p>
+      <w:r>
+        <w:t>Repeat steps 1-7 above, with the following changes:</w:t>
+      </w:r>
+    </w:p>
+    <w:p>
+      <w:pPr>
+        <w:pStyle w:val="ListParagraph"/>
+        <w:numPr>
+          <w:ilvl w:val="0"/>
+          <w:numId w:val="5"/>
+        </w:numPr>
+      </w:pPr>
+      <w:r>
+        <w:t xml:space="preserve">Change the folder to “c:\wxWidgets64”, </w:t>
+      </w:r>
+    </w:p>
+    <w:p>
+      <w:pPr>
+        <w:pStyle w:val="ListParagraph"/>
+        <w:numPr>
+          <w:ilvl w:val="0"/>
+          <w:numId w:val="5"/>
+        </w:numPr>
+      </w:pPr>
+      <w:r>
+        <w:t>Open the project file wx_vc9.sln, and let it convert.  After it has converted,  click on “Configuration Manager”, and under “Active Solution Platform” in the dialog box, click “new”.  Select “x64”, and allow it to copy settings from the Win32 configuration.</w:t>
+      </w:r>
+    </w:p>
+    <w:p>
+      <w:pPr>
+        <w:pStyle w:val="ListParagraph"/>
+        <w:numPr>
+          <w:ilvl w:val="0"/>
+          <w:numId w:val="5"/>
+        </w:numPr>
+      </w:pPr>
+      <w:r>
+        <w:t>In Tools-&gt;Options-&gt;Projects and Solutions-&gt;Build and Run, change the maximum number of parallel project builds to “1”.</w:t>
+      </w:r>
+    </w:p>
+    <w:p>
+      <w:pPr>
+        <w:pStyle w:val="ListParagraph"/>
+        <w:numPr>
+          <w:ilvl w:val="0"/>
+          <w:numId w:val="5"/>
+        </w:numPr>
+      </w:pPr>
+      <w:r>
+        <w:t>Build both Debug and Release configurations for the x64 platform, all of them should complete successfully.</w:t>
+      </w:r>
+    </w:p>
+    <w:p>
+      <w:pPr>
+        <w:pStyle w:val="ListParagraph"/>
+        <w:numPr>
+          <w:ilvl w:val="0"/>
+          <w:numId w:val="5"/>
+        </w:numPr>
+      </w:pPr>
+      <w:r>
+        <w:t>Setup the</w:t>
+      </w:r>
+      <w:r>
+        <w:t xml:space="preserve"> environment variable “WXMSWx64”</w:t>
+      </w:r>
+      <w:r>
+        <w:t xml:space="preserve"> to point to the c:\wxWidgets64</w:t>
+      </w:r>
+    </w:p>
+    <w:p>
+      <w:pPr>
+        <w:pStyle w:val="ListParagraph"/>
+        <w:numPr>
+          <w:ilvl w:val="0"/>
+          <w:numId w:val="5"/>
+        </w:numPr>
+      </w:pPr>
+    </w:p>
+    <w:p>
+      <w:pPr>
+        <w:pStyle w:val="ListParagraph"/>
+        <w:numPr>
+          <w:ilvl w:val="0"/>
+          <w:numId w:val="5"/>
+        </w:numPr>
+      </w:pPr>
+    </w:p>
+    <w:p>
+      <w:pPr>
+        <w:rPr>
+          <w:b/>
+        </w:rPr>
+      </w:pPr>
+      <w:r>
+        <w:rPr>
+          <w:b/>
+        </w:rPr>
+        <w:t>LK</w:t>
+      </w:r>
+      <w:r>
+        <w:rPr>
+          <w:b/>
+        </w:rPr>
+        <w:t xml:space="preserve"> Library</w:t>
+      </w:r>
+    </w:p>
+    <w:p>
+      <w:pPr>
+        <w:pStyle w:val="ListParagraph"/>
+        <w:numPr>
+          <w:ilvl w:val="0"/>
+          <w:numId w:val="7"/>
+        </w:numPr>
+      </w:pPr>
+      <w:r>
+        <w:t xml:space="preserve">Check out LK from </w:t>
       </w:r>
       <w:hyperlink r:id="rId8" w:history="1">
         <w:r>
           <w:rPr>
             <w:rStyle w:val="Hyperlink"/>
           </w:rPr>
-          <w:t>http://surfnet.dl.sourceforge.net/project/mingw-w64/Toolchains%20targetting%20Win32/Automated%20Builds/mingw-w32-1.0-bin_i686-mingw_20101011.zip</w:t>
+          <w:t>https://efmsvn.nrel.gov/lk/svn/trunk</w:t>
         </w:r>
       </w:hyperlink>
-    </w:p>
-    <w:p>
-      <w:pPr>
-        <w:pStyle w:val="ListParagraph"/>
-        <w:numPr>
-          <w:ilvl w:val="1"/>
-          <w:numId w:val="1"/>
-        </w:numPr>
-      </w:pPr>
-      <w:r>
-        <w:t>64</w:t>
-      </w:r>
-      <w:r>
-        <w:t xml:space="preserve">-bit </w:t>
-      </w:r>
-      <w:proofErr w:type="spellStart"/>
-      <w:r>
-        <w:t>MinGW</w:t>
-      </w:r>
-      <w:proofErr w:type="spellEnd"/>
-      <w:r>
-        <w:t xml:space="preserve">: </w:t>
+      <w:r>
+        <w:t xml:space="preserve"> into a folder called ‘lk’</w:t>
+      </w:r>
+    </w:p>
+    <w:p>
+      <w:pPr>
+        <w:pStyle w:val="ListParagraph"/>
+        <w:numPr>
+          <w:ilvl w:val="0"/>
+          <w:numId w:val="7"/>
+        </w:numPr>
+      </w:pPr>
+      <w:r>
+        <w:t>Open the vc2012_wx3_unicode\lkwx3lib.sln project file</w:t>
+      </w:r>
+    </w:p>
+    <w:p>
+      <w:pPr>
+        <w:pStyle w:val="ListParagraph"/>
+        <w:numPr>
+          <w:ilvl w:val="0"/>
+          <w:numId w:val="7"/>
+        </w:numPr>
+      </w:pPr>
+      <w:r>
+        <w:t>Build Release and Debug, both Win32 and x64.</w:t>
+      </w:r>
+    </w:p>
+    <w:p>
+      <w:pPr>
+        <w:pStyle w:val="ListParagraph"/>
+        <w:numPr>
+          <w:ilvl w:val="0"/>
+          <w:numId w:val="7"/>
+        </w:numPr>
+      </w:pPr>
+      <w:r>
+        <w:lastRenderedPageBreak/>
+        <w:t>Set the LKDIR environment variable to point to your LK folder.</w:t>
+      </w:r>
+    </w:p>
+    <w:p>
+      <w:pPr>
+        <w:pStyle w:val="ListParagraph"/>
+      </w:pPr>
+    </w:p>
+    <w:p/>
+    <w:p>
+      <w:pPr>
+        <w:rPr>
+          <w:b/>
+        </w:rPr>
+      </w:pPr>
+      <w:r>
+        <w:rPr>
+          <w:b/>
+        </w:rPr>
+        <w:t>WEX Library</w:t>
+      </w:r>
+    </w:p>
+    <w:p>
+      <w:pPr>
+        <w:pStyle w:val="ListParagraph"/>
+        <w:numPr>
+          <w:ilvl w:val="0"/>
+          <w:numId w:val="3"/>
+        </w:numPr>
+      </w:pPr>
+      <w:r>
+        <w:t xml:space="preserve">Check out WEX from </w:t>
       </w:r>
       <w:hyperlink r:id="rId9" w:history="1">
         <w:r>
           <w:rPr>
             <w:rStyle w:val="Hyperlink"/>
           </w:rPr>
-          <w:t>http://surfnet.dl.sourceforge.net/project/mingw-w64/Toolchains%20targetting%20Win64/Automated%20Builds/mingw-w64-1.0-bin_i686-mingw_20101011.zip</w:t>
+          <w:t>https://efmsvn.nrel.gov/wex/svn/trunk</w:t>
         </w:r>
       </w:hyperlink>
+      <w:r>
+        <w:t xml:space="preserve"> into a folder called ‘wex’</w:t>
+      </w:r>
+    </w:p>
+    <w:p>
+      <w:pPr>
+        <w:pStyle w:val="ListParagraph"/>
+        <w:numPr>
+          <w:ilvl w:val="0"/>
+          <w:numId w:val="3"/>
+        </w:numPr>
+      </w:pPr>
+      <w:r>
+        <w:t>Open the wex\vc2012_wx3_unicode\wexlib.sln project</w:t>
+      </w:r>
+    </w:p>
+    <w:p>
+      <w:pPr>
+        <w:pStyle w:val="ListParagraph"/>
+        <w:numPr>
+          <w:ilvl w:val="0"/>
+          <w:numId w:val="3"/>
+        </w:numPr>
+      </w:pPr>
+      <w:r>
+        <w:t>Build the Debug and Release configurations</w:t>
+      </w:r>
+    </w:p>
+    <w:p>
+      <w:pPr>
+        <w:pStyle w:val="ListParagraph"/>
+        <w:numPr>
+          <w:ilvl w:val="0"/>
+          <w:numId w:val="3"/>
+        </w:numPr>
+      </w:pPr>
+      <w:r>
+        <w:t>Set the WEXDIR environment variable to your wex folder.</w:t>
+      </w:r>
+    </w:p>
+    <w:p>
+      <w:r>
+        <w:t>Everything should complete successfully.</w:t>
+      </w:r>
+    </w:p>
+    <w:p/>
+    <w:p>
+      <w:r>
+        <w:t>Now you should be able to compile the m</w:t>
+      </w:r>
+      <w:r>
+        <w:t>ost recent SSC + SSCdev project for both 32 and 64 bit targets on Windows, using Visual Studio 2012.</w:t>
+      </w:r>
+    </w:p>
+    <w:p/>
+    <w:p>
+      <w:pPr>
+        <w:rPr>
+          <w:b/>
+        </w:rPr>
+      </w:pPr>
+      <w:r>
+        <w:rPr>
+          <w:b/>
+        </w:rPr>
+        <w:t>Mac OSX 10.8 notes:</w:t>
+      </w:r>
+      <w:r>
+        <w:rPr>
+          <w:b/>
+        </w:rPr>
+        <w:tab/>
+      </w:r>
+    </w:p>
+    <w:p>
+      <w:pPr>
+        <w:pStyle w:val="ListParagraph"/>
+        <w:numPr>
+          <w:ilvl w:val="0"/>
+          <w:numId w:val="8"/>
+        </w:numPr>
+      </w:pPr>
+      <w:r>
+        <w:t>Download the latest XCode (4.5) from the App Store.</w:t>
+      </w:r>
+    </w:p>
+    <w:p>
+      <w:pPr>
+        <w:pStyle w:val="ListParagraph"/>
+        <w:numPr>
+          <w:ilvl w:val="0"/>
+          <w:numId w:val="8"/>
+        </w:numPr>
+      </w:pPr>
+      <w:r>
+        <w:t>In the “Preferences pane” under “Downloads”, download and install all of the command line tools.</w:t>
+      </w:r>
+    </w:p>
+    <w:p/>
+    <w:p>
+      <w:pPr>
+        <w:jc w:val="center"/>
+        <w:rPr>
+          <w:b/>
+        </w:rPr>
+      </w:pPr>
+      <w:r>
+        <w:rPr>
+          <w:b/>
+        </w:rPr>
+        <w:t>Building a</w:t>
+      </w:r>
+      <w:r>
+        <w:rPr>
+          <w:b/>
+        </w:rPr>
+        <w:t>n SSC SDK</w:t>
+      </w:r>
+      <w:r>
+        <w:rPr>
+          <w:b/>
+        </w:rPr>
+        <w:t xml:space="preserve"> release package</w:t>
+      </w:r>
+      <w:r>
+        <w:rPr>
+          <w:b/>
+        </w:rPr>
+        <w:t>:</w:t>
+      </w:r>
+    </w:p>
+    <w:p>
+      <w:r>
+        <w:t>To facilitate easy combining of binaries from all 3 target OSes for SSC, there is a subfolder in the SSC svn called sdk-release.  This subfolder contains compiled binaries from all three platforms, and is updated when there is a new release of the SDK.  The sdk-release folder is intended to be checked out on each target platform, the binaries compiled, copied over, and then checked in to the SVN.  Then, when all the binaries are checked in, the folder can be zipped up for distribution containing all the different platform binaries.</w:t>
+      </w:r>
+    </w:p>
+    <w:p>
+      <w:pPr>
+        <w:pStyle w:val="ListParagraph"/>
+        <w:numPr>
+          <w:ilvl w:val="0"/>
+          <w:numId w:val="9"/>
+        </w:numPr>
+      </w:pPr>
+      <w:r>
+        <w:t xml:space="preserve">In your c:\Projects\ssc  folder, create a subfolder called sdk-release. </w:t>
+      </w:r>
+    </w:p>
+    <w:p>
+      <w:pPr>
+        <w:pStyle w:val="ListParagraph"/>
+        <w:numPr>
+          <w:ilvl w:val="0"/>
+          <w:numId w:val="9"/>
+        </w:numPr>
+      </w:pPr>
+      <w:r>
+        <w:t xml:space="preserve">Right click on it, and check out </w:t>
+      </w:r>
+      <w:hyperlink r:id="rId10" w:history="1">
+        <w:r>
+          <w:rPr>
+            <w:rStyle w:val="Hyperlink"/>
+          </w:rPr>
+          <w:t>https://efmsvn.nrel.gov/ssc/svn/sdk-release</w:t>
+        </w:r>
+      </w:hyperlink>
+    </w:p>
+    <w:p>
+      <w:pPr>
+        <w:pStyle w:val="ListParagraph"/>
+        <w:numPr>
+          <w:ilvl w:val="0"/>
+          <w:numId w:val="9"/>
+        </w:numPr>
+      </w:pPr>
+      <w:r>
+        <w:t>On Windows:</w:t>
+      </w:r>
     </w:p>
     <w:p>
       <w:pPr>
         <w:pStyle w:val="ListParagraph"/>
         <w:numPr>
           <w:ilvl w:val="1"/>
-          <w:numId w:val="1"/>
-        </w:numPr>
-      </w:pPr>
+          <w:numId w:val="9"/>
+        </w:numPr>
+      </w:pPr>
+      <w:r>
+        <w:t>Compile SSC for both win32 and x64, Release configuration.</w:t>
+      </w:r>
+    </w:p>
+    <w:p>
+      <w:pPr>
+        <w:pStyle w:val="ListParagraph"/>
+        <w:numPr>
+          <w:ilvl w:val="1"/>
+          <w:numId w:val="9"/>
+        </w:numPr>
+      </w:pPr>
+      <w:r>
+        <w:t>Run the make-sdk-win.bat file, which will copy the binaries to the right places in the sdk-release folder.</w:t>
+      </w:r>
+    </w:p>
+    <w:p>
+      <w:pPr>
+        <w:pStyle w:val="ListParagraph"/>
+        <w:numPr>
+          <w:ilvl w:val="0"/>
+          <w:numId w:val="9"/>
+        </w:numPr>
+      </w:pPr>
+      <w:r>
+        <w:t>On OSX:</w:t>
+      </w:r>
+      <w:r>
+        <w:t xml:space="preserve"> (10.8</w:t>
+      </w:r>
+      <w:r>
+        <w:t xml:space="preserve"> 64 bit</w:t>
+      </w:r>
       <w:bookmarkStart w:id="0" w:name="_GoBack"/>
       <w:bookmarkEnd w:id="0"/>
-    </w:p>
+      <w:r>
+        <w:t>)</w:t>
+      </w:r>
+    </w:p>
+    <w:p>
+      <w:pPr>
+        <w:pStyle w:val="ListParagraph"/>
+        <w:numPr>
+          <w:ilvl w:val="1"/>
+          <w:numId w:val="9"/>
+        </w:numPr>
+      </w:pPr>
+      <w:r>
+        <w:t>In the mac_dylib folder, type make to build ssc64.dylib</w:t>
+      </w:r>
+    </w:p>
+    <w:p>
+      <w:pPr>
+        <w:pStyle w:val="ListParagraph"/>
+        <w:numPr>
+          <w:ilvl w:val="1"/>
+          <w:numId w:val="9"/>
+        </w:numPr>
+      </w:pPr>
+      <w:r>
+        <w:t>In the dev folder, type make –f Makefile-osx to build SSCdev.app</w:t>
+      </w:r>
+    </w:p>
+    <w:p>
+      <w:pPr>
+        <w:pStyle w:val="ListParagraph"/>
+        <w:numPr>
+          <w:ilvl w:val="2"/>
+          <w:numId w:val="9"/>
+        </w:numPr>
+      </w:pPr>
+      <w:r>
+        <w:t>This presumes you’ve compiled LK and WEX, as well as wxWidgets SVN with the following command line configuration:</w:t>
+      </w:r>
+      <w:r>
+        <w:t xml:space="preserve"> </w:t>
+      </w:r>
+      <w:r>
+        <w:t>./configure --prefix=/Users/adobos/local/wx3-svn --enable-stl=yes --enable-debug=no --enable-shared=no --with-cocoa --with-libjpeg=builtin --with-libpng=builtin --with-regex=builtin --with-libtiff=builtin --with-zlib=builtin --with-expat=builtin</w:t>
+      </w:r>
+    </w:p>
+    <w:p>
+      <w:pPr>
+        <w:pStyle w:val="ListParagraph"/>
+        <w:numPr>
+          <w:ilvl w:val="1"/>
+          <w:numId w:val="9"/>
+        </w:numPr>
+      </w:pPr>
+      <w:r>
+        <w:t>Back in the toplevel SSC folder, type “bash make-sdk-osx.sh” to copy the right files to the sdk-release folder.</w:t>
+      </w:r>
+    </w:p>
+    <w:p>
+      <w:pPr>
+        <w:pStyle w:val="ListParagraph"/>
+        <w:numPr>
+          <w:ilvl w:val="0"/>
+          <w:numId w:val="9"/>
+        </w:numPr>
+      </w:pPr>
+      <w:r>
+        <w:t>On Linux:</w:t>
+      </w:r>
+      <w:r>
+        <w:t xml:space="preserve"> (Assumed Fedora 16, 64 bit)</w:t>
+      </w:r>
+    </w:p>
+    <w:p>
+      <w:pPr>
+        <w:pStyle w:val="ListParagraph"/>
+        <w:numPr>
+          <w:ilvl w:val="1"/>
+          <w:numId w:val="9"/>
+        </w:numPr>
+      </w:pPr>
+      <w:r>
+        <w:lastRenderedPageBreak/>
+        <w:t>In the linux_so folder, type make to build ssc64.so</w:t>
+      </w:r>
+    </w:p>
+    <w:p>
+      <w:pPr>
+        <w:pStyle w:val="ListParagraph"/>
+        <w:numPr>
+          <w:ilvl w:val="1"/>
+          <w:numId w:val="9"/>
+        </w:numPr>
+      </w:pPr>
+      <w:r>
+        <w:t>In the dev folder, type make –f Makefile-linxu to build SSCdev.app</w:t>
+      </w:r>
+    </w:p>
+    <w:p>
+      <w:pPr>
+        <w:pStyle w:val="ListParagraph"/>
+        <w:numPr>
+          <w:ilvl w:val="2"/>
+          <w:numId w:val="9"/>
+        </w:numPr>
+      </w:pPr>
+      <w:r>
+        <w:t>This presumes you’ve compiled LK and WEX, as well as wxWidgets SVN with the following command line configuration:</w:t>
+      </w:r>
+      <w:r>
+        <w:t xml:space="preserve"> </w:t>
+      </w:r>
+      <w:r>
+        <w:t>./configure --prefix=/Users/adobos/local/wx3-svn --enable-stl=yes --enable-debug=no --enable-shared=no --with-</w:t>
+      </w:r>
+      <w:r>
+        <w:t>gtk=2</w:t>
+      </w:r>
+      <w:r>
+        <w:t xml:space="preserve"> --with-libjpeg=builtin --with-libpng=builtin --with-regex=builtin --with-libtiff=builtin --with-zlib=builtin --with-expat=builtin</w:t>
+      </w:r>
+    </w:p>
+    <w:p>
+      <w:pPr>
+        <w:pStyle w:val="ListParagraph"/>
+        <w:numPr>
+          <w:ilvl w:val="1"/>
+          <w:numId w:val="9"/>
+        </w:numPr>
+      </w:pPr>
+      <w:r>
+        <w:t>Back in the toplevel SSC folder, type “bash make-sdk-linux.sh” to copy the right files to the sdk-release folder and create the dependency and filetype information files.</w:t>
+      </w:r>
+    </w:p>
+    <w:p>
+      <w:pPr>
+        <w:pStyle w:val="ListParagraph"/>
+        <w:numPr>
+          <w:ilvl w:val="0"/>
+          <w:numId w:val="9"/>
+        </w:numPr>
+      </w:pPr>
+      <w:r>
+        <w:t>Back on Windows,</w:t>
+      </w:r>
+    </w:p>
+    <w:p>
+      <w:pPr>
+        <w:pStyle w:val="ListParagraph"/>
+        <w:numPr>
+          <w:ilvl w:val="1"/>
+          <w:numId w:val="9"/>
+        </w:numPr>
+      </w:pPr>
+      <w:r>
+        <w:t>Update the sdk-release folder to get all the binaries for each of the platforms</w:t>
+      </w:r>
+    </w:p>
+    <w:p>
+      <w:pPr>
+        <w:pStyle w:val="ListParagraph"/>
+        <w:numPr>
+          <w:ilvl w:val="1"/>
+          <w:numId w:val="9"/>
+        </w:numPr>
+      </w:pPr>
+      <w:r>
+        <w:t>Run the make-sdk-common.bat file to copy the language wrappers, examples, common headers, and documentation files to the release folder</w:t>
+      </w:r>
+    </w:p>
+    <w:p>
+      <w:pPr>
+        <w:pStyle w:val="ListParagraph"/>
+        <w:numPr>
+          <w:ilvl w:val="0"/>
+          <w:numId w:val="9"/>
+        </w:numPr>
+      </w:pPr>
+      <w:r>
+        <w:t>Zip up the sdk-release folder, and post it on the website!  Avoid including any .svn subfolders in the zip file.</w:t>
+      </w:r>
+    </w:p>
+    <w:p>
+      <w:pPr>
+        <w:pStyle w:val="ListParagraph"/>
+      </w:pPr>
+    </w:p>
+    <w:p>
+      <w:pPr>
+        <w:pStyle w:val="ListParagraph"/>
+      </w:pPr>
+      <w:r>
+        <w:t>Hope that works!</w:t>
+      </w:r>
+    </w:p>
+    <w:p>
+      <w:pPr>
+        <w:pStyle w:val="ListParagraph"/>
+        <w:ind w:left="1440"/>
+      </w:pPr>
+    </w:p>
+    <w:p>
+      <w:pPr>
+        <w:pStyle w:val="ListParagraph"/>
+        <w:ind w:left="2160"/>
+      </w:pPr>
+    </w:p>
+    <w:p/>
+    <w:p/>
+    <w:p/>
     <w:sectPr>
       <w:pgSz w:w="12240" w:h="15840"/>
       <w:pgMar w:top="720" w:right="720" w:bottom="720" w:left="720" w:header="720" w:footer="720" w:gutter="0"/>
@@ -379,8 +1067,816 @@
       </w:pPr>
     </w:lvl>
   </w:abstractNum>
+  <w:abstractNum w:abstractNumId="1">
+    <w:nsid w:val="23E40A99"/>
+    <w:multiLevelType w:val="hybridMultilevel"/>
+    <w:tmpl w:val="CCA0D34A"/>
+    <w:lvl w:ilvl="0" w:tplc="0409000F">
+      <w:start w:val="1"/>
+      <w:numFmt w:val="decimal"/>
+      <w:lvlText w:val="%1."/>
+      <w:lvlJc w:val="left"/>
+      <w:pPr>
+        <w:ind w:left="720" w:hanging="360"/>
+      </w:pPr>
+    </w:lvl>
+    <w:lvl w:ilvl="1" w:tplc="04090019">
+      <w:start w:val="1"/>
+      <w:numFmt w:val="lowerLetter"/>
+      <w:lvlText w:val="%2."/>
+      <w:lvlJc w:val="left"/>
+      <w:pPr>
+        <w:ind w:left="1440" w:hanging="360"/>
+      </w:pPr>
+    </w:lvl>
+    <w:lvl w:ilvl="2" w:tplc="0409001B">
+      <w:start w:val="1"/>
+      <w:numFmt w:val="lowerRoman"/>
+      <w:lvlText w:val="%3."/>
+      <w:lvlJc w:val="right"/>
+      <w:pPr>
+        <w:ind w:left="2160" w:hanging="180"/>
+      </w:pPr>
+    </w:lvl>
+    <w:lvl w:ilvl="3" w:tplc="0409000F">
+      <w:start w:val="1"/>
+      <w:numFmt w:val="decimal"/>
+      <w:lvlText w:val="%4."/>
+      <w:lvlJc w:val="left"/>
+      <w:pPr>
+        <w:ind w:left="2880" w:hanging="360"/>
+      </w:pPr>
+    </w:lvl>
+    <w:lvl w:ilvl="4" w:tplc="04090019">
+      <w:start w:val="1"/>
+      <w:numFmt w:val="lowerLetter"/>
+      <w:lvlText w:val="%5."/>
+      <w:lvlJc w:val="left"/>
+      <w:pPr>
+        <w:ind w:left="3600" w:hanging="360"/>
+      </w:pPr>
+    </w:lvl>
+    <w:lvl w:ilvl="5" w:tplc="0409001B">
+      <w:start w:val="1"/>
+      <w:numFmt w:val="lowerRoman"/>
+      <w:lvlText w:val="%6."/>
+      <w:lvlJc w:val="right"/>
+      <w:pPr>
+        <w:ind w:left="4320" w:hanging="180"/>
+      </w:pPr>
+    </w:lvl>
+    <w:lvl w:ilvl="6" w:tplc="0409000F">
+      <w:start w:val="1"/>
+      <w:numFmt w:val="decimal"/>
+      <w:lvlText w:val="%7."/>
+      <w:lvlJc w:val="left"/>
+      <w:pPr>
+        <w:ind w:left="5040" w:hanging="360"/>
+      </w:pPr>
+    </w:lvl>
+    <w:lvl w:ilvl="7" w:tplc="04090019">
+      <w:start w:val="1"/>
+      <w:numFmt w:val="lowerLetter"/>
+      <w:lvlText w:val="%8."/>
+      <w:lvlJc w:val="left"/>
+      <w:pPr>
+        <w:ind w:left="5760" w:hanging="360"/>
+      </w:pPr>
+    </w:lvl>
+    <w:lvl w:ilvl="8" w:tplc="0409001B">
+      <w:start w:val="1"/>
+      <w:numFmt w:val="lowerRoman"/>
+      <w:lvlText w:val="%9."/>
+      <w:lvlJc w:val="right"/>
+      <w:pPr>
+        <w:ind w:left="6480" w:hanging="180"/>
+      </w:pPr>
+    </w:lvl>
+  </w:abstractNum>
+  <w:abstractNum w:abstractNumId="2">
+    <w:nsid w:val="2E2923E8"/>
+    <w:multiLevelType w:val="hybridMultilevel"/>
+    <w:tmpl w:val="06FA0D08"/>
+    <w:lvl w:ilvl="0" w:tplc="46022E2E">
+      <w:start w:val="1"/>
+      <w:numFmt w:val="bullet"/>
+      <w:lvlText w:val="-"/>
+      <w:lvlJc w:val="left"/>
+      <w:pPr>
+        <w:ind w:left="720" w:hanging="360"/>
+      </w:pPr>
+      <w:rPr>
+        <w:rFonts w:ascii="Calibri" w:eastAsiaTheme="minorHAnsi" w:hAnsi="Calibri" w:cstheme="minorBidi" w:hint="default"/>
+      </w:rPr>
+    </w:lvl>
+    <w:lvl w:ilvl="1" w:tplc="04090003" w:tentative="1">
+      <w:start w:val="1"/>
+      <w:numFmt w:val="bullet"/>
+      <w:lvlText w:val="o"/>
+      <w:lvlJc w:val="left"/>
+      <w:pPr>
+        <w:ind w:left="1440" w:hanging="360"/>
+      </w:pPr>
+      <w:rPr>
+        <w:rFonts w:ascii="Courier New" w:hAnsi="Courier New" w:cs="Courier New" w:hint="default"/>
+      </w:rPr>
+    </w:lvl>
+    <w:lvl w:ilvl="2" w:tplc="04090005" w:tentative="1">
+      <w:start w:val="1"/>
+      <w:numFmt w:val="bullet"/>
+      <w:lvlText w:val=""/>
+      <w:lvlJc w:val="left"/>
+      <w:pPr>
+        <w:ind w:left="2160" w:hanging="360"/>
+      </w:pPr>
+      <w:rPr>
+        <w:rFonts w:ascii="Wingdings" w:hAnsi="Wingdings" w:hint="default"/>
+      </w:rPr>
+    </w:lvl>
+    <w:lvl w:ilvl="3" w:tplc="04090001" w:tentative="1">
+      <w:start w:val="1"/>
+      <w:numFmt w:val="bullet"/>
+      <w:lvlText w:val=""/>
+      <w:lvlJc w:val="left"/>
+      <w:pPr>
+        <w:ind w:left="2880" w:hanging="360"/>
+      </w:pPr>
+      <w:rPr>
+        <w:rFonts w:ascii="Symbol" w:hAnsi="Symbol" w:hint="default"/>
+      </w:rPr>
+    </w:lvl>
+    <w:lvl w:ilvl="4" w:tplc="04090003" w:tentative="1">
+      <w:start w:val="1"/>
+      <w:numFmt w:val="bullet"/>
+      <w:lvlText w:val="o"/>
+      <w:lvlJc w:val="left"/>
+      <w:pPr>
+        <w:ind w:left="3600" w:hanging="360"/>
+      </w:pPr>
+      <w:rPr>
+        <w:rFonts w:ascii="Courier New" w:hAnsi="Courier New" w:cs="Courier New" w:hint="default"/>
+      </w:rPr>
+    </w:lvl>
+    <w:lvl w:ilvl="5" w:tplc="04090005" w:tentative="1">
+      <w:start w:val="1"/>
+      <w:numFmt w:val="bullet"/>
+      <w:lvlText w:val=""/>
+      <w:lvlJc w:val="left"/>
+      <w:pPr>
+        <w:ind w:left="4320" w:hanging="360"/>
+      </w:pPr>
+      <w:rPr>
+        <w:rFonts w:ascii="Wingdings" w:hAnsi="Wingdings" w:hint="default"/>
+      </w:rPr>
+    </w:lvl>
+    <w:lvl w:ilvl="6" w:tplc="04090001" w:tentative="1">
+      <w:start w:val="1"/>
+      <w:numFmt w:val="bullet"/>
+      <w:lvlText w:val=""/>
+      <w:lvlJc w:val="left"/>
+      <w:pPr>
+        <w:ind w:left="5040" w:hanging="360"/>
+      </w:pPr>
+      <w:rPr>
+        <w:rFonts w:ascii="Symbol" w:hAnsi="Symbol" w:hint="default"/>
+      </w:rPr>
+    </w:lvl>
+    <w:lvl w:ilvl="7" w:tplc="04090003" w:tentative="1">
+      <w:start w:val="1"/>
+      <w:numFmt w:val="bullet"/>
+      <w:lvlText w:val="o"/>
+      <w:lvlJc w:val="left"/>
+      <w:pPr>
+        <w:ind w:left="5760" w:hanging="360"/>
+      </w:pPr>
+      <w:rPr>
+        <w:rFonts w:ascii="Courier New" w:hAnsi="Courier New" w:cs="Courier New" w:hint="default"/>
+      </w:rPr>
+    </w:lvl>
+    <w:lvl w:ilvl="8" w:tplc="04090005" w:tentative="1">
+      <w:start w:val="1"/>
+      <w:numFmt w:val="bullet"/>
+      <w:lvlText w:val=""/>
+      <w:lvlJc w:val="left"/>
+      <w:pPr>
+        <w:ind w:left="6480" w:hanging="360"/>
+      </w:pPr>
+      <w:rPr>
+        <w:rFonts w:ascii="Wingdings" w:hAnsi="Wingdings" w:hint="default"/>
+      </w:rPr>
+    </w:lvl>
+  </w:abstractNum>
+  <w:abstractNum w:abstractNumId="3">
+    <w:nsid w:val="5AF52ECC"/>
+    <w:multiLevelType w:val="hybridMultilevel"/>
+    <w:tmpl w:val="DE527312"/>
+    <w:lvl w:ilvl="0" w:tplc="0409000F">
+      <w:start w:val="1"/>
+      <w:numFmt w:val="decimal"/>
+      <w:lvlText w:val="%1."/>
+      <w:lvlJc w:val="left"/>
+      <w:pPr>
+        <w:ind w:left="720" w:hanging="360"/>
+      </w:pPr>
+      <w:rPr>
+        <w:rFonts w:hint="default"/>
+      </w:rPr>
+    </w:lvl>
+    <w:lvl w:ilvl="1" w:tplc="04090019" w:tentative="1">
+      <w:start w:val="1"/>
+      <w:numFmt w:val="lowerLetter"/>
+      <w:lvlText w:val="%2."/>
+      <w:lvlJc w:val="left"/>
+      <w:pPr>
+        <w:ind w:left="1440" w:hanging="360"/>
+      </w:pPr>
+    </w:lvl>
+    <w:lvl w:ilvl="2" w:tplc="0409001B" w:tentative="1">
+      <w:start w:val="1"/>
+      <w:numFmt w:val="lowerRoman"/>
+      <w:lvlText w:val="%3."/>
+      <w:lvlJc w:val="right"/>
+      <w:pPr>
+        <w:ind w:left="2160" w:hanging="180"/>
+      </w:pPr>
+    </w:lvl>
+    <w:lvl w:ilvl="3" w:tplc="0409000F" w:tentative="1">
+      <w:start w:val="1"/>
+      <w:numFmt w:val="decimal"/>
+      <w:lvlText w:val="%4."/>
+      <w:lvlJc w:val="left"/>
+      <w:pPr>
+        <w:ind w:left="2880" w:hanging="360"/>
+      </w:pPr>
+    </w:lvl>
+    <w:lvl w:ilvl="4" w:tplc="04090019" w:tentative="1">
+      <w:start w:val="1"/>
+      <w:numFmt w:val="lowerLetter"/>
+      <w:lvlText w:val="%5."/>
+      <w:lvlJc w:val="left"/>
+      <w:pPr>
+        <w:ind w:left="3600" w:hanging="360"/>
+      </w:pPr>
+    </w:lvl>
+    <w:lvl w:ilvl="5" w:tplc="0409001B" w:tentative="1">
+      <w:start w:val="1"/>
+      <w:numFmt w:val="lowerRoman"/>
+      <w:lvlText w:val="%6."/>
+      <w:lvlJc w:val="right"/>
+      <w:pPr>
+        <w:ind w:left="4320" w:hanging="180"/>
+      </w:pPr>
+    </w:lvl>
+    <w:lvl w:ilvl="6" w:tplc="0409000F" w:tentative="1">
+      <w:start w:val="1"/>
+      <w:numFmt w:val="decimal"/>
+      <w:lvlText w:val="%7."/>
+      <w:lvlJc w:val="left"/>
+      <w:pPr>
+        <w:ind w:left="5040" w:hanging="360"/>
+      </w:pPr>
+    </w:lvl>
+    <w:lvl w:ilvl="7" w:tplc="04090019" w:tentative="1">
+      <w:start w:val="1"/>
+      <w:numFmt w:val="lowerLetter"/>
+      <w:lvlText w:val="%8."/>
+      <w:lvlJc w:val="left"/>
+      <w:pPr>
+        <w:ind w:left="5760" w:hanging="360"/>
+      </w:pPr>
+    </w:lvl>
+    <w:lvl w:ilvl="8" w:tplc="0409001B" w:tentative="1">
+      <w:start w:val="1"/>
+      <w:numFmt w:val="lowerRoman"/>
+      <w:lvlText w:val="%9."/>
+      <w:lvlJc w:val="right"/>
+      <w:pPr>
+        <w:ind w:left="6480" w:hanging="180"/>
+      </w:pPr>
+    </w:lvl>
+  </w:abstractNum>
+  <w:abstractNum w:abstractNumId="4">
+    <w:nsid w:val="64E030D7"/>
+    <w:multiLevelType w:val="hybridMultilevel"/>
+    <w:tmpl w:val="7AE04442"/>
+    <w:lvl w:ilvl="0" w:tplc="19C03CDE">
+      <w:start w:val="64"/>
+      <w:numFmt w:val="decimal"/>
+      <w:lvlText w:val="%1"/>
+      <w:lvlJc w:val="left"/>
+      <w:pPr>
+        <w:ind w:left="720" w:hanging="360"/>
+      </w:pPr>
+      <w:rPr>
+        <w:rFonts w:hint="default"/>
+      </w:rPr>
+    </w:lvl>
+    <w:lvl w:ilvl="1" w:tplc="04090019" w:tentative="1">
+      <w:start w:val="1"/>
+      <w:numFmt w:val="lowerLetter"/>
+      <w:lvlText w:val="%2."/>
+      <w:lvlJc w:val="left"/>
+      <w:pPr>
+        <w:ind w:left="1440" w:hanging="360"/>
+      </w:pPr>
+    </w:lvl>
+    <w:lvl w:ilvl="2" w:tplc="0409001B" w:tentative="1">
+      <w:start w:val="1"/>
+      <w:numFmt w:val="lowerRoman"/>
+      <w:lvlText w:val="%3."/>
+      <w:lvlJc w:val="right"/>
+      <w:pPr>
+        <w:ind w:left="2160" w:hanging="180"/>
+      </w:pPr>
+    </w:lvl>
+    <w:lvl w:ilvl="3" w:tplc="0409000F" w:tentative="1">
+      <w:start w:val="1"/>
+      <w:numFmt w:val="decimal"/>
+      <w:lvlText w:val="%4."/>
+      <w:lvlJc w:val="left"/>
+      <w:pPr>
+        <w:ind w:left="2880" w:hanging="360"/>
+      </w:pPr>
+    </w:lvl>
+    <w:lvl w:ilvl="4" w:tplc="04090019" w:tentative="1">
+      <w:start w:val="1"/>
+      <w:numFmt w:val="lowerLetter"/>
+      <w:lvlText w:val="%5."/>
+      <w:lvlJc w:val="left"/>
+      <w:pPr>
+        <w:ind w:left="3600" w:hanging="360"/>
+      </w:pPr>
+    </w:lvl>
+    <w:lvl w:ilvl="5" w:tplc="0409001B" w:tentative="1">
+      <w:start w:val="1"/>
+      <w:numFmt w:val="lowerRoman"/>
+      <w:lvlText w:val="%6."/>
+      <w:lvlJc w:val="right"/>
+      <w:pPr>
+        <w:ind w:left="4320" w:hanging="180"/>
+      </w:pPr>
+    </w:lvl>
+    <w:lvl w:ilvl="6" w:tplc="0409000F" w:tentative="1">
+      <w:start w:val="1"/>
+      <w:numFmt w:val="decimal"/>
+      <w:lvlText w:val="%7."/>
+      <w:lvlJc w:val="left"/>
+      <w:pPr>
+        <w:ind w:left="5040" w:hanging="360"/>
+      </w:pPr>
+    </w:lvl>
+    <w:lvl w:ilvl="7" w:tplc="04090019" w:tentative="1">
+      <w:start w:val="1"/>
+      <w:numFmt w:val="lowerLetter"/>
+      <w:lvlText w:val="%8."/>
+      <w:lvlJc w:val="left"/>
+      <w:pPr>
+        <w:ind w:left="5760" w:hanging="360"/>
+      </w:pPr>
+    </w:lvl>
+    <w:lvl w:ilvl="8" w:tplc="0409001B" w:tentative="1">
+      <w:start w:val="1"/>
+      <w:numFmt w:val="lowerRoman"/>
+      <w:lvlText w:val="%9."/>
+      <w:lvlJc w:val="right"/>
+      <w:pPr>
+        <w:ind w:left="6480" w:hanging="180"/>
+      </w:pPr>
+    </w:lvl>
+  </w:abstractNum>
+  <w:abstractNum w:abstractNumId="5">
+    <w:nsid w:val="6AC56294"/>
+    <w:multiLevelType w:val="hybridMultilevel"/>
+    <w:tmpl w:val="B7AA71D2"/>
+    <w:lvl w:ilvl="0" w:tplc="0409000F">
+      <w:start w:val="1"/>
+      <w:numFmt w:val="decimal"/>
+      <w:lvlText w:val="%1."/>
+      <w:lvlJc w:val="left"/>
+      <w:pPr>
+        <w:ind w:left="720" w:hanging="360"/>
+      </w:pPr>
+      <w:rPr>
+        <w:rFonts w:hint="default"/>
+      </w:rPr>
+    </w:lvl>
+    <w:lvl w:ilvl="1" w:tplc="04090019" w:tentative="1">
+      <w:start w:val="1"/>
+      <w:numFmt w:val="lowerLetter"/>
+      <w:lvlText w:val="%2."/>
+      <w:lvlJc w:val="left"/>
+      <w:pPr>
+        <w:ind w:left="1440" w:hanging="360"/>
+      </w:pPr>
+    </w:lvl>
+    <w:lvl w:ilvl="2" w:tplc="0409001B" w:tentative="1">
+      <w:start w:val="1"/>
+      <w:numFmt w:val="lowerRoman"/>
+      <w:lvlText w:val="%3."/>
+      <w:lvlJc w:val="right"/>
+      <w:pPr>
+        <w:ind w:left="2160" w:hanging="180"/>
+      </w:pPr>
+    </w:lvl>
+    <w:lvl w:ilvl="3" w:tplc="0409000F" w:tentative="1">
+      <w:start w:val="1"/>
+      <w:numFmt w:val="decimal"/>
+      <w:lvlText w:val="%4."/>
+      <w:lvlJc w:val="left"/>
+      <w:pPr>
+        <w:ind w:left="2880" w:hanging="360"/>
+      </w:pPr>
+    </w:lvl>
+    <w:lvl w:ilvl="4" w:tplc="04090019" w:tentative="1">
+      <w:start w:val="1"/>
+      <w:numFmt w:val="lowerLetter"/>
+      <w:lvlText w:val="%5."/>
+      <w:lvlJc w:val="left"/>
+      <w:pPr>
+        <w:ind w:left="3600" w:hanging="360"/>
+      </w:pPr>
+    </w:lvl>
+    <w:lvl w:ilvl="5" w:tplc="0409001B" w:tentative="1">
+      <w:start w:val="1"/>
+      <w:numFmt w:val="lowerRoman"/>
+      <w:lvlText w:val="%6."/>
+      <w:lvlJc w:val="right"/>
+      <w:pPr>
+        <w:ind w:left="4320" w:hanging="180"/>
+      </w:pPr>
+    </w:lvl>
+    <w:lvl w:ilvl="6" w:tplc="0409000F" w:tentative="1">
+      <w:start w:val="1"/>
+      <w:numFmt w:val="decimal"/>
+      <w:lvlText w:val="%7."/>
+      <w:lvlJc w:val="left"/>
+      <w:pPr>
+        <w:ind w:left="5040" w:hanging="360"/>
+      </w:pPr>
+    </w:lvl>
+    <w:lvl w:ilvl="7" w:tplc="04090019" w:tentative="1">
+      <w:start w:val="1"/>
+      <w:numFmt w:val="lowerLetter"/>
+      <w:lvlText w:val="%8."/>
+      <w:lvlJc w:val="left"/>
+      <w:pPr>
+        <w:ind w:left="5760" w:hanging="360"/>
+      </w:pPr>
+    </w:lvl>
+    <w:lvl w:ilvl="8" w:tplc="0409001B" w:tentative="1">
+      <w:start w:val="1"/>
+      <w:numFmt w:val="lowerRoman"/>
+      <w:lvlText w:val="%9."/>
+      <w:lvlJc w:val="right"/>
+      <w:pPr>
+        <w:ind w:left="6480" w:hanging="180"/>
+      </w:pPr>
+    </w:lvl>
+  </w:abstractNum>
+  <w:abstractNum w:abstractNumId="6">
+    <w:nsid w:val="6B7D7BF2"/>
+    <w:multiLevelType w:val="hybridMultilevel"/>
+    <w:tmpl w:val="768C4056"/>
+    <w:lvl w:ilvl="0" w:tplc="0409000F">
+      <w:start w:val="1"/>
+      <w:numFmt w:val="decimal"/>
+      <w:lvlText w:val="%1."/>
+      <w:lvlJc w:val="left"/>
+      <w:pPr>
+        <w:ind w:left="720" w:hanging="360"/>
+      </w:pPr>
+      <w:rPr>
+        <w:rFonts w:hint="default"/>
+      </w:rPr>
+    </w:lvl>
+    <w:lvl w:ilvl="1" w:tplc="04090019" w:tentative="1">
+      <w:start w:val="1"/>
+      <w:numFmt w:val="lowerLetter"/>
+      <w:lvlText w:val="%2."/>
+      <w:lvlJc w:val="left"/>
+      <w:pPr>
+        <w:ind w:left="1440" w:hanging="360"/>
+      </w:pPr>
+    </w:lvl>
+    <w:lvl w:ilvl="2" w:tplc="0409001B" w:tentative="1">
+      <w:start w:val="1"/>
+      <w:numFmt w:val="lowerRoman"/>
+      <w:lvlText w:val="%3."/>
+      <w:lvlJc w:val="right"/>
+      <w:pPr>
+        <w:ind w:left="2160" w:hanging="180"/>
+      </w:pPr>
+    </w:lvl>
+    <w:lvl w:ilvl="3" w:tplc="0409000F" w:tentative="1">
+      <w:start w:val="1"/>
+      <w:numFmt w:val="decimal"/>
+      <w:lvlText w:val="%4."/>
+      <w:lvlJc w:val="left"/>
+      <w:pPr>
+        <w:ind w:left="2880" w:hanging="360"/>
+      </w:pPr>
+    </w:lvl>
+    <w:lvl w:ilvl="4" w:tplc="04090019" w:tentative="1">
+      <w:start w:val="1"/>
+      <w:numFmt w:val="lowerLetter"/>
+      <w:lvlText w:val="%5."/>
+      <w:lvlJc w:val="left"/>
+      <w:pPr>
+        <w:ind w:left="3600" w:hanging="360"/>
+      </w:pPr>
+    </w:lvl>
+    <w:lvl w:ilvl="5" w:tplc="0409001B" w:tentative="1">
+      <w:start w:val="1"/>
+      <w:numFmt w:val="lowerRoman"/>
+      <w:lvlText w:val="%6."/>
+      <w:lvlJc w:val="right"/>
+      <w:pPr>
+        <w:ind w:left="4320" w:hanging="180"/>
+      </w:pPr>
+    </w:lvl>
+    <w:lvl w:ilvl="6" w:tplc="0409000F" w:tentative="1">
+      <w:start w:val="1"/>
+      <w:numFmt w:val="decimal"/>
+      <w:lvlText w:val="%7."/>
+      <w:lvlJc w:val="left"/>
+      <w:pPr>
+        <w:ind w:left="5040" w:hanging="360"/>
+      </w:pPr>
+    </w:lvl>
+    <w:lvl w:ilvl="7" w:tplc="04090019" w:tentative="1">
+      <w:start w:val="1"/>
+      <w:numFmt w:val="lowerLetter"/>
+      <w:lvlText w:val="%8."/>
+      <w:lvlJc w:val="left"/>
+      <w:pPr>
+        <w:ind w:left="5760" w:hanging="360"/>
+      </w:pPr>
+    </w:lvl>
+    <w:lvl w:ilvl="8" w:tplc="0409001B" w:tentative="1">
+      <w:start w:val="1"/>
+      <w:numFmt w:val="lowerRoman"/>
+      <w:lvlText w:val="%9."/>
+      <w:lvlJc w:val="right"/>
+      <w:pPr>
+        <w:ind w:left="6480" w:hanging="180"/>
+      </w:pPr>
+    </w:lvl>
+  </w:abstractNum>
+  <w:abstractNum w:abstractNumId="7">
+    <w:nsid w:val="782D3239"/>
+    <w:multiLevelType w:val="hybridMultilevel"/>
+    <w:tmpl w:val="7F8240F0"/>
+    <w:lvl w:ilvl="0" w:tplc="0409000F">
+      <w:start w:val="1"/>
+      <w:numFmt w:val="decimal"/>
+      <w:lvlText w:val="%1."/>
+      <w:lvlJc w:val="left"/>
+      <w:pPr>
+        <w:ind w:left="720" w:hanging="360"/>
+      </w:pPr>
+    </w:lvl>
+    <w:lvl w:ilvl="1" w:tplc="04090019">
+      <w:start w:val="1"/>
+      <w:numFmt w:val="lowerLetter"/>
+      <w:lvlText w:val="%2."/>
+      <w:lvlJc w:val="left"/>
+      <w:pPr>
+        <w:ind w:left="1440" w:hanging="360"/>
+      </w:pPr>
+    </w:lvl>
+    <w:lvl w:ilvl="2" w:tplc="0409001B">
+      <w:start w:val="1"/>
+      <w:numFmt w:val="lowerRoman"/>
+      <w:lvlText w:val="%3."/>
+      <w:lvlJc w:val="right"/>
+      <w:pPr>
+        <w:ind w:left="2160" w:hanging="180"/>
+      </w:pPr>
+    </w:lvl>
+    <w:lvl w:ilvl="3" w:tplc="0409000F">
+      <w:start w:val="1"/>
+      <w:numFmt w:val="decimal"/>
+      <w:lvlText w:val="%4."/>
+      <w:lvlJc w:val="left"/>
+      <w:pPr>
+        <w:ind w:left="2880" w:hanging="360"/>
+      </w:pPr>
+    </w:lvl>
+    <w:lvl w:ilvl="4" w:tplc="04090019">
+      <w:start w:val="1"/>
+      <w:numFmt w:val="lowerLetter"/>
+      <w:lvlText w:val="%5."/>
+      <w:lvlJc w:val="left"/>
+      <w:pPr>
+        <w:ind w:left="3600" w:hanging="360"/>
+      </w:pPr>
+    </w:lvl>
+    <w:lvl w:ilvl="5" w:tplc="0409001B">
+      <w:start w:val="1"/>
+      <w:numFmt w:val="lowerRoman"/>
+      <w:lvlText w:val="%6."/>
+      <w:lvlJc w:val="right"/>
+      <w:pPr>
+        <w:ind w:left="4320" w:hanging="180"/>
+      </w:pPr>
+    </w:lvl>
+    <w:lvl w:ilvl="6" w:tplc="0409000F">
+      <w:start w:val="1"/>
+      <w:numFmt w:val="decimal"/>
+      <w:lvlText w:val="%7."/>
+      <w:lvlJc w:val="left"/>
+      <w:pPr>
+        <w:ind w:left="5040" w:hanging="360"/>
+      </w:pPr>
+    </w:lvl>
+    <w:lvl w:ilvl="7" w:tplc="04090019">
+      <w:start w:val="1"/>
+      <w:numFmt w:val="lowerLetter"/>
+      <w:lvlText w:val="%8."/>
+      <w:lvlJc w:val="left"/>
+      <w:pPr>
+        <w:ind w:left="5760" w:hanging="360"/>
+      </w:pPr>
+    </w:lvl>
+    <w:lvl w:ilvl="8" w:tplc="0409001B">
+      <w:start w:val="1"/>
+      <w:numFmt w:val="lowerRoman"/>
+      <w:lvlText w:val="%9."/>
+      <w:lvlJc w:val="right"/>
+      <w:pPr>
+        <w:ind w:left="6480" w:hanging="180"/>
+      </w:pPr>
+    </w:lvl>
+  </w:abstractNum>
+  <w:abstractNum w:abstractNumId="8">
+    <w:nsid w:val="7F8269A2"/>
+    <w:multiLevelType w:val="hybridMultilevel"/>
+    <w:tmpl w:val="DE96C5B6"/>
+    <w:lvl w:ilvl="0" w:tplc="0409000F">
+      <w:start w:val="1"/>
+      <w:numFmt w:val="decimal"/>
+      <w:lvlText w:val="%1."/>
+      <w:lvlJc w:val="left"/>
+      <w:pPr>
+        <w:ind w:left="720" w:hanging="360"/>
+      </w:pPr>
+      <w:rPr>
+        <w:rFonts w:hint="default"/>
+      </w:rPr>
+    </w:lvl>
+    <w:lvl w:ilvl="1" w:tplc="04090019">
+      <w:start w:val="1"/>
+      <w:numFmt w:val="lowerLetter"/>
+      <w:lvlText w:val="%2."/>
+      <w:lvlJc w:val="left"/>
+      <w:pPr>
+        <w:ind w:left="1440" w:hanging="360"/>
+      </w:pPr>
+    </w:lvl>
+    <w:lvl w:ilvl="2" w:tplc="0409001B">
+      <w:start w:val="1"/>
+      <w:numFmt w:val="lowerRoman"/>
+      <w:lvlText w:val="%3."/>
+      <w:lvlJc w:val="right"/>
+      <w:pPr>
+        <w:ind w:left="2160" w:hanging="180"/>
+      </w:pPr>
+    </w:lvl>
+    <w:lvl w:ilvl="3" w:tplc="0409000F" w:tentative="1">
+      <w:start w:val="1"/>
+      <w:numFmt w:val="decimal"/>
+      <w:lvlText w:val="%4."/>
+      <w:lvlJc w:val="left"/>
+      <w:pPr>
+        <w:ind w:left="2880" w:hanging="360"/>
+      </w:pPr>
+    </w:lvl>
+    <w:lvl w:ilvl="4" w:tplc="04090019" w:tentative="1">
+      <w:start w:val="1"/>
+      <w:numFmt w:val="lowerLetter"/>
+      <w:lvlText w:val="%5."/>
+      <w:lvlJc w:val="left"/>
+      <w:pPr>
+        <w:ind w:left="3600" w:hanging="360"/>
+      </w:pPr>
+    </w:lvl>
+    <w:lvl w:ilvl="5" w:tplc="0409001B" w:tentative="1">
+      <w:start w:val="1"/>
+      <w:numFmt w:val="lowerRoman"/>
+      <w:lvlText w:val="%6."/>
+      <w:lvlJc w:val="right"/>
+      <w:pPr>
+        <w:ind w:left="4320" w:hanging="180"/>
+      </w:pPr>
+    </w:lvl>
+    <w:lvl w:ilvl="6" w:tplc="0409000F" w:tentative="1">
+      <w:start w:val="1"/>
+      <w:numFmt w:val="decimal"/>
+      <w:lvlText w:val="%7."/>
+      <w:lvlJc w:val="left"/>
+      <w:pPr>
+        <w:ind w:left="5040" w:hanging="360"/>
+      </w:pPr>
+    </w:lvl>
+    <w:lvl w:ilvl="7" w:tplc="04090019" w:tentative="1">
+      <w:start w:val="1"/>
+      <w:numFmt w:val="lowerLetter"/>
+      <w:lvlText w:val="%8."/>
+      <w:lvlJc w:val="left"/>
+      <w:pPr>
+        <w:ind w:left="5760" w:hanging="360"/>
+      </w:pPr>
+    </w:lvl>
+    <w:lvl w:ilvl="8" w:tplc="0409001B" w:tentative="1">
+      <w:start w:val="1"/>
+      <w:numFmt w:val="lowerRoman"/>
+      <w:lvlText w:val="%9."/>
+      <w:lvlJc w:val="right"/>
+      <w:pPr>
+        <w:ind w:left="6480" w:hanging="180"/>
+      </w:pPr>
+    </w:lvl>
+  </w:abstractNum>
   <w:num w:numId="1">
     <w:abstractNumId w:val="0"/>
+  </w:num>
+  <w:num w:numId="2">
+    <w:abstractNumId w:val="1"/>
+    <w:lvlOverride w:ilvl="0">
+      <w:startOverride w:val="1"/>
+    </w:lvlOverride>
+    <w:lvlOverride w:ilvl="1">
+      <w:startOverride w:val="1"/>
+    </w:lvlOverride>
+    <w:lvlOverride w:ilvl="2">
+      <w:startOverride w:val="1"/>
+    </w:lvlOverride>
+    <w:lvlOverride w:ilvl="3">
+      <w:startOverride w:val="1"/>
+    </w:lvlOverride>
+    <w:lvlOverride w:ilvl="4">
+      <w:startOverride w:val="1"/>
+    </w:lvlOverride>
+    <w:lvlOverride w:ilvl="5">
+      <w:startOverride w:val="1"/>
+    </w:lvlOverride>
+    <w:lvlOverride w:ilvl="6">
+      <w:startOverride w:val="1"/>
+    </w:lvlOverride>
+    <w:lvlOverride w:ilvl="7">
+      <w:startOverride w:val="1"/>
+    </w:lvlOverride>
+    <w:lvlOverride w:ilvl="8">
+      <w:startOverride w:val="1"/>
+    </w:lvlOverride>
+  </w:num>
+  <w:num w:numId="3">
+    <w:abstractNumId w:val="7"/>
+    <w:lvlOverride w:ilvl="0">
+      <w:startOverride w:val="1"/>
+    </w:lvlOverride>
+    <w:lvlOverride w:ilvl="1">
+      <w:startOverride w:val="1"/>
+    </w:lvlOverride>
+    <w:lvlOverride w:ilvl="2">
+      <w:startOverride w:val="1"/>
+    </w:lvlOverride>
+    <w:lvlOverride w:ilvl="3">
+      <w:startOverride w:val="1"/>
+    </w:lvlOverride>
+    <w:lvlOverride w:ilvl="4">
+      <w:startOverride w:val="1"/>
+    </w:lvlOverride>
+    <w:lvlOverride w:ilvl="5">
+      <w:startOverride w:val="1"/>
+    </w:lvlOverride>
+    <w:lvlOverride w:ilvl="6">
+      <w:startOverride w:val="1"/>
+    </w:lvlOverride>
+    <w:lvlOverride w:ilvl="7">
+      <w:startOverride w:val="1"/>
+    </w:lvlOverride>
+    <w:lvlOverride w:ilvl="8">
+      <w:startOverride w:val="1"/>
+    </w:lvlOverride>
+  </w:num>
+  <w:num w:numId="4">
+    <w:abstractNumId w:val="6"/>
+  </w:num>
+  <w:num w:numId="5">
+    <w:abstractNumId w:val="2"/>
+  </w:num>
+  <w:num w:numId="6">
+    <w:abstractNumId w:val="4"/>
+  </w:num>
+  <w:num w:numId="7">
+    <w:abstractNumId w:val="5"/>
+  </w:num>
+  <w:num w:numId="8">
+    <w:abstractNumId w:val="3"/>
+  </w:num>
+  <w:num w:numId="9">
+    <w:abstractNumId w:val="8"/>
   </w:num>
 </w:numbering>
 </file>
@@ -544,6 +2040,7 @@
   <w:style w:type="paragraph" w:default="1" w:styleId="Normal">
     <w:name w:val="Normal"/>
     <w:qFormat/>
+    <w:rsid w:val="00CD6CAA"/>
   </w:style>
   <w:style w:type="character" w:default="1" w:styleId="DefaultParagraphFont">
     <w:name w:val="Default Paragraph Font"/>
@@ -756,6 +2253,7 @@
   <w:style w:type="paragraph" w:default="1" w:styleId="Normal">
     <w:name w:val="Normal"/>
     <w:qFormat/>
+    <w:rsid w:val="00CD6CAA"/>
   </w:style>
   <w:style w:type="character" w:default="1" w:styleId="DefaultParagraphFont">
     <w:name w:val="Default Paragraph Font"/>

</xml_diff>

<commit_message>
Update sdk building document.
</commit_message>
<xml_diff>
--- a/ssc_devtools.docx
+++ b/ssc_devtools.docx
@@ -17,12 +17,21 @@
         </w:rPr>
         <w:t xml:space="preserve">Compiling </w:t>
       </w:r>
+      <w:proofErr w:type="spellStart"/>
       <w:r>
         <w:rPr>
           <w:b/>
           <w:sz w:val="28"/>
         </w:rPr>
-        <w:t xml:space="preserve">SSC+SSCdev for win32/x64/linux64/osx64 </w:t>
+        <w:t>SSC+SSCdev</w:t>
+      </w:r>
+      <w:proofErr w:type="spellEnd"/>
+      <w:r>
+        <w:rPr>
+          <w:b/>
+          <w:sz w:val="28"/>
+        </w:rPr>
+        <w:t xml:space="preserve"> for win32/x64/linux64/osx64 </w:t>
       </w:r>
     </w:p>
     <w:p>
@@ -38,7 +47,23 @@
           <w:b/>
           <w:sz w:val="28"/>
         </w:rPr>
-        <w:t>Using wxWidgets 3 (SVN), LK, and WEX</w:t>
+        <w:t xml:space="preserve">Using </w:t>
+      </w:r>
+      <w:proofErr w:type="spellStart"/>
+      <w:r>
+        <w:rPr>
+          <w:b/>
+          <w:sz w:val="28"/>
+        </w:rPr>
+        <w:t>wxWidgets</w:t>
+      </w:r>
+      <w:proofErr w:type="spellEnd"/>
+      <w:r>
+        <w:rPr>
+          <w:b/>
+          <w:sz w:val="28"/>
+        </w:rPr>
+        <w:t xml:space="preserve"> 3 (SVN), LK, and WEX</w:t>
       </w:r>
     </w:p>
     <w:p>
@@ -113,11 +138,21 @@
           <w:b/>
         </w:rPr>
       </w:pPr>
-      <w:r>
-        <w:rPr>
-          <w:b/>
-        </w:rPr>
-        <w:t>wxWidgets 2.9 SVN, 32 bit.</w:t>
+      <w:proofErr w:type="spellStart"/>
+      <w:proofErr w:type="gramStart"/>
+      <w:r>
+        <w:rPr>
+          <w:b/>
+        </w:rPr>
+        <w:t>wxWidgets</w:t>
+      </w:r>
+      <w:proofErr w:type="spellEnd"/>
+      <w:proofErr w:type="gramEnd"/>
+      <w:r>
+        <w:rPr>
+          <w:b/>
+        </w:rPr>
+        <w:t xml:space="preserve"> 2.9 SVN, 32 bit.</w:t>
       </w:r>
     </w:p>
     <w:p>
@@ -141,7 +176,23 @@
         </w:numPr>
       </w:pPr>
       <w:r>
-        <w:t>Right click on it, and check out (via TortoiseSVN) the wxWidgets trunk from the public SVN</w:t>
+        <w:t xml:space="preserve">Right click on it, and check out (via </w:t>
+      </w:r>
+      <w:proofErr w:type="spellStart"/>
+      <w:r>
+        <w:t>TortoiseSVN</w:t>
+      </w:r>
+      <w:proofErr w:type="spellEnd"/>
+      <w:r>
+        <w:t xml:space="preserve">) the </w:t>
+      </w:r>
+      <w:proofErr w:type="spellStart"/>
+      <w:r>
+        <w:t>wxWidgets</w:t>
+      </w:r>
+      <w:proofErr w:type="spellEnd"/>
+      <w:r>
+        <w:t xml:space="preserve"> trunk from the public SVN</w:t>
       </w:r>
     </w:p>
     <w:p>
@@ -194,7 +245,23 @@
         </w:numPr>
       </w:pPr>
       <w:r>
-        <w:t xml:space="preserve">When wxWidgets 2.9.5 comes out, or 2.9.6, or finally 3.0, we’ll migrate to using an official release instead of the SVN, but this is also good testing opportunity for the wxWidgets project </w:t>
+        <w:t xml:space="preserve">When </w:t>
+      </w:r>
+      <w:proofErr w:type="spellStart"/>
+      <w:r>
+        <w:t>wxWidgets</w:t>
+      </w:r>
+      <w:proofErr w:type="spellEnd"/>
+      <w:r>
+        <w:t xml:space="preserve"> 2.9.5 comes out, or 2.9.6, or finally 3.0, we’ll migrate to using an official release instead of the SVN, but this is also good testing opportunity for the </w:t>
+      </w:r>
+      <w:proofErr w:type="spellStart"/>
+      <w:r>
+        <w:t>wxWidgets</w:t>
+      </w:r>
+      <w:proofErr w:type="spellEnd"/>
+      <w:r>
+        <w:t xml:space="preserve"> project </w:t>
       </w:r>
       <w:r>
         <w:sym w:font="Wingdings" w:char="F04A"/>
@@ -233,7 +300,15 @@
         </w:numPr>
       </w:pPr>
       <w:r>
-        <w:t>If the conversion report issues an error for the .sln, ignore it.</w:t>
+        <w:t>If the conversion report issues an error for the .</w:t>
+      </w:r>
+      <w:proofErr w:type="spellStart"/>
+      <w:r>
+        <w:t>sln</w:t>
+      </w:r>
+      <w:proofErr w:type="spellEnd"/>
+      <w:r>
+        <w:t>, ignore it.</w:t>
       </w:r>
     </w:p>
     <w:p>
@@ -257,8 +332,13 @@
         </w:numPr>
       </w:pPr>
       <w:r>
-        <w:t>Copy the setup0.h file to setup.h</w:t>
-      </w:r>
+        <w:t xml:space="preserve">Copy the setup0.h file to </w:t>
+      </w:r>
+      <w:proofErr w:type="spellStart"/>
+      <w:r>
+        <w:t>setup.h</w:t>
+      </w:r>
+      <w:proofErr w:type="spellEnd"/>
     </w:p>
     <w:p>
       <w:pPr>
@@ -307,11 +387,21 @@
           <w:b/>
         </w:rPr>
       </w:pPr>
-      <w:r>
-        <w:rPr>
-          <w:b/>
-        </w:rPr>
-        <w:t xml:space="preserve">wxWidgets 64 </w:t>
+      <w:proofErr w:type="spellStart"/>
+      <w:proofErr w:type="gramStart"/>
+      <w:r>
+        <w:rPr>
+          <w:b/>
+        </w:rPr>
+        <w:t>wxWidgets</w:t>
+      </w:r>
+      <w:proofErr w:type="spellEnd"/>
+      <w:proofErr w:type="gramEnd"/>
+      <w:r>
+        <w:rPr>
+          <w:b/>
+        </w:rPr>
+        <w:t xml:space="preserve"> 64 </w:t>
       </w:r>
       <w:r>
         <w:rPr>
@@ -352,7 +442,15 @@
         </w:numPr>
       </w:pPr>
       <w:r>
-        <w:t>Open the project file wx_vc9.sln, and let it convert.  After it has converted,  click on “Configuration Manager”, and under “Active Solution Platform” in the dialog box, click “new”.  Select “x64”, and allow it to copy settings from the Win32 configuration.</w:t>
+        <w:t>Open the project file wx_vc9.sln, and let it convert.  After it has converted</w:t>
+      </w:r>
+      <w:proofErr w:type="gramStart"/>
+      <w:r>
+        <w:t>,  click</w:t>
+      </w:r>
+      <w:proofErr w:type="gramEnd"/>
+      <w:r>
+        <w:t xml:space="preserve"> on “Configuration Manager”, and under “Active Solution Platform” in the dialog box, click “new”.  Select “x64”, and allow it to copy settings from the Win32 configuration.</w:t>
       </w:r>
     </w:p>
     <w:p>
@@ -388,13 +486,13 @@
         </w:numPr>
       </w:pPr>
       <w:r>
-        <w:t>Setup the</w:t>
-      </w:r>
-      <w:r>
-        <w:t xml:space="preserve"> environment variable “WXMSWx64”</w:t>
-      </w:r>
-      <w:r>
-        <w:t xml:space="preserve"> to point to the c:\wxWidgets64</w:t>
+        <w:t>Setup the environment variable “WXMSW</w:t>
+      </w:r>
+      <w:r>
+        <w:t>3</w:t>
+      </w:r>
+      <w:r>
+        <w:t>x64” to point to the c:\wxWidgets64</w:t>
       </w:r>
     </w:p>
     <w:p>
@@ -454,7 +552,15 @@
         </w:r>
       </w:hyperlink>
       <w:r>
-        <w:t xml:space="preserve"> into a folder called ‘lk’</w:t>
+        <w:t xml:space="preserve"> into a folder called ‘</w:t>
+      </w:r>
+      <w:proofErr w:type="spellStart"/>
+      <w:r>
+        <w:t>lk</w:t>
+      </w:r>
+      <w:proofErr w:type="spellEnd"/>
+      <w:r>
+        <w:t>’</w:t>
       </w:r>
     </w:p>
     <w:p>
@@ -533,7 +639,15 @@
         </w:r>
       </w:hyperlink>
       <w:r>
-        <w:t xml:space="preserve"> into a folder called ‘wex’</w:t>
+        <w:t xml:space="preserve"> into a folder called ‘</w:t>
+      </w:r>
+      <w:proofErr w:type="spellStart"/>
+      <w:r>
+        <w:t>wex</w:t>
+      </w:r>
+      <w:proofErr w:type="spellEnd"/>
+      <w:r>
+        <w:t>’</w:t>
       </w:r>
     </w:p>
     <w:p>
@@ -545,7 +659,15 @@
         </w:numPr>
       </w:pPr>
       <w:r>
-        <w:t>Open the wex\vc2012_wx3_unicode\wexlib.sln project</w:t>
+        <w:t xml:space="preserve">Open the </w:t>
+      </w:r>
+      <w:proofErr w:type="spellStart"/>
+      <w:r>
+        <w:t>wex</w:t>
+      </w:r>
+      <w:proofErr w:type="spellEnd"/>
+      <w:r>
+        <w:t>\vc2012_wx3_unicode\wexlib.sln project</w:t>
       </w:r>
     </w:p>
     <w:p>
@@ -559,6 +681,11 @@
       <w:r>
         <w:t>Build the Debug and Release configurations</w:t>
       </w:r>
+      <w:r>
+        <w:t>, both win32 and x64.</w:t>
+      </w:r>
+      <w:bookmarkStart w:id="0" w:name="_GoBack"/>
+      <w:bookmarkEnd w:id="0"/>
     </w:p>
     <w:p>
       <w:pPr>
@@ -569,7 +696,15 @@
         </w:numPr>
       </w:pPr>
       <w:r>
-        <w:t>Set the WEXDIR environment variable to your wex folder.</w:t>
+        <w:t xml:space="preserve">Set the WEXDIR environment variable to your </w:t>
+      </w:r>
+      <w:proofErr w:type="spellStart"/>
+      <w:r>
+        <w:t>wex</w:t>
+      </w:r>
+      <w:proofErr w:type="spellEnd"/>
+      <w:r>
+        <w:t xml:space="preserve"> folder.</w:t>
       </w:r>
     </w:p>
     <w:p>
@@ -583,7 +718,15 @@
         <w:t>Now you should be able to compile the m</w:t>
       </w:r>
       <w:r>
-        <w:t>ost recent SSC + SSCdev project for both 32 and 64 bit targets on Windows, using Visual Studio 2012.</w:t>
+        <w:t xml:space="preserve">ost recent SSC + </w:t>
+      </w:r>
+      <w:proofErr w:type="spellStart"/>
+      <w:r>
+        <w:t>SSCdev</w:t>
+      </w:r>
+      <w:proofErr w:type="spellEnd"/>
+      <w:r>
+        <w:t xml:space="preserve"> project for both 32 and 64 bit targets on Windows, using Visual Studio 2012.</w:t>
       </w:r>
     </w:p>
     <w:p/>
@@ -615,7 +758,15 @@
         </w:numPr>
       </w:pPr>
       <w:r>
-        <w:t>Download the latest XCode (4.5) from the App Store.</w:t>
+        <w:t xml:space="preserve">Download the latest </w:t>
+      </w:r>
+      <w:proofErr w:type="spellStart"/>
+      <w:r>
+        <w:t>XCode</w:t>
+      </w:r>
+      <w:proofErr w:type="spellEnd"/>
+      <w:r>
+        <w:t xml:space="preserve"> (4.5) from the App Store.</w:t>
       </w:r>
     </w:p>
     <w:p>
@@ -665,7 +816,39 @@
     </w:p>
     <w:p>
       <w:r>
-        <w:t>To facilitate easy combining of binaries from all 3 target OSes for SSC, there is a subfolder in the SSC svn called sdk-release.  This subfolder contains compiled binaries from all three platforms, and is updated when there is a new release of the SDK.  The sdk-release folder is intended to be checked out on each target platform, the binaries compiled, copied over, and then checked in to the SVN.  Then, when all the binaries are checked in, the folder can be zipped up for distribution containing all the different platform binaries.</w:t>
+        <w:t xml:space="preserve">To facilitate easy combining of binaries from all 3 target </w:t>
+      </w:r>
+      <w:proofErr w:type="spellStart"/>
+      <w:r>
+        <w:t>OSes</w:t>
+      </w:r>
+      <w:proofErr w:type="spellEnd"/>
+      <w:r>
+        <w:t xml:space="preserve"> for SSC, there is a subfolder in the SSC </w:t>
+      </w:r>
+      <w:proofErr w:type="spellStart"/>
+      <w:r>
+        <w:t>svn</w:t>
+      </w:r>
+      <w:proofErr w:type="spellEnd"/>
+      <w:r>
+        <w:t xml:space="preserve"> called </w:t>
+      </w:r>
+      <w:proofErr w:type="spellStart"/>
+      <w:r>
+        <w:t>sdk</w:t>
+      </w:r>
+      <w:proofErr w:type="spellEnd"/>
+      <w:r>
+        <w:t xml:space="preserve">-release.  This subfolder contains compiled binaries from all three platforms, and is updated when there is a new release of the SDK.  The </w:t>
+      </w:r>
+      <w:proofErr w:type="spellStart"/>
+      <w:r>
+        <w:t>sdk</w:t>
+      </w:r>
+      <w:proofErr w:type="spellEnd"/>
+      <w:r>
+        <w:t>-release folder is intended to be checked out on each target platform, the binaries compiled, copied over, and then checked in to the SVN.  Then, when all the binaries are checked in, the folder can be zipped up for distribution containing all the different platform binaries.</w:t>
       </w:r>
     </w:p>
     <w:p>
@@ -677,7 +860,23 @@
         </w:numPr>
       </w:pPr>
       <w:r>
-        <w:t xml:space="preserve">In your c:\Projects\ssc  folder, create a subfolder called sdk-release. </w:t>
+        <w:t>In your c:\Projects\</w:t>
+      </w:r>
+      <w:proofErr w:type="gramStart"/>
+      <w:r>
+        <w:t>ssc  folder</w:t>
+      </w:r>
+      <w:proofErr w:type="gramEnd"/>
+      <w:r>
+        <w:t xml:space="preserve">, create a subfolder called </w:t>
+      </w:r>
+      <w:proofErr w:type="spellStart"/>
+      <w:r>
+        <w:t>sdk</w:t>
+      </w:r>
+      <w:proofErr w:type="spellEnd"/>
+      <w:r>
+        <w:t xml:space="preserve">-release. </w:t>
       </w:r>
     </w:p>
     <w:p>
@@ -733,7 +932,15 @@
         </w:numPr>
       </w:pPr>
       <w:r>
-        <w:t>Run the make-sdk-win.bat file, which will copy the binaries to the right places in the sdk-release folder.</w:t>
+        <w:t xml:space="preserve">Run the make-sdk-win.bat file, which will copy the binaries to the right places in the </w:t>
+      </w:r>
+      <w:proofErr w:type="spellStart"/>
+      <w:r>
+        <w:t>sdk</w:t>
+      </w:r>
+      <w:proofErr w:type="spellEnd"/>
+      <w:r>
+        <w:t>-release folder.</w:t>
       </w:r>
     </w:p>
     <w:p>
@@ -753,8 +960,6 @@
       <w:r>
         <w:t xml:space="preserve"> 64 bit</w:t>
       </w:r>
-      <w:bookmarkStart w:id="0" w:name="_GoBack"/>
-      <w:bookmarkEnd w:id="0"/>
       <w:r>
         <w:t>)</w:t>
       </w:r>
@@ -768,7 +973,15 @@
         </w:numPr>
       </w:pPr>
       <w:r>
-        <w:t>In the mac_dylib folder, type make to build ssc64.dylib</w:t>
+        <w:t xml:space="preserve">In the </w:t>
+      </w:r>
+      <w:proofErr w:type="spellStart"/>
+      <w:r>
+        <w:t>mac_dylib</w:t>
+      </w:r>
+      <w:proofErr w:type="spellEnd"/>
+      <w:r>
+        <w:t xml:space="preserve"> folder, type make to build ssc64.dylib</w:t>
       </w:r>
     </w:p>
     <w:p>
@@ -780,8 +993,29 @@
         </w:numPr>
       </w:pPr>
       <w:r>
-        <w:t>In the dev folder, type make –f Makefile-osx to build SSCdev.app</w:t>
-      </w:r>
+        <w:t xml:space="preserve">In the </w:t>
+      </w:r>
+      <w:proofErr w:type="spellStart"/>
+      <w:r>
+        <w:t>dev</w:t>
+      </w:r>
+      <w:proofErr w:type="spellEnd"/>
+      <w:r>
+        <w:t xml:space="preserve"> folder, type make –f </w:t>
+      </w:r>
+      <w:proofErr w:type="spellStart"/>
+      <w:r>
+        <w:t>Makefile-osx</w:t>
+      </w:r>
+      <w:proofErr w:type="spellEnd"/>
+      <w:r>
+        <w:t xml:space="preserve"> to build </w:t>
+      </w:r>
+      <w:proofErr w:type="spellStart"/>
+      <w:r>
+        <w:t>SSCdev.app</w:t>
+      </w:r>
+      <w:proofErr w:type="spellEnd"/>
     </w:p>
     <w:p>
       <w:pPr>
@@ -792,14 +1026,107 @@
         </w:numPr>
       </w:pPr>
       <w:r>
-        <w:t>This presumes you’ve compiled LK and WEX, as well as wxWidgets SVN with the following command line configuration:</w:t>
+        <w:t xml:space="preserve">This presumes you’ve compiled LK and WEX, as well as </w:t>
+      </w:r>
+      <w:proofErr w:type="spellStart"/>
+      <w:r>
+        <w:t>wxWidgets</w:t>
+      </w:r>
+      <w:proofErr w:type="spellEnd"/>
+      <w:r>
+        <w:t xml:space="preserve"> SVN with the following command line configuration:</w:t>
       </w:r>
       <w:r>
         <w:t xml:space="preserve"> </w:t>
       </w:r>
       <w:r>
-        <w:t>./configure --prefix=/Users/adobos/local/wx3-svn --enable-stl=yes --enable-debug=no --enable-shared=no --with-cocoa --with-libjpeg=builtin --with-libpng=builtin --with-regex=builtin --with-libtiff=builtin --with-zlib=builtin --with-expat=builtin</w:t>
-      </w:r>
+        <w:t>./configure --prefix=/Users/adobos/local/wx3-svn --enable-</w:t>
+      </w:r>
+      <w:proofErr w:type="spellStart"/>
+      <w:r>
+        <w:t>stl</w:t>
+      </w:r>
+      <w:proofErr w:type="spellEnd"/>
+      <w:r>
+        <w:t>=yes --enable-debug=no --enable-shared=no --with-cocoa --with-</w:t>
+      </w:r>
+      <w:proofErr w:type="spellStart"/>
+      <w:r>
+        <w:t>libjpeg</w:t>
+      </w:r>
+      <w:proofErr w:type="spellEnd"/>
+      <w:r>
+        <w:t>=</w:t>
+      </w:r>
+      <w:proofErr w:type="spellStart"/>
+      <w:r>
+        <w:t>builtin</w:t>
+      </w:r>
+      <w:proofErr w:type="spellEnd"/>
+      <w:r>
+        <w:t xml:space="preserve"> --with-</w:t>
+      </w:r>
+      <w:proofErr w:type="spellStart"/>
+      <w:r>
+        <w:t>libpng</w:t>
+      </w:r>
+      <w:proofErr w:type="spellEnd"/>
+      <w:r>
+        <w:t>=</w:t>
+      </w:r>
+      <w:proofErr w:type="spellStart"/>
+      <w:r>
+        <w:t>builtin</w:t>
+      </w:r>
+      <w:proofErr w:type="spellEnd"/>
+      <w:r>
+        <w:t xml:space="preserve"> --with-regex=</w:t>
+      </w:r>
+      <w:proofErr w:type="spellStart"/>
+      <w:r>
+        <w:t>builtin</w:t>
+      </w:r>
+      <w:proofErr w:type="spellEnd"/>
+      <w:r>
+        <w:t xml:space="preserve"> --with-</w:t>
+      </w:r>
+      <w:proofErr w:type="spellStart"/>
+      <w:r>
+        <w:t>libtiff</w:t>
+      </w:r>
+      <w:proofErr w:type="spellEnd"/>
+      <w:r>
+        <w:t>=</w:t>
+      </w:r>
+      <w:proofErr w:type="spellStart"/>
+      <w:r>
+        <w:t>builtin</w:t>
+      </w:r>
+      <w:proofErr w:type="spellEnd"/>
+      <w:r>
+        <w:t xml:space="preserve"> --with-</w:t>
+      </w:r>
+      <w:proofErr w:type="spellStart"/>
+      <w:r>
+        <w:t>zlib</w:t>
+      </w:r>
+      <w:proofErr w:type="spellEnd"/>
+      <w:r>
+        <w:t>=</w:t>
+      </w:r>
+      <w:proofErr w:type="spellStart"/>
+      <w:r>
+        <w:t>builtin</w:t>
+      </w:r>
+      <w:proofErr w:type="spellEnd"/>
+      <w:r>
+        <w:t xml:space="preserve"> --with-expat=</w:t>
+      </w:r>
+      <w:proofErr w:type="spellStart"/>
+      <w:r>
+        <w:t>builtin</w:t>
+      </w:r>
+      <w:proofErr w:type="spellEnd"/>
     </w:p>
     <w:p>
       <w:pPr>
@@ -810,7 +1137,23 @@
         </w:numPr>
       </w:pPr>
       <w:r>
-        <w:t>Back in the toplevel SSC folder, type “bash make-sdk-osx.sh” to copy the right files to the sdk-release folder.</w:t>
+        <w:t xml:space="preserve">Back in the </w:t>
+      </w:r>
+      <w:proofErr w:type="spellStart"/>
+      <w:r>
+        <w:t>toplevel</w:t>
+      </w:r>
+      <w:proofErr w:type="spellEnd"/>
+      <w:r>
+        <w:t xml:space="preserve"> SSC folder, type “bash make-sdk-osx.sh” to copy the right files to the </w:t>
+      </w:r>
+      <w:proofErr w:type="spellStart"/>
+      <w:r>
+        <w:t>sdk</w:t>
+      </w:r>
+      <w:proofErr w:type="spellEnd"/>
+      <w:r>
+        <w:t>-release folder.</w:t>
       </w:r>
     </w:p>
     <w:p>
@@ -838,7 +1181,15 @@
       </w:pPr>
       <w:r>
         <w:lastRenderedPageBreak/>
-        <w:t>In the linux_so folder, type make to build ssc64.so</w:t>
+        <w:t xml:space="preserve">In the </w:t>
+      </w:r>
+      <w:proofErr w:type="spellStart"/>
+      <w:r>
+        <w:t>linux_so</w:t>
+      </w:r>
+      <w:proofErr w:type="spellEnd"/>
+      <w:r>
+        <w:t xml:space="preserve"> folder, type make to build ssc64.so</w:t>
       </w:r>
     </w:p>
     <w:p>
@@ -850,8 +1201,29 @@
         </w:numPr>
       </w:pPr>
       <w:r>
-        <w:t>In the dev folder, type make –f Makefile-linxu to build SSCdev.app</w:t>
-      </w:r>
+        <w:t xml:space="preserve">In the </w:t>
+      </w:r>
+      <w:proofErr w:type="spellStart"/>
+      <w:r>
+        <w:t>dev</w:t>
+      </w:r>
+      <w:proofErr w:type="spellEnd"/>
+      <w:r>
+        <w:t xml:space="preserve"> folder, type make –f </w:t>
+      </w:r>
+      <w:proofErr w:type="spellStart"/>
+      <w:r>
+        <w:t>Makefile-linxu</w:t>
+      </w:r>
+      <w:proofErr w:type="spellEnd"/>
+      <w:r>
+        <w:t xml:space="preserve"> to build </w:t>
+      </w:r>
+      <w:proofErr w:type="spellStart"/>
+      <w:r>
+        <w:t>SSCdev.app</w:t>
+      </w:r>
+      <w:proofErr w:type="spellEnd"/>
     </w:p>
     <w:p>
       <w:pPr>
@@ -862,20 +1234,118 @@
         </w:numPr>
       </w:pPr>
       <w:r>
-        <w:t>This presumes you’ve compiled LK and WEX, as well as wxWidgets SVN with the following command line configuration:</w:t>
+        <w:t xml:space="preserve">This presumes you’ve compiled LK and WEX, as well as </w:t>
+      </w:r>
+      <w:proofErr w:type="spellStart"/>
+      <w:r>
+        <w:t>wxWidgets</w:t>
+      </w:r>
+      <w:proofErr w:type="spellEnd"/>
+      <w:r>
+        <w:t xml:space="preserve"> SVN with the following command line configuration:</w:t>
       </w:r>
       <w:r>
         <w:t xml:space="preserve"> </w:t>
       </w:r>
       <w:r>
-        <w:t>./configure --prefix=/Users/adobos/local/wx3-svn --enable-stl=yes --enable-debug=no --enable-shared=no --with-</w:t>
-      </w:r>
-      <w:r>
-        <w:t>gtk=2</w:t>
-      </w:r>
-      <w:r>
-        <w:t xml:space="preserve"> --with-libjpeg=builtin --with-libpng=builtin --with-regex=builtin --with-libtiff=builtin --with-zlib=builtin --with-expat=builtin</w:t>
-      </w:r>
+        <w:t>./configure --prefix=/Users/adobos/local/wx3-svn --enable-</w:t>
+      </w:r>
+      <w:proofErr w:type="spellStart"/>
+      <w:r>
+        <w:t>stl</w:t>
+      </w:r>
+      <w:proofErr w:type="spellEnd"/>
+      <w:r>
+        <w:t>=yes --enable-debug=no --enable-shared=no --with-</w:t>
+      </w:r>
+      <w:proofErr w:type="spellStart"/>
+      <w:r>
+        <w:t>gtk</w:t>
+      </w:r>
+      <w:proofErr w:type="spellEnd"/>
+      <w:r>
+        <w:t>=2</w:t>
+      </w:r>
+      <w:r>
+        <w:t xml:space="preserve"> --with-</w:t>
+      </w:r>
+      <w:proofErr w:type="spellStart"/>
+      <w:r>
+        <w:t>libjpeg</w:t>
+      </w:r>
+      <w:proofErr w:type="spellEnd"/>
+      <w:r>
+        <w:t>=</w:t>
+      </w:r>
+      <w:proofErr w:type="spellStart"/>
+      <w:r>
+        <w:t>builtin</w:t>
+      </w:r>
+      <w:proofErr w:type="spellEnd"/>
+      <w:r>
+        <w:t xml:space="preserve"> --with-</w:t>
+      </w:r>
+      <w:proofErr w:type="spellStart"/>
+      <w:r>
+        <w:t>libpng</w:t>
+      </w:r>
+      <w:proofErr w:type="spellEnd"/>
+      <w:r>
+        <w:t>=</w:t>
+      </w:r>
+      <w:proofErr w:type="spellStart"/>
+      <w:r>
+        <w:t>builtin</w:t>
+      </w:r>
+      <w:proofErr w:type="spellEnd"/>
+      <w:r>
+        <w:t xml:space="preserve"> --with-regex=</w:t>
+      </w:r>
+      <w:proofErr w:type="spellStart"/>
+      <w:r>
+        <w:t>builtin</w:t>
+      </w:r>
+      <w:proofErr w:type="spellEnd"/>
+      <w:r>
+        <w:t xml:space="preserve"> --with-</w:t>
+      </w:r>
+      <w:proofErr w:type="spellStart"/>
+      <w:r>
+        <w:t>libtiff</w:t>
+      </w:r>
+      <w:proofErr w:type="spellEnd"/>
+      <w:r>
+        <w:t>=</w:t>
+      </w:r>
+      <w:proofErr w:type="spellStart"/>
+      <w:r>
+        <w:t>builtin</w:t>
+      </w:r>
+      <w:proofErr w:type="spellEnd"/>
+      <w:r>
+        <w:t xml:space="preserve"> --with-</w:t>
+      </w:r>
+      <w:proofErr w:type="spellStart"/>
+      <w:r>
+        <w:t>zlib</w:t>
+      </w:r>
+      <w:proofErr w:type="spellEnd"/>
+      <w:r>
+        <w:t>=</w:t>
+      </w:r>
+      <w:proofErr w:type="spellStart"/>
+      <w:r>
+        <w:t>builtin</w:t>
+      </w:r>
+      <w:proofErr w:type="spellEnd"/>
+      <w:r>
+        <w:t xml:space="preserve"> --with-expat=</w:t>
+      </w:r>
+      <w:proofErr w:type="spellStart"/>
+      <w:r>
+        <w:t>builtin</w:t>
+      </w:r>
+      <w:proofErr w:type="spellEnd"/>
     </w:p>
     <w:p>
       <w:pPr>
@@ -886,7 +1356,31 @@
         </w:numPr>
       </w:pPr>
       <w:r>
-        <w:t>Back in the toplevel SSC folder, type “bash make-sdk-linux.sh” to copy the right files to the sdk-release folder and create the dependency and filetype information files.</w:t>
+        <w:t xml:space="preserve">Back in the </w:t>
+      </w:r>
+      <w:proofErr w:type="spellStart"/>
+      <w:r>
+        <w:t>toplevel</w:t>
+      </w:r>
+      <w:proofErr w:type="spellEnd"/>
+      <w:r>
+        <w:t xml:space="preserve"> SSC folder, type “bash make-sdk-linux.sh” to copy the right files to the </w:t>
+      </w:r>
+      <w:proofErr w:type="spellStart"/>
+      <w:r>
+        <w:t>sdk</w:t>
+      </w:r>
+      <w:proofErr w:type="spellEnd"/>
+      <w:r>
+        <w:t xml:space="preserve">-release folder and create the dependency and </w:t>
+      </w:r>
+      <w:proofErr w:type="spellStart"/>
+      <w:r>
+        <w:t>filetype</w:t>
+      </w:r>
+      <w:proofErr w:type="spellEnd"/>
+      <w:r>
+        <w:t xml:space="preserve"> information files.</w:t>
       </w:r>
     </w:p>
     <w:p>
@@ -910,7 +1404,15 @@
         </w:numPr>
       </w:pPr>
       <w:r>
-        <w:t>Update the sdk-release folder to get all the binaries for each of the platforms</w:t>
+        <w:t xml:space="preserve">Update the </w:t>
+      </w:r>
+      <w:proofErr w:type="spellStart"/>
+      <w:r>
+        <w:t>sdk</w:t>
+      </w:r>
+      <w:proofErr w:type="spellEnd"/>
+      <w:r>
+        <w:t>-release folder to get all the binaries for each of the platforms</w:t>
       </w:r>
     </w:p>
     <w:p>
@@ -934,7 +1436,23 @@
         </w:numPr>
       </w:pPr>
       <w:r>
-        <w:t>Zip up the sdk-release folder, and post it on the website!  Avoid including any .svn subfolders in the zip file.</w:t>
+        <w:t xml:space="preserve">Zip up the </w:t>
+      </w:r>
+      <w:proofErr w:type="spellStart"/>
+      <w:r>
+        <w:t>sdk</w:t>
+      </w:r>
+      <w:proofErr w:type="spellEnd"/>
+      <w:r>
+        <w:t>-release folder, and post it on the website!  Avoid including any .</w:t>
+      </w:r>
+      <w:proofErr w:type="spellStart"/>
+      <w:r>
+        <w:t>svn</w:t>
+      </w:r>
+      <w:proofErr w:type="spellEnd"/>
+      <w:r>
+        <w:t xml:space="preserve"> subfolders in the zip file.</w:t>
       </w:r>
     </w:p>
     <w:p>

</xml_diff>

<commit_message>
Update c# and java wrappers for distribution in sdk-release folder structure and test c# all configs and java on windows x64 and x32
</commit_message>
<xml_diff>
--- a/ssc_devtools.docx
+++ b/ssc_devtools.docx
@@ -684,8 +684,6 @@
       <w:r>
         <w:t>, both win32 and x64.</w:t>
       </w:r>
-      <w:bookmarkStart w:id="0" w:name="_GoBack"/>
-      <w:bookmarkEnd w:id="0"/>
     </w:p>
     <w:p>
       <w:pPr>
@@ -766,7 +764,13 @@
       </w:r>
       <w:proofErr w:type="spellEnd"/>
       <w:r>
-        <w:t xml:space="preserve"> (4.5) from the App Store.</w:t>
+        <w:t xml:space="preserve"> (4.</w:t>
+      </w:r>
+      <w:r>
+        <w:t>6</w:t>
+      </w:r>
+      <w:r>
+        <w:t>) from the App Store.</w:t>
       </w:r>
     </w:p>
     <w:p>
@@ -922,6 +926,8 @@
       <w:r>
         <w:t>Compile SSC for both win32 and x64, Release configuration.</w:t>
       </w:r>
+      <w:bookmarkStart w:id="0" w:name="_GoBack"/>
+      <w:bookmarkEnd w:id="0"/>
     </w:p>
     <w:p>
       <w:pPr>

</xml_diff>

<commit_message>
Update all abs() to fabs() be compliant with linux builds. Also, Mac build returns integers for abs() calls per the unix standard for gcc
</commit_message>
<xml_diff>
--- a/ssc_devtools.docx
+++ b/ssc_devtools.docx
@@ -373,6 +373,9 @@
         </w:numPr>
       </w:pPr>
       <w:r>
+        <w:t xml:space="preserve"> </w:t>
+      </w:r>
+      <w:r>
         <w:t>Set the WXMSW3 environment variable to c:\wxWidgets</w:t>
       </w:r>
     </w:p>
@@ -548,9 +551,12 @@
           <w:rPr>
             <w:rStyle w:val="Hyperlink"/>
           </w:rPr>
-          <w:t>https://efmsvn.nrel.gov/lk/svn/trunk</w:t>
+          <w:t>https://efmsvn.nrel.gov/lk/svn</w:t>
         </w:r>
       </w:hyperlink>
+      <w:r>
+        <w:t xml:space="preserve"> </w:t>
+      </w:r>
       <w:r>
         <w:t xml:space="preserve"> into a folder called ‘</w:t>
       </w:r>
@@ -782,9 +788,160 @@
         </w:numPr>
       </w:pPr>
       <w:r>
-        <w:t>In the “Preferences pane” under “Downloads”, download and install all of the command line tools.</w:t>
-      </w:r>
-    </w:p>
+        <w:t xml:space="preserve">Run </w:t>
+      </w:r>
+      <w:proofErr w:type="spellStart"/>
+      <w:r>
+        <w:t>XCode</w:t>
+      </w:r>
+      <w:proofErr w:type="spellEnd"/>
+    </w:p>
+    <w:p>
+      <w:pPr>
+        <w:pStyle w:val="ListParagraph"/>
+        <w:numPr>
+          <w:ilvl w:val="0"/>
+          <w:numId w:val="8"/>
+        </w:numPr>
+      </w:pPr>
+      <w:r>
+        <w:t xml:space="preserve">Select </w:t>
+      </w:r>
+      <w:proofErr w:type="spellStart"/>
+      <w:r>
+        <w:t>XCode</w:t>
+      </w:r>
+      <w:proofErr w:type="spellEnd"/>
+      <w:r>
+        <w:t>-&gt;</w:t>
+      </w:r>
+      <w:r>
+        <w:t>Preferences</w:t>
+      </w:r>
+      <w:r>
+        <w:t xml:space="preserve"> </w:t>
+      </w:r>
+      <w:r>
+        <w:t xml:space="preserve"> </w:t>
+      </w:r>
+      <w:r>
+        <w:t>menu item</w:t>
+      </w:r>
+    </w:p>
+    <w:p>
+      <w:pPr>
+        <w:pStyle w:val="ListParagraph"/>
+        <w:numPr>
+          <w:ilvl w:val="0"/>
+          <w:numId w:val="8"/>
+        </w:numPr>
+      </w:pPr>
+      <w:proofErr w:type="gramStart"/>
+      <w:r>
+        <w:t>under</w:t>
+      </w:r>
+      <w:proofErr w:type="gramEnd"/>
+      <w:r>
+        <w:t xml:space="preserve"> “Downloads”, download and install all of the command line tools.</w:t>
+      </w:r>
+    </w:p>
+    <w:p>
+      <w:pPr>
+        <w:pStyle w:val="ListParagraph"/>
+        <w:numPr>
+          <w:ilvl w:val="0"/>
+          <w:numId w:val="8"/>
+        </w:numPr>
+      </w:pPr>
+      <w:r>
+        <w:t xml:space="preserve">Check out </w:t>
+      </w:r>
+      <w:proofErr w:type="spellStart"/>
+      <w:r>
+        <w:t>wxWidgets</w:t>
+      </w:r>
+      <w:proofErr w:type="spellEnd"/>
+      <w:r>
+        <w:t xml:space="preserve">  </w:t>
+      </w:r>
+    </w:p>
+    <w:p>
+      <w:pPr>
+        <w:pStyle w:val="ListParagraph"/>
+        <w:numPr>
+          <w:ilvl w:val="1"/>
+          <w:numId w:val="2"/>
+        </w:numPr>
+      </w:pPr>
+      <w:proofErr w:type="spellStart"/>
+      <w:r>
+        <w:t>mkdir</w:t>
+      </w:r>
+      <w:proofErr w:type="spellEnd"/>
+      <w:r>
+        <w:t xml:space="preserve"> </w:t>
+      </w:r>
+      <w:proofErr w:type="spellStart"/>
+      <w:r>
+        <w:t>wxWidgets</w:t>
+      </w:r>
+      <w:proofErr w:type="spellEnd"/>
+    </w:p>
+    <w:p>
+      <w:pPr>
+        <w:pStyle w:val="ListParagraph"/>
+        <w:numPr>
+          <w:ilvl w:val="1"/>
+          <w:numId w:val="2"/>
+        </w:numPr>
+      </w:pPr>
+      <w:proofErr w:type="spellStart"/>
+      <w:r>
+        <w:t>svn</w:t>
+      </w:r>
+      <w:proofErr w:type="spellEnd"/>
+      <w:r>
+        <w:t xml:space="preserve"> co </w:t>
+      </w:r>
+      <w:hyperlink r:id="rId10" w:history="1">
+        <w:r>
+          <w:rPr>
+            <w:rStyle w:val="Hyperlink"/>
+          </w:rPr>
+          <w:t>http://svn.wxwidgets.org/svn/wx/wxWidgets/trunk</w:t>
+        </w:r>
+      </w:hyperlink>
+      <w:r>
+        <w:rPr>
+          <w:rStyle w:val="Hyperlink"/>
+        </w:rPr>
+        <w:t xml:space="preserve">  </w:t>
+      </w:r>
+      <w:r>
+        <w:t xml:space="preserve"> ./</w:t>
+      </w:r>
+      <w:proofErr w:type="spellStart"/>
+      <w:r>
+        <w:t>wxWidgets</w:t>
+      </w:r>
+      <w:proofErr w:type="spellEnd"/>
+      <w:r>
+        <w:t xml:space="preserve"> </w:t>
+      </w:r>
+    </w:p>
+    <w:p>
+      <w:pPr>
+        <w:pStyle w:val="ListParagraph"/>
+        <w:numPr>
+          <w:ilvl w:val="0"/>
+          <w:numId w:val="8"/>
+        </w:numPr>
+      </w:pPr>
+      <w:r>
+        <w:t>Continue with LK and WEX</w:t>
+      </w:r>
+    </w:p>
+    <w:p/>
     <w:p/>
     <w:p>
       <w:pPr>
@@ -894,7 +1051,7 @@
       <w:r>
         <w:t xml:space="preserve">Right click on it, and check out </w:t>
       </w:r>
-      <w:hyperlink r:id="rId10" w:history="1">
+      <w:hyperlink r:id="rId11" w:history="1">
         <w:r>
           <w:rPr>
             <w:rStyle w:val="Hyperlink"/>
@@ -926,8 +1083,567 @@
       <w:r>
         <w:t>Compile SSC for both win32 and x64, Release configuration.</w:t>
       </w:r>
+    </w:p>
+    <w:p>
+      <w:pPr>
+        <w:pStyle w:val="ListParagraph"/>
+        <w:numPr>
+          <w:ilvl w:val="1"/>
+          <w:numId w:val="9"/>
+        </w:numPr>
+      </w:pPr>
+      <w:r>
+        <w:t xml:space="preserve">Run the make-sdk-win.bat file, which will copy the binaries to the right places in the </w:t>
+      </w:r>
+      <w:proofErr w:type="spellStart"/>
+      <w:r>
+        <w:t>sdk</w:t>
+      </w:r>
+      <w:proofErr w:type="spellEnd"/>
+      <w:r>
+        <w:t>-release folder.</w:t>
+      </w:r>
+    </w:p>
+    <w:p>
+      <w:pPr>
+        <w:pStyle w:val="ListParagraph"/>
+        <w:numPr>
+          <w:ilvl w:val="0"/>
+          <w:numId w:val="9"/>
+        </w:numPr>
+      </w:pPr>
+      <w:r>
+        <w:t>On OSX:</w:t>
+      </w:r>
+      <w:r>
+        <w:t xml:space="preserve"> (10.8</w:t>
+      </w:r>
+      <w:r>
+        <w:t xml:space="preserve"> 64 bit</w:t>
+      </w:r>
+      <w:r>
+        <w:t>)</w:t>
+      </w:r>
+    </w:p>
+    <w:p>
+      <w:pPr>
+        <w:pStyle w:val="ListParagraph"/>
+        <w:numPr>
+          <w:ilvl w:val="1"/>
+          <w:numId w:val="9"/>
+        </w:numPr>
+      </w:pPr>
+      <w:r>
+        <w:t xml:space="preserve">In the </w:t>
+      </w:r>
+      <w:proofErr w:type="spellStart"/>
+      <w:r>
+        <w:t>ssc</w:t>
+      </w:r>
+      <w:proofErr w:type="spellEnd"/>
+      <w:r>
+        <w:t>/</w:t>
+      </w:r>
+      <w:proofErr w:type="spellStart"/>
+      <w:r>
+        <w:t>mac_dylib</w:t>
+      </w:r>
+      <w:proofErr w:type="spellEnd"/>
+      <w:r>
+        <w:t xml:space="preserve"> folder, type make to build ssc64.dylib</w:t>
+      </w:r>
+    </w:p>
+    <w:p>
+      <w:pPr>
+        <w:pStyle w:val="ListParagraph"/>
+        <w:numPr>
+          <w:ilvl w:val="1"/>
+          <w:numId w:val="9"/>
+        </w:numPr>
+      </w:pPr>
+      <w:r>
+        <w:lastRenderedPageBreak/>
+        <w:t xml:space="preserve">In the </w:t>
+      </w:r>
+      <w:proofErr w:type="spellStart"/>
+      <w:r>
+        <w:t>ssc</w:t>
+      </w:r>
+      <w:proofErr w:type="spellEnd"/>
+      <w:r>
+        <w:t>/</w:t>
+      </w:r>
+      <w:proofErr w:type="spellStart"/>
+      <w:r>
+        <w:t>dev</w:t>
+      </w:r>
+      <w:proofErr w:type="spellEnd"/>
+      <w:r>
+        <w:t>/osx_wx3</w:t>
+      </w:r>
+      <w:r>
+        <w:t xml:space="preserve"> folder, type make to build </w:t>
+      </w:r>
+      <w:proofErr w:type="spellStart"/>
+      <w:r>
+        <w:t>SSCdev.app</w:t>
+      </w:r>
+      <w:proofErr w:type="spellEnd"/>
+    </w:p>
+    <w:p>
+      <w:pPr>
+        <w:pStyle w:val="ListParagraph"/>
+        <w:numPr>
+          <w:ilvl w:val="2"/>
+          <w:numId w:val="9"/>
+        </w:numPr>
+      </w:pPr>
+      <w:r>
+        <w:t xml:space="preserve">This presumes you’ve compiled LK and WEX, as well as </w:t>
+      </w:r>
+      <w:proofErr w:type="spellStart"/>
+      <w:r>
+        <w:t>wxWidgets</w:t>
+      </w:r>
+      <w:proofErr w:type="spellEnd"/>
+      <w:r>
+        <w:t xml:space="preserve"> SVN with the following command line configuration:</w:t>
+      </w:r>
+    </w:p>
+    <w:p>
+      <w:pPr>
+        <w:pStyle w:val="ListParagraph"/>
+        <w:numPr>
+          <w:ilvl w:val="2"/>
+          <w:numId w:val="9"/>
+        </w:numPr>
+      </w:pPr>
+      <w:r>
+        <w:t xml:space="preserve"> </w:t>
+      </w:r>
+      <w:r>
+        <w:t>./configure --prefix=/Users/adobos/local/wx3-svn --enable-</w:t>
+      </w:r>
+      <w:proofErr w:type="spellStart"/>
+      <w:r>
+        <w:t>stl</w:t>
+      </w:r>
+      <w:proofErr w:type="spellEnd"/>
+      <w:r>
+        <w:t>=yes --enable-debug=no --enable-shared=no --with-cocoa --with-</w:t>
+      </w:r>
+      <w:proofErr w:type="spellStart"/>
+      <w:r>
+        <w:t>libjpeg</w:t>
+      </w:r>
+      <w:proofErr w:type="spellEnd"/>
+      <w:r>
+        <w:t>=</w:t>
+      </w:r>
+      <w:proofErr w:type="spellStart"/>
+      <w:r>
+        <w:t>builtin</w:t>
+      </w:r>
+      <w:proofErr w:type="spellEnd"/>
+      <w:r>
+        <w:t xml:space="preserve"> --with-</w:t>
+      </w:r>
+      <w:proofErr w:type="spellStart"/>
+      <w:r>
+        <w:t>libpng</w:t>
+      </w:r>
+      <w:proofErr w:type="spellEnd"/>
+      <w:r>
+        <w:t>=</w:t>
+      </w:r>
+      <w:proofErr w:type="spellStart"/>
+      <w:r>
+        <w:t>builtin</w:t>
+      </w:r>
+      <w:proofErr w:type="spellEnd"/>
+      <w:r>
+        <w:t xml:space="preserve"> --with-regex=</w:t>
+      </w:r>
+      <w:proofErr w:type="spellStart"/>
+      <w:r>
+        <w:t>builtin</w:t>
+      </w:r>
+      <w:proofErr w:type="spellEnd"/>
+      <w:r>
+        <w:t xml:space="preserve"> --with-</w:t>
+      </w:r>
+      <w:proofErr w:type="spellStart"/>
+      <w:r>
+        <w:t>libtiff</w:t>
+      </w:r>
+      <w:proofErr w:type="spellEnd"/>
+      <w:r>
+        <w:t>=</w:t>
+      </w:r>
+      <w:proofErr w:type="spellStart"/>
+      <w:r>
+        <w:t>builtin</w:t>
+      </w:r>
+      <w:proofErr w:type="spellEnd"/>
+      <w:r>
+        <w:t xml:space="preserve"> --with-</w:t>
+      </w:r>
+      <w:proofErr w:type="spellStart"/>
+      <w:r>
+        <w:t>zlib</w:t>
+      </w:r>
+      <w:proofErr w:type="spellEnd"/>
+      <w:r>
+        <w:t>=</w:t>
+      </w:r>
+      <w:proofErr w:type="spellStart"/>
+      <w:r>
+        <w:t>builtin</w:t>
+      </w:r>
+      <w:proofErr w:type="spellEnd"/>
+      <w:r>
+        <w:t xml:space="preserve"> --with-expat=</w:t>
+      </w:r>
+      <w:proofErr w:type="spellStart"/>
+      <w:r>
+        <w:t>builtin</w:t>
+      </w:r>
+      <w:proofErr w:type="spellEnd"/>
+    </w:p>
+    <w:p>
+      <w:pPr>
+        <w:pStyle w:val="ListParagraph"/>
+        <w:numPr>
+          <w:ilvl w:val="2"/>
+          <w:numId w:val="9"/>
+        </w:numPr>
+      </w:pPr>
+      <w:r>
+        <w:t>make</w:t>
+      </w:r>
+    </w:p>
+    <w:p>
+      <w:pPr>
+        <w:pStyle w:val="ListParagraph"/>
+        <w:numPr>
+          <w:ilvl w:val="2"/>
+          <w:numId w:val="9"/>
+        </w:numPr>
+      </w:pPr>
+      <w:r>
+        <w:t>make install</w:t>
+      </w:r>
+    </w:p>
+    <w:p>
+      <w:pPr>
+        <w:pStyle w:val="ListParagraph"/>
+        <w:numPr>
+          <w:ilvl w:val="2"/>
+          <w:numId w:val="9"/>
+        </w:numPr>
+      </w:pPr>
+      <w:proofErr w:type="spellStart"/>
+      <w:r>
+        <w:rPr>
+          <w:rFonts w:ascii="Menlo-Regular" w:hAnsi="Menlo-Regular" w:cs="Menlo-Regular"/>
+        </w:rPr>
+        <w:t>sudo</w:t>
+      </w:r>
+      <w:proofErr w:type="spellEnd"/>
+      <w:r>
+        <w:rPr>
+          <w:rFonts w:ascii="Menlo-Regular" w:hAnsi="Menlo-Regular" w:cs="Menlo-Regular"/>
+        </w:rPr>
+        <w:t xml:space="preserve"> </w:t>
+      </w:r>
+      <w:proofErr w:type="spellStart"/>
+      <w:r>
+        <w:rPr>
+          <w:rFonts w:ascii="Menlo-Regular" w:hAnsi="Menlo-Regular" w:cs="Menlo-Regular"/>
+        </w:rPr>
+        <w:t>ln</w:t>
+      </w:r>
+      <w:proofErr w:type="spellEnd"/>
+      <w:r>
+        <w:rPr>
+          <w:rFonts w:ascii="Menlo-Regular" w:hAnsi="Menlo-Regular" w:cs="Menlo-Regular"/>
+        </w:rPr>
+        <w:t xml:space="preserve"> -s /Users/</w:t>
+      </w:r>
+      <w:r>
+        <w:rPr>
+          <w:rFonts w:ascii="Menlo-Regular" w:hAnsi="Menlo-Regular" w:cs="Menlo-Regular"/>
+        </w:rPr>
+        <w:t>adobos</w:t>
+      </w:r>
+      <w:r>
+        <w:rPr>
+          <w:rFonts w:ascii="Menlo-Regular" w:hAnsi="Menlo-Regular" w:cs="Menlo-Regular"/>
+        </w:rPr>
+        <w:t>/local/wx</w:t>
+      </w:r>
+      <w:r>
+        <w:rPr>
+          <w:rFonts w:ascii="Menlo-Regular" w:hAnsi="Menlo-Regular" w:cs="Menlo-Regular"/>
+        </w:rPr>
+        <w:t>3-svn/lib/wx/config/osx_cocoa-unicode-static-2.9</w:t>
+      </w:r>
+      <w:r>
+        <w:rPr>
+          <w:rFonts w:ascii="Menlo-Regular" w:hAnsi="Menlo-Regular" w:cs="Menlo-Regular"/>
+        </w:rPr>
+        <w:t xml:space="preserve"> /</w:t>
+      </w:r>
+      <w:proofErr w:type="spellStart"/>
+      <w:r>
+        <w:rPr>
+          <w:rFonts w:ascii="Menlo-Regular" w:hAnsi="Menlo-Regular" w:cs="Menlo-Regular"/>
+        </w:rPr>
+        <w:t>usr</w:t>
+      </w:r>
+      <w:proofErr w:type="spellEnd"/>
+      <w:r>
+        <w:rPr>
+          <w:rFonts w:ascii="Menlo-Regular" w:hAnsi="Menlo-Regular" w:cs="Menlo-Regular"/>
+        </w:rPr>
+        <w:t>/bin/</w:t>
+      </w:r>
+      <w:proofErr w:type="spellStart"/>
+      <w:r>
+        <w:rPr>
+          <w:rFonts w:ascii="Menlo-Regular" w:hAnsi="Menlo-Regular" w:cs="Menlo-Regular"/>
+        </w:rPr>
+        <w:t>wx-config-dsa</w:t>
+      </w:r>
+      <w:proofErr w:type="spellEnd"/>
+    </w:p>
+    <w:p>
+      <w:pPr>
+        <w:pStyle w:val="ListParagraph"/>
+        <w:numPr>
+          <w:ilvl w:val="2"/>
+          <w:numId w:val="9"/>
+        </w:numPr>
+      </w:pPr>
+      <w:proofErr w:type="spellStart"/>
+      <w:r>
+        <w:rPr>
+          <w:rFonts w:ascii="Menlo-Regular" w:hAnsi="Menlo-Regular" w:cs="Menlo-Regular"/>
+        </w:rPr>
+        <w:t>sudo</w:t>
+      </w:r>
+      <w:proofErr w:type="spellEnd"/>
+      <w:r>
+        <w:rPr>
+          <w:rFonts w:ascii="Menlo-Regular" w:hAnsi="Menlo-Regular" w:cs="Menlo-Regular"/>
+        </w:rPr>
+        <w:t xml:space="preserve"> </w:t>
+      </w:r>
+      <w:proofErr w:type="spellStart"/>
+      <w:r>
+        <w:rPr>
+          <w:rFonts w:ascii="Menlo-Regular" w:hAnsi="Menlo-Regular" w:cs="Menlo-Regular"/>
+        </w:rPr>
+        <w:t>ln</w:t>
+      </w:r>
+      <w:proofErr w:type="spellEnd"/>
+      <w:r>
+        <w:rPr>
+          <w:rFonts w:ascii="Menlo-Regular" w:hAnsi="Menlo-Regular" w:cs="Menlo-Regular"/>
+        </w:rPr>
+        <w:t xml:space="preserve"> -s /Users/</w:t>
+      </w:r>
+      <w:r>
+        <w:rPr>
+          <w:rFonts w:ascii="Menlo-Regular" w:hAnsi="Menlo-Regular" w:cs="Menlo-Regular"/>
+        </w:rPr>
+        <w:t>adobos</w:t>
+      </w:r>
+      <w:r>
+        <w:rPr>
+          <w:rFonts w:ascii="Menlo-Regular" w:hAnsi="Menlo-Regular" w:cs="Menlo-Regular"/>
+        </w:rPr>
+        <w:t>/local/wx</w:t>
+      </w:r>
+      <w:r>
+        <w:rPr>
+          <w:rFonts w:ascii="Menlo-Regular" w:hAnsi="Menlo-Regular" w:cs="Menlo-Regular"/>
+        </w:rPr>
+        <w:t>3-svn/lib/wx/config/osx_cocoa-unicode-static-2.9</w:t>
+      </w:r>
+      <w:r>
+        <w:rPr>
+          <w:rFonts w:ascii="Menlo-Regular" w:hAnsi="Menlo-Regular" w:cs="Menlo-Regular"/>
+        </w:rPr>
+        <w:t xml:space="preserve"> /</w:t>
+      </w:r>
+      <w:proofErr w:type="spellStart"/>
+      <w:r>
+        <w:rPr>
+          <w:rFonts w:ascii="Menlo-Regular" w:hAnsi="Menlo-Regular" w:cs="Menlo-Regular"/>
+        </w:rPr>
+        <w:t>usr</w:t>
+      </w:r>
+      <w:proofErr w:type="spellEnd"/>
+      <w:r>
+        <w:rPr>
+          <w:rFonts w:ascii="Menlo-Regular" w:hAnsi="Menlo-Regular" w:cs="Menlo-Regular"/>
+        </w:rPr>
+        <w:t>/bin/wx-config-</w:t>
+      </w:r>
+      <w:r>
+        <w:rPr>
+          <w:rFonts w:ascii="Menlo-Regular" w:hAnsi="Menlo-Regular" w:cs="Menlo-Regular"/>
+        </w:rPr>
+        <w:t>3</w:t>
+      </w:r>
+    </w:p>
+    <w:p>
+      <w:pPr>
+        <w:pStyle w:val="ListParagraph"/>
+        <w:numPr>
+          <w:ilvl w:val="2"/>
+          <w:numId w:val="9"/>
+        </w:numPr>
+      </w:pPr>
+      <w:r>
+        <w:t xml:space="preserve">cd </w:t>
+      </w:r>
+      <w:proofErr w:type="spellStart"/>
+      <w:r>
+        <w:t>lk</w:t>
+      </w:r>
+      <w:proofErr w:type="spellEnd"/>
+      <w:r>
+        <w:t>/osx_wx3_unicode folder &amp;&amp; make</w:t>
+      </w:r>
+    </w:p>
+    <w:p>
+      <w:pPr>
+        <w:pStyle w:val="ListParagraph"/>
+        <w:numPr>
+          <w:ilvl w:val="2"/>
+          <w:numId w:val="9"/>
+        </w:numPr>
+      </w:pPr>
+      <w:r>
+        <w:t xml:space="preserve">cd  </w:t>
+      </w:r>
+      <w:proofErr w:type="spellStart"/>
+      <w:r>
+        <w:t>wex</w:t>
+      </w:r>
+      <w:proofErr w:type="spellEnd"/>
+      <w:r>
+        <w:t>/osx_wx3_unicode folder &amp;&amp; make</w:t>
+      </w:r>
+    </w:p>
+    <w:p>
+      <w:pPr>
+        <w:pStyle w:val="ListParagraph"/>
+        <w:ind w:left="2160"/>
+      </w:pPr>
+    </w:p>
+    <w:p>
+      <w:pPr>
+        <w:pStyle w:val="ListParagraph"/>
+        <w:numPr>
+          <w:ilvl w:val="1"/>
+          <w:numId w:val="9"/>
+        </w:numPr>
+      </w:pPr>
+      <w:r>
+        <w:t xml:space="preserve">Back in the </w:t>
+      </w:r>
+      <w:proofErr w:type="spellStart"/>
+      <w:r>
+        <w:t>toplevel</w:t>
+      </w:r>
+      <w:proofErr w:type="spellEnd"/>
+      <w:r>
+        <w:t xml:space="preserve"> SSC folder, type “bash make-sdk-osx.sh” to copy the right files to the </w:t>
+      </w:r>
+      <w:proofErr w:type="spellStart"/>
+      <w:r>
+        <w:t>sdk</w:t>
+      </w:r>
+      <w:proofErr w:type="spellEnd"/>
+      <w:r>
+        <w:t xml:space="preserve">-release </w:t>
+      </w:r>
+      <w:proofErr w:type="gramStart"/>
+      <w:r>
+        <w:t>folder</w:t>
+      </w:r>
+      <w:proofErr w:type="gramEnd"/>
+      <w:r>
+        <w:t>.</w:t>
+      </w:r>
+    </w:p>
+    <w:p>
+      <w:pPr>
+        <w:pStyle w:val="ListParagraph"/>
+        <w:numPr>
+          <w:ilvl w:val="0"/>
+          <w:numId w:val="9"/>
+        </w:numPr>
+      </w:pPr>
+      <w:r>
+        <w:t>On Linux:</w:t>
+      </w:r>
+      <w:r>
+        <w:t xml:space="preserve"> (Assumed </w:t>
+      </w:r>
+      <w:proofErr w:type="spellStart"/>
+      <w:r>
+        <w:t>CentOS</w:t>
+      </w:r>
+      <w:proofErr w:type="spellEnd"/>
+      <w:r>
+        <w:t xml:space="preserve"> 6.3</w:t>
+      </w:r>
+      <w:r>
+        <w:t>, 64 bit)</w:t>
+      </w:r>
+    </w:p>
+    <w:p>
+      <w:pPr>
+        <w:pStyle w:val="ListParagraph"/>
+        <w:numPr>
+          <w:ilvl w:val="1"/>
+          <w:numId w:val="9"/>
+        </w:numPr>
+      </w:pPr>
+      <w:r>
+        <w:t>In the</w:t>
+      </w:r>
+      <w:r>
+        <w:t xml:space="preserve"> </w:t>
+      </w:r>
+      <w:proofErr w:type="spellStart"/>
+      <w:r>
+        <w:t>ssc</w:t>
+      </w:r>
+      <w:proofErr w:type="spellEnd"/>
+      <w:r>
+        <w:t>/</w:t>
+      </w:r>
+      <w:r>
+        <w:t xml:space="preserve"> </w:t>
+      </w:r>
+      <w:proofErr w:type="spellStart"/>
+      <w:r>
+        <w:t>linux_so</w:t>
+      </w:r>
+      <w:proofErr w:type="spellEnd"/>
+      <w:r>
+        <w:t xml:space="preserve"> folder, type make to build ss</w:t>
+      </w:r>
       <w:bookmarkStart w:id="0" w:name="_GoBack"/>
       <w:bookmarkEnd w:id="0"/>
+      <w:r>
+        <w:t>c64.so</w:t>
+      </w:r>
     </w:p>
     <w:p>
       <w:pPr>
@@ -938,68 +1654,15 @@
         </w:numPr>
       </w:pPr>
       <w:r>
-        <w:t xml:space="preserve">Run the make-sdk-win.bat file, which will copy the binaries to the right places in the </w:t>
-      </w:r>
-      <w:proofErr w:type="spellStart"/>
-      <w:r>
-        <w:t>sdk</w:t>
-      </w:r>
-      <w:proofErr w:type="spellEnd"/>
-      <w:r>
-        <w:t>-release folder.</w:t>
-      </w:r>
-    </w:p>
-    <w:p>
-      <w:pPr>
-        <w:pStyle w:val="ListParagraph"/>
-        <w:numPr>
-          <w:ilvl w:val="0"/>
-          <w:numId w:val="9"/>
-        </w:numPr>
-      </w:pPr>
-      <w:r>
-        <w:t>On OSX:</w:t>
-      </w:r>
-      <w:r>
-        <w:t xml:space="preserve"> (10.8</w:t>
-      </w:r>
-      <w:r>
-        <w:t xml:space="preserve"> 64 bit</w:t>
-      </w:r>
-      <w:r>
-        <w:t>)</w:t>
-      </w:r>
-    </w:p>
-    <w:p>
-      <w:pPr>
-        <w:pStyle w:val="ListParagraph"/>
-        <w:numPr>
-          <w:ilvl w:val="1"/>
-          <w:numId w:val="9"/>
-        </w:numPr>
-      </w:pPr>
-      <w:r>
         <w:t xml:space="preserve">In the </w:t>
       </w:r>
       <w:proofErr w:type="spellStart"/>
       <w:r>
-        <w:t>mac_dylib</w:t>
-      </w:r>
-      <w:proofErr w:type="spellEnd"/>
-      <w:r>
-        <w:t xml:space="preserve"> folder, type make to build ssc64.dylib</w:t>
-      </w:r>
-    </w:p>
-    <w:p>
-      <w:pPr>
-        <w:pStyle w:val="ListParagraph"/>
-        <w:numPr>
-          <w:ilvl w:val="1"/>
-          <w:numId w:val="9"/>
-        </w:numPr>
-      </w:pPr>
-      <w:r>
-        <w:t xml:space="preserve">In the </w:t>
+        <w:t>ssc</w:t>
+      </w:r>
+      <w:proofErr w:type="spellEnd"/>
+      <w:r>
+        <w:t>/</w:t>
       </w:r>
       <w:proofErr w:type="spellStart"/>
       <w:r>
@@ -1007,15 +1670,16 @@
       </w:r>
       <w:proofErr w:type="spellEnd"/>
       <w:r>
-        <w:t xml:space="preserve"> folder, type make –f </w:t>
-      </w:r>
-      <w:proofErr w:type="spellStart"/>
-      <w:r>
-        <w:t>Makefile-osx</w:t>
-      </w:r>
-      <w:proofErr w:type="spellEnd"/>
-      <w:r>
-        <w:t xml:space="preserve"> to build </w:t>
+        <w:t>/linux_wx3</w:t>
+      </w:r>
+      <w:r>
+        <w:t xml:space="preserve"> folder, type make</w:t>
+      </w:r>
+      <w:r>
+        <w:t xml:space="preserve"> to </w:t>
+      </w:r>
+      <w:r>
+        <w:t xml:space="preserve">build </w:t>
       </w:r>
       <w:proofErr w:type="spellStart"/>
       <w:r>
@@ -1042,194 +1706,6 @@
       <w:r>
         <w:t xml:space="preserve"> SVN with the following command line configuration:</w:t>
       </w:r>
-      <w:r>
-        <w:t xml:space="preserve"> </w:t>
-      </w:r>
-      <w:r>
-        <w:t>./configure --prefix=/Users/adobos/local/wx3-svn --enable-</w:t>
-      </w:r>
-      <w:proofErr w:type="spellStart"/>
-      <w:r>
-        <w:t>stl</w:t>
-      </w:r>
-      <w:proofErr w:type="spellEnd"/>
-      <w:r>
-        <w:t>=yes --enable-debug=no --enable-shared=no --with-cocoa --with-</w:t>
-      </w:r>
-      <w:proofErr w:type="spellStart"/>
-      <w:r>
-        <w:t>libjpeg</w:t>
-      </w:r>
-      <w:proofErr w:type="spellEnd"/>
-      <w:r>
-        <w:t>=</w:t>
-      </w:r>
-      <w:proofErr w:type="spellStart"/>
-      <w:r>
-        <w:t>builtin</w:t>
-      </w:r>
-      <w:proofErr w:type="spellEnd"/>
-      <w:r>
-        <w:t xml:space="preserve"> --with-</w:t>
-      </w:r>
-      <w:proofErr w:type="spellStart"/>
-      <w:r>
-        <w:t>libpng</w:t>
-      </w:r>
-      <w:proofErr w:type="spellEnd"/>
-      <w:r>
-        <w:t>=</w:t>
-      </w:r>
-      <w:proofErr w:type="spellStart"/>
-      <w:r>
-        <w:t>builtin</w:t>
-      </w:r>
-      <w:proofErr w:type="spellEnd"/>
-      <w:r>
-        <w:t xml:space="preserve"> --with-regex=</w:t>
-      </w:r>
-      <w:proofErr w:type="spellStart"/>
-      <w:r>
-        <w:t>builtin</w:t>
-      </w:r>
-      <w:proofErr w:type="spellEnd"/>
-      <w:r>
-        <w:t xml:space="preserve"> --with-</w:t>
-      </w:r>
-      <w:proofErr w:type="spellStart"/>
-      <w:r>
-        <w:t>libtiff</w:t>
-      </w:r>
-      <w:proofErr w:type="spellEnd"/>
-      <w:r>
-        <w:t>=</w:t>
-      </w:r>
-      <w:proofErr w:type="spellStart"/>
-      <w:r>
-        <w:t>builtin</w:t>
-      </w:r>
-      <w:proofErr w:type="spellEnd"/>
-      <w:r>
-        <w:t xml:space="preserve"> --with-</w:t>
-      </w:r>
-      <w:proofErr w:type="spellStart"/>
-      <w:r>
-        <w:t>zlib</w:t>
-      </w:r>
-      <w:proofErr w:type="spellEnd"/>
-      <w:r>
-        <w:t>=</w:t>
-      </w:r>
-      <w:proofErr w:type="spellStart"/>
-      <w:r>
-        <w:t>builtin</w:t>
-      </w:r>
-      <w:proofErr w:type="spellEnd"/>
-      <w:r>
-        <w:t xml:space="preserve"> --with-expat=</w:t>
-      </w:r>
-      <w:proofErr w:type="spellStart"/>
-      <w:r>
-        <w:t>builtin</w:t>
-      </w:r>
-      <w:proofErr w:type="spellEnd"/>
-    </w:p>
-    <w:p>
-      <w:pPr>
-        <w:pStyle w:val="ListParagraph"/>
-        <w:numPr>
-          <w:ilvl w:val="1"/>
-          <w:numId w:val="9"/>
-        </w:numPr>
-      </w:pPr>
-      <w:r>
-        <w:t xml:space="preserve">Back in the </w:t>
-      </w:r>
-      <w:proofErr w:type="spellStart"/>
-      <w:r>
-        <w:t>toplevel</w:t>
-      </w:r>
-      <w:proofErr w:type="spellEnd"/>
-      <w:r>
-        <w:t xml:space="preserve"> SSC folder, type “bash make-sdk-osx.sh” to copy the right files to the </w:t>
-      </w:r>
-      <w:proofErr w:type="spellStart"/>
-      <w:r>
-        <w:t>sdk</w:t>
-      </w:r>
-      <w:proofErr w:type="spellEnd"/>
-      <w:r>
-        <w:t>-release folder.</w:t>
-      </w:r>
-    </w:p>
-    <w:p>
-      <w:pPr>
-        <w:pStyle w:val="ListParagraph"/>
-        <w:numPr>
-          <w:ilvl w:val="0"/>
-          <w:numId w:val="9"/>
-        </w:numPr>
-      </w:pPr>
-      <w:r>
-        <w:t>On Linux:</w:t>
-      </w:r>
-      <w:r>
-        <w:t xml:space="preserve"> (Assumed Fedora 16, 64 bit)</w:t>
-      </w:r>
-    </w:p>
-    <w:p>
-      <w:pPr>
-        <w:pStyle w:val="ListParagraph"/>
-        <w:numPr>
-          <w:ilvl w:val="1"/>
-          <w:numId w:val="9"/>
-        </w:numPr>
-      </w:pPr>
-      <w:r>
-        <w:lastRenderedPageBreak/>
-        <w:t xml:space="preserve">In the </w:t>
-      </w:r>
-      <w:proofErr w:type="spellStart"/>
-      <w:r>
-        <w:t>linux_so</w:t>
-      </w:r>
-      <w:proofErr w:type="spellEnd"/>
-      <w:r>
-        <w:t xml:space="preserve"> folder, type make to build ssc64.so</w:t>
-      </w:r>
-    </w:p>
-    <w:p>
-      <w:pPr>
-        <w:pStyle w:val="ListParagraph"/>
-        <w:numPr>
-          <w:ilvl w:val="1"/>
-          <w:numId w:val="9"/>
-        </w:numPr>
-      </w:pPr>
-      <w:r>
-        <w:t xml:space="preserve">In the </w:t>
-      </w:r>
-      <w:proofErr w:type="spellStart"/>
-      <w:r>
-        <w:t>dev</w:t>
-      </w:r>
-      <w:proofErr w:type="spellEnd"/>
-      <w:r>
-        <w:t xml:space="preserve"> folder, type make –f </w:t>
-      </w:r>
-      <w:proofErr w:type="spellStart"/>
-      <w:r>
-        <w:t>Makefile-linxu</w:t>
-      </w:r>
-      <w:proofErr w:type="spellEnd"/>
-      <w:r>
-        <w:t xml:space="preserve"> to build </w:t>
-      </w:r>
-      <w:proofErr w:type="spellStart"/>
-      <w:r>
-        <w:t>SSCdev.app</w:t>
-      </w:r>
-      <w:proofErr w:type="spellEnd"/>
     </w:p>
     <w:p>
       <w:pPr>
@@ -1240,21 +1716,16 @@
         </w:numPr>
       </w:pPr>
       <w:r>
-        <w:t xml:space="preserve">This presumes you’ve compiled LK and WEX, as well as </w:t>
-      </w:r>
-      <w:proofErr w:type="spellStart"/>
-      <w:r>
-        <w:t>wxWidgets</w:t>
-      </w:r>
-      <w:proofErr w:type="spellEnd"/>
-      <w:r>
-        <w:t xml:space="preserve"> SVN with the following command line configuration:</w:t>
-      </w:r>
-      <w:r>
         <w:t xml:space="preserve"> </w:t>
       </w:r>
       <w:r>
-        <w:t>./configure --prefix=/Users/adobos/local/wx3-svn --enable-</w:t>
+        <w:t>./configure --prefix=/</w:t>
+      </w:r>
+      <w:r>
+        <w:t>home</w:t>
+      </w:r>
+      <w:r>
+        <w:t>/adobos/local/wx3-svn --enable-</w:t>
       </w:r>
       <w:proofErr w:type="spellStart"/>
       <w:r>
@@ -1352,6 +1823,344 @@
         <w:t>builtin</w:t>
       </w:r>
       <w:proofErr w:type="spellEnd"/>
+    </w:p>
+    <w:p>
+      <w:pPr>
+        <w:pStyle w:val="ListParagraph"/>
+        <w:numPr>
+          <w:ilvl w:val="2"/>
+          <w:numId w:val="9"/>
+        </w:numPr>
+      </w:pPr>
+      <w:r>
+        <w:t>make</w:t>
+      </w:r>
+    </w:p>
+    <w:p>
+      <w:pPr>
+        <w:pStyle w:val="ListParagraph"/>
+        <w:numPr>
+          <w:ilvl w:val="2"/>
+          <w:numId w:val="9"/>
+        </w:numPr>
+      </w:pPr>
+      <w:r>
+        <w:t>make install</w:t>
+      </w:r>
+    </w:p>
+    <w:p>
+      <w:pPr>
+        <w:pStyle w:val="ListParagraph"/>
+        <w:numPr>
+          <w:ilvl w:val="2"/>
+          <w:numId w:val="9"/>
+        </w:numPr>
+      </w:pPr>
+      <w:proofErr w:type="spellStart"/>
+      <w:r>
+        <w:rPr>
+          <w:rFonts w:ascii="Menlo-Regular" w:hAnsi="Menlo-Regular" w:cs="Menlo-Regular"/>
+        </w:rPr>
+        <w:t>sudo</w:t>
+      </w:r>
+      <w:proofErr w:type="spellEnd"/>
+      <w:r>
+        <w:rPr>
+          <w:rFonts w:ascii="Menlo-Regular" w:hAnsi="Menlo-Regular" w:cs="Menlo-Regular"/>
+        </w:rPr>
+        <w:t xml:space="preserve"> </w:t>
+      </w:r>
+      <w:proofErr w:type="spellStart"/>
+      <w:r>
+        <w:rPr>
+          <w:rFonts w:ascii="Menlo-Regular" w:hAnsi="Menlo-Regular" w:cs="Menlo-Regular"/>
+        </w:rPr>
+        <w:t>ln</w:t>
+      </w:r>
+      <w:proofErr w:type="spellEnd"/>
+      <w:r>
+        <w:rPr>
+          <w:rFonts w:ascii="Menlo-Regular" w:hAnsi="Menlo-Regular" w:cs="Menlo-Regular"/>
+        </w:rPr>
+        <w:t xml:space="preserve"> -s /</w:t>
+      </w:r>
+      <w:r>
+        <w:rPr>
+          <w:rFonts w:ascii="Menlo-Regular" w:hAnsi="Menlo-Regular" w:cs="Menlo-Regular"/>
+        </w:rPr>
+        <w:t>home</w:t>
+      </w:r>
+      <w:r>
+        <w:rPr>
+          <w:rFonts w:ascii="Menlo-Regular" w:hAnsi="Menlo-Regular" w:cs="Menlo-Regular"/>
+        </w:rPr>
+        <w:t>/</w:t>
+      </w:r>
+      <w:r>
+        <w:rPr>
+          <w:rFonts w:ascii="Menlo-Regular" w:hAnsi="Menlo-Regular" w:cs="Menlo-Regular"/>
+        </w:rPr>
+        <w:t>adobos</w:t>
+      </w:r>
+      <w:r>
+        <w:rPr>
+          <w:rFonts w:ascii="Menlo-Regular" w:hAnsi="Menlo-Regular" w:cs="Menlo-Regular"/>
+        </w:rPr>
+        <w:t>/local/wx</w:t>
+      </w:r>
+      <w:r>
+        <w:rPr>
+          <w:rFonts w:ascii="Menlo-Regular" w:hAnsi="Menlo-Regular" w:cs="Menlo-Regular"/>
+        </w:rPr>
+        <w:t>3-svn/lib/</w:t>
+      </w:r>
+      <w:proofErr w:type="spellStart"/>
+      <w:r>
+        <w:rPr>
+          <w:rFonts w:ascii="Menlo-Regular" w:hAnsi="Menlo-Regular" w:cs="Menlo-Regular"/>
+        </w:rPr>
+        <w:t>wx</w:t>
+      </w:r>
+      <w:proofErr w:type="spellEnd"/>
+      <w:r>
+        <w:rPr>
+          <w:rFonts w:ascii="Menlo-Regular" w:hAnsi="Menlo-Regular" w:cs="Menlo-Regular"/>
+        </w:rPr>
+        <w:t>/</w:t>
+      </w:r>
+      <w:proofErr w:type="spellStart"/>
+      <w:r>
+        <w:rPr>
+          <w:rFonts w:ascii="Menlo-Regular" w:hAnsi="Menlo-Regular" w:cs="Menlo-Regular"/>
+        </w:rPr>
+        <w:t>config</w:t>
+      </w:r>
+      <w:proofErr w:type="spellEnd"/>
+      <w:r>
+        <w:rPr>
+          <w:rFonts w:ascii="Menlo-Regular" w:hAnsi="Menlo-Regular" w:cs="Menlo-Regular"/>
+        </w:rPr>
+        <w:t>/</w:t>
+      </w:r>
+      <w:r>
+        <w:rPr>
+          <w:rFonts w:ascii="Menlo-Regular" w:hAnsi="Menlo-Regular" w:cs="Menlo-Regular"/>
+        </w:rPr>
+        <w:t>gtk2</w:t>
+      </w:r>
+      <w:r>
+        <w:rPr>
+          <w:rFonts w:ascii="Menlo-Regular" w:hAnsi="Menlo-Regular" w:cs="Menlo-Regular"/>
+        </w:rPr>
+        <w:t>-unicode-static-2.9</w:t>
+      </w:r>
+      <w:r>
+        <w:rPr>
+          <w:rFonts w:ascii="Menlo-Regular" w:hAnsi="Menlo-Regular" w:cs="Menlo-Regular"/>
+        </w:rPr>
+        <w:t xml:space="preserve"> /</w:t>
+      </w:r>
+      <w:proofErr w:type="spellStart"/>
+      <w:r>
+        <w:rPr>
+          <w:rFonts w:ascii="Menlo-Regular" w:hAnsi="Menlo-Regular" w:cs="Menlo-Regular"/>
+        </w:rPr>
+        <w:t>usr</w:t>
+      </w:r>
+      <w:proofErr w:type="spellEnd"/>
+      <w:r>
+        <w:rPr>
+          <w:rFonts w:ascii="Menlo-Regular" w:hAnsi="Menlo-Regular" w:cs="Menlo-Regular"/>
+        </w:rPr>
+        <w:t>/bin/</w:t>
+      </w:r>
+      <w:proofErr w:type="spellStart"/>
+      <w:r>
+        <w:rPr>
+          <w:rFonts w:ascii="Menlo-Regular" w:hAnsi="Menlo-Regular" w:cs="Menlo-Regular"/>
+        </w:rPr>
+        <w:t>wx-config-dsa</w:t>
+      </w:r>
+      <w:proofErr w:type="spellEnd"/>
+    </w:p>
+    <w:p>
+      <w:pPr>
+        <w:pStyle w:val="ListParagraph"/>
+        <w:numPr>
+          <w:ilvl w:val="2"/>
+          <w:numId w:val="9"/>
+        </w:numPr>
+      </w:pPr>
+      <w:proofErr w:type="spellStart"/>
+      <w:r>
+        <w:rPr>
+          <w:rFonts w:ascii="Menlo-Regular" w:hAnsi="Menlo-Regular" w:cs="Menlo-Regular"/>
+        </w:rPr>
+        <w:t>sudo</w:t>
+      </w:r>
+      <w:proofErr w:type="spellEnd"/>
+      <w:r>
+        <w:rPr>
+          <w:rFonts w:ascii="Menlo-Regular" w:hAnsi="Menlo-Regular" w:cs="Menlo-Regular"/>
+        </w:rPr>
+        <w:t xml:space="preserve"> </w:t>
+      </w:r>
+      <w:proofErr w:type="spellStart"/>
+      <w:r>
+        <w:rPr>
+          <w:rFonts w:ascii="Menlo-Regular" w:hAnsi="Menlo-Regular" w:cs="Menlo-Regular"/>
+        </w:rPr>
+        <w:t>ln</w:t>
+      </w:r>
+      <w:proofErr w:type="spellEnd"/>
+      <w:r>
+        <w:rPr>
+          <w:rFonts w:ascii="Menlo-Regular" w:hAnsi="Menlo-Regular" w:cs="Menlo-Regular"/>
+        </w:rPr>
+        <w:t xml:space="preserve"> -s /</w:t>
+      </w:r>
+      <w:r>
+        <w:rPr>
+          <w:rFonts w:ascii="Menlo-Regular" w:hAnsi="Menlo-Regular" w:cs="Menlo-Regular"/>
+        </w:rPr>
+        <w:t>home</w:t>
+      </w:r>
+      <w:r>
+        <w:rPr>
+          <w:rFonts w:ascii="Menlo-Regular" w:hAnsi="Menlo-Regular" w:cs="Menlo-Regular"/>
+        </w:rPr>
+        <w:t>/</w:t>
+      </w:r>
+      <w:r>
+        <w:rPr>
+          <w:rFonts w:ascii="Menlo-Regular" w:hAnsi="Menlo-Regular" w:cs="Menlo-Regular"/>
+        </w:rPr>
+        <w:t>adobos</w:t>
+      </w:r>
+      <w:r>
+        <w:rPr>
+          <w:rFonts w:ascii="Menlo-Regular" w:hAnsi="Menlo-Regular" w:cs="Menlo-Regular"/>
+        </w:rPr>
+        <w:t>/local/wx</w:t>
+      </w:r>
+      <w:r>
+        <w:rPr>
+          <w:rFonts w:ascii="Menlo-Regular" w:hAnsi="Menlo-Regular" w:cs="Menlo-Regular"/>
+        </w:rPr>
+        <w:t>3-svn/lib/</w:t>
+      </w:r>
+      <w:proofErr w:type="spellStart"/>
+      <w:r>
+        <w:rPr>
+          <w:rFonts w:ascii="Menlo-Regular" w:hAnsi="Menlo-Regular" w:cs="Menlo-Regular"/>
+        </w:rPr>
+        <w:t>wx</w:t>
+      </w:r>
+      <w:proofErr w:type="spellEnd"/>
+      <w:r>
+        <w:rPr>
+          <w:rFonts w:ascii="Menlo-Regular" w:hAnsi="Menlo-Regular" w:cs="Menlo-Regular"/>
+        </w:rPr>
+        <w:t>/</w:t>
+      </w:r>
+      <w:proofErr w:type="spellStart"/>
+      <w:r>
+        <w:rPr>
+          <w:rFonts w:ascii="Menlo-Regular" w:hAnsi="Menlo-Regular" w:cs="Menlo-Regular"/>
+        </w:rPr>
+        <w:t>config</w:t>
+      </w:r>
+      <w:proofErr w:type="spellEnd"/>
+      <w:r>
+        <w:rPr>
+          <w:rFonts w:ascii="Menlo-Regular" w:hAnsi="Menlo-Regular" w:cs="Menlo-Regular"/>
+        </w:rPr>
+        <w:t>/</w:t>
+      </w:r>
+      <w:r>
+        <w:rPr>
+          <w:rFonts w:ascii="Menlo-Regular" w:hAnsi="Menlo-Regular" w:cs="Menlo-Regular"/>
+        </w:rPr>
+        <w:t>gtk2</w:t>
+      </w:r>
+      <w:r>
+        <w:rPr>
+          <w:rFonts w:ascii="Menlo-Regular" w:hAnsi="Menlo-Regular" w:cs="Menlo-Regular"/>
+        </w:rPr>
+        <w:t>-unicode-static-2.9</w:t>
+      </w:r>
+      <w:r>
+        <w:rPr>
+          <w:rFonts w:ascii="Menlo-Regular" w:hAnsi="Menlo-Regular" w:cs="Menlo-Regular"/>
+        </w:rPr>
+        <w:t xml:space="preserve"> /</w:t>
+      </w:r>
+      <w:proofErr w:type="spellStart"/>
+      <w:r>
+        <w:rPr>
+          <w:rFonts w:ascii="Menlo-Regular" w:hAnsi="Menlo-Regular" w:cs="Menlo-Regular"/>
+        </w:rPr>
+        <w:t>usr</w:t>
+      </w:r>
+      <w:proofErr w:type="spellEnd"/>
+      <w:r>
+        <w:rPr>
+          <w:rFonts w:ascii="Menlo-Regular" w:hAnsi="Menlo-Regular" w:cs="Menlo-Regular"/>
+        </w:rPr>
+        <w:t>/bin/wx-config-</w:t>
+      </w:r>
+      <w:r>
+        <w:rPr>
+          <w:rFonts w:ascii="Menlo-Regular" w:hAnsi="Menlo-Regular" w:cs="Menlo-Regular"/>
+        </w:rPr>
+        <w:t>3</w:t>
+      </w:r>
+    </w:p>
+    <w:p>
+      <w:pPr>
+        <w:pStyle w:val="ListParagraph"/>
+        <w:numPr>
+          <w:ilvl w:val="2"/>
+          <w:numId w:val="9"/>
+        </w:numPr>
+      </w:pPr>
+      <w:r>
+        <w:t xml:space="preserve">cd </w:t>
+      </w:r>
+      <w:proofErr w:type="spellStart"/>
+      <w:r>
+        <w:t>lk</w:t>
+      </w:r>
+      <w:proofErr w:type="spellEnd"/>
+      <w:r>
+        <w:t>/linux_wx3_unicode folder &amp;&amp; make</w:t>
+      </w:r>
+    </w:p>
+    <w:p>
+      <w:pPr>
+        <w:pStyle w:val="ListParagraph"/>
+        <w:numPr>
+          <w:ilvl w:val="2"/>
+          <w:numId w:val="9"/>
+        </w:numPr>
+      </w:pPr>
+      <w:r>
+        <w:t xml:space="preserve">cd  </w:t>
+      </w:r>
+      <w:proofErr w:type="spellStart"/>
+      <w:r>
+        <w:t>wex</w:t>
+      </w:r>
+      <w:proofErr w:type="spellEnd"/>
+      <w:r>
+        <w:t>/linux_wx3_unicode folder &amp;&amp; make</w:t>
+      </w:r>
+    </w:p>
+    <w:p>
+      <w:pPr>
+        <w:pStyle w:val="ListParagraph"/>
+        <w:ind w:left="2160"/>
+      </w:pPr>
     </w:p>
     <w:p>
       <w:pPr>
@@ -1806,7 +2615,7 @@
         <w:rFonts w:hint="default"/>
       </w:rPr>
     </w:lvl>
-    <w:lvl w:ilvl="1" w:tplc="04090019" w:tentative="1">
+    <w:lvl w:ilvl="1" w:tplc="04090019">
       <w:start w:val="1"/>
       <w:numFmt w:val="lowerLetter"/>
       <w:lvlText w:val="%2."/>

</xml_diff>

<commit_message>
Update doc and common files
</commit_message>
<xml_diff>
--- a/ssc_devtools.docx
+++ b/ssc_devtools.docx
@@ -1569,15 +1569,7 @@
       </w:r>
       <w:proofErr w:type="spellEnd"/>
       <w:r>
-        <w:t xml:space="preserve">-release </w:t>
-      </w:r>
-      <w:proofErr w:type="gramStart"/>
-      <w:r>
-        <w:t>folder</w:t>
-      </w:r>
-      <w:proofErr w:type="gramEnd"/>
-      <w:r>
-        <w:t>.</w:t>
+        <w:t>-release folder.</w:t>
       </w:r>
     </w:p>
     <w:p>
@@ -1637,667 +1629,663 @@
       </w:r>
       <w:proofErr w:type="spellEnd"/>
       <w:r>
-        <w:t xml:space="preserve"> folder, type make to build ss</w:t>
-      </w:r>
+        <w:t xml:space="preserve"> folder, type make to build ssc64.so</w:t>
+      </w:r>
+    </w:p>
+    <w:p>
+      <w:pPr>
+        <w:pStyle w:val="ListParagraph"/>
+        <w:numPr>
+          <w:ilvl w:val="1"/>
+          <w:numId w:val="9"/>
+        </w:numPr>
+      </w:pPr>
+      <w:r>
+        <w:t xml:space="preserve">In the </w:t>
+      </w:r>
+      <w:proofErr w:type="spellStart"/>
+      <w:r>
+        <w:t>ssc</w:t>
+      </w:r>
+      <w:proofErr w:type="spellEnd"/>
+      <w:r>
+        <w:t>/</w:t>
+      </w:r>
+      <w:proofErr w:type="spellStart"/>
+      <w:r>
+        <w:t>dev</w:t>
+      </w:r>
+      <w:proofErr w:type="spellEnd"/>
+      <w:r>
+        <w:t>/linux_wx3</w:t>
+      </w:r>
+      <w:r>
+        <w:t xml:space="preserve"> folder, type make</w:t>
+      </w:r>
+      <w:r>
+        <w:t xml:space="preserve"> to </w:t>
+      </w:r>
+      <w:r>
+        <w:t xml:space="preserve">build </w:t>
+      </w:r>
+      <w:proofErr w:type="spellStart"/>
+      <w:r>
+        <w:t>SSCdev.app</w:t>
+      </w:r>
+      <w:proofErr w:type="spellEnd"/>
+    </w:p>
+    <w:p>
+      <w:pPr>
+        <w:pStyle w:val="ListParagraph"/>
+        <w:numPr>
+          <w:ilvl w:val="2"/>
+          <w:numId w:val="9"/>
+        </w:numPr>
+      </w:pPr>
+      <w:r>
+        <w:t xml:space="preserve">This presumes you’ve compiled LK and WEX, as well as </w:t>
+      </w:r>
+      <w:proofErr w:type="spellStart"/>
+      <w:r>
+        <w:t>wxWidgets</w:t>
+      </w:r>
+      <w:proofErr w:type="spellEnd"/>
+      <w:r>
+        <w:t xml:space="preserve"> SVN with the following command line configuration:</w:t>
+      </w:r>
+    </w:p>
+    <w:p>
+      <w:pPr>
+        <w:pStyle w:val="ListParagraph"/>
+        <w:numPr>
+          <w:ilvl w:val="2"/>
+          <w:numId w:val="9"/>
+        </w:numPr>
+      </w:pPr>
+      <w:r>
+        <w:t xml:space="preserve"> </w:t>
+      </w:r>
+      <w:r>
+        <w:t>./configure --prefix=/</w:t>
+      </w:r>
+      <w:r>
+        <w:t>home</w:t>
+      </w:r>
+      <w:r>
+        <w:t>/adobos/local/wx3-svn --enable-</w:t>
+      </w:r>
+      <w:proofErr w:type="spellStart"/>
+      <w:r>
+        <w:t>stl</w:t>
+      </w:r>
+      <w:proofErr w:type="spellEnd"/>
+      <w:r>
+        <w:t>=yes --enable-debug=no --enable-shared=no --with-</w:t>
+      </w:r>
+      <w:proofErr w:type="spellStart"/>
+      <w:r>
+        <w:t>gtk</w:t>
+      </w:r>
+      <w:proofErr w:type="spellEnd"/>
+      <w:r>
+        <w:t>=2</w:t>
+      </w:r>
+      <w:r>
+        <w:t xml:space="preserve"> --with-</w:t>
+      </w:r>
+      <w:proofErr w:type="spellStart"/>
+      <w:r>
+        <w:t>libjpeg</w:t>
+      </w:r>
+      <w:proofErr w:type="spellEnd"/>
+      <w:r>
+        <w:t>=</w:t>
+      </w:r>
+      <w:proofErr w:type="spellStart"/>
+      <w:r>
+        <w:t>builtin</w:t>
+      </w:r>
+      <w:proofErr w:type="spellEnd"/>
+      <w:r>
+        <w:t xml:space="preserve"> --with-</w:t>
+      </w:r>
+      <w:proofErr w:type="spellStart"/>
+      <w:r>
+        <w:t>libpng</w:t>
+      </w:r>
+      <w:proofErr w:type="spellEnd"/>
+      <w:r>
+        <w:t>=</w:t>
+      </w:r>
+      <w:proofErr w:type="spellStart"/>
+      <w:r>
+        <w:t>builtin</w:t>
+      </w:r>
+      <w:proofErr w:type="spellEnd"/>
+      <w:r>
+        <w:t xml:space="preserve"> --with-regex=</w:t>
+      </w:r>
+      <w:proofErr w:type="spellStart"/>
+      <w:r>
+        <w:t>builtin</w:t>
+      </w:r>
+      <w:proofErr w:type="spellEnd"/>
+      <w:r>
+        <w:t xml:space="preserve"> --with-</w:t>
+      </w:r>
+      <w:proofErr w:type="spellStart"/>
+      <w:r>
+        <w:t>libtiff</w:t>
+      </w:r>
+      <w:proofErr w:type="spellEnd"/>
+      <w:r>
+        <w:t>=</w:t>
+      </w:r>
+      <w:proofErr w:type="spellStart"/>
+      <w:r>
+        <w:t>builtin</w:t>
+      </w:r>
+      <w:proofErr w:type="spellEnd"/>
+      <w:r>
+        <w:t xml:space="preserve"> --with-</w:t>
+      </w:r>
+      <w:proofErr w:type="spellStart"/>
+      <w:r>
+        <w:t>zlib</w:t>
+      </w:r>
+      <w:proofErr w:type="spellEnd"/>
+      <w:r>
+        <w:t>=</w:t>
+      </w:r>
+      <w:proofErr w:type="spellStart"/>
+      <w:r>
+        <w:t>builtin</w:t>
+      </w:r>
+      <w:proofErr w:type="spellEnd"/>
+      <w:r>
+        <w:t xml:space="preserve"> --with-expat=</w:t>
+      </w:r>
+      <w:proofErr w:type="spellStart"/>
+      <w:r>
+        <w:t>builtin</w:t>
+      </w:r>
+      <w:proofErr w:type="spellEnd"/>
+    </w:p>
+    <w:p>
+      <w:pPr>
+        <w:pStyle w:val="ListParagraph"/>
+        <w:numPr>
+          <w:ilvl w:val="2"/>
+          <w:numId w:val="9"/>
+        </w:numPr>
+      </w:pPr>
+      <w:r>
+        <w:t>make</w:t>
+      </w:r>
+    </w:p>
+    <w:p>
+      <w:pPr>
+        <w:pStyle w:val="ListParagraph"/>
+        <w:numPr>
+          <w:ilvl w:val="2"/>
+          <w:numId w:val="9"/>
+        </w:numPr>
+      </w:pPr>
+      <w:r>
+        <w:t>make install</w:t>
+      </w:r>
+    </w:p>
+    <w:p>
+      <w:pPr>
+        <w:pStyle w:val="ListParagraph"/>
+        <w:numPr>
+          <w:ilvl w:val="2"/>
+          <w:numId w:val="9"/>
+        </w:numPr>
+      </w:pPr>
+      <w:proofErr w:type="spellStart"/>
+      <w:r>
+        <w:rPr>
+          <w:rFonts w:ascii="Menlo-Regular" w:hAnsi="Menlo-Regular" w:cs="Menlo-Regular"/>
+        </w:rPr>
+        <w:t>sudo</w:t>
+      </w:r>
+      <w:proofErr w:type="spellEnd"/>
+      <w:r>
+        <w:rPr>
+          <w:rFonts w:ascii="Menlo-Regular" w:hAnsi="Menlo-Regular" w:cs="Menlo-Regular"/>
+        </w:rPr>
+        <w:t xml:space="preserve"> </w:t>
+      </w:r>
+      <w:proofErr w:type="spellStart"/>
+      <w:r>
+        <w:rPr>
+          <w:rFonts w:ascii="Menlo-Regular" w:hAnsi="Menlo-Regular" w:cs="Menlo-Regular"/>
+        </w:rPr>
+        <w:t>ln</w:t>
+      </w:r>
+      <w:proofErr w:type="spellEnd"/>
+      <w:r>
+        <w:rPr>
+          <w:rFonts w:ascii="Menlo-Regular" w:hAnsi="Menlo-Regular" w:cs="Menlo-Regular"/>
+        </w:rPr>
+        <w:t xml:space="preserve"> -s /</w:t>
+      </w:r>
+      <w:r>
+        <w:rPr>
+          <w:rFonts w:ascii="Menlo-Regular" w:hAnsi="Menlo-Regular" w:cs="Menlo-Regular"/>
+        </w:rPr>
+        <w:t>home</w:t>
+      </w:r>
+      <w:r>
+        <w:rPr>
+          <w:rFonts w:ascii="Menlo-Regular" w:hAnsi="Menlo-Regular" w:cs="Menlo-Regular"/>
+        </w:rPr>
+        <w:t>/</w:t>
+      </w:r>
+      <w:r>
+        <w:rPr>
+          <w:rFonts w:ascii="Menlo-Regular" w:hAnsi="Menlo-Regular" w:cs="Menlo-Regular"/>
+        </w:rPr>
+        <w:t>adobos</w:t>
+      </w:r>
+      <w:r>
+        <w:rPr>
+          <w:rFonts w:ascii="Menlo-Regular" w:hAnsi="Menlo-Regular" w:cs="Menlo-Regular"/>
+        </w:rPr>
+        <w:t>/local/wx</w:t>
+      </w:r>
+      <w:r>
+        <w:rPr>
+          <w:rFonts w:ascii="Menlo-Regular" w:hAnsi="Menlo-Regular" w:cs="Menlo-Regular"/>
+        </w:rPr>
+        <w:t>3-svn/lib/</w:t>
+      </w:r>
+      <w:proofErr w:type="spellStart"/>
+      <w:r>
+        <w:rPr>
+          <w:rFonts w:ascii="Menlo-Regular" w:hAnsi="Menlo-Regular" w:cs="Menlo-Regular"/>
+        </w:rPr>
+        <w:t>wx</w:t>
+      </w:r>
+      <w:proofErr w:type="spellEnd"/>
+      <w:r>
+        <w:rPr>
+          <w:rFonts w:ascii="Menlo-Regular" w:hAnsi="Menlo-Regular" w:cs="Menlo-Regular"/>
+        </w:rPr>
+        <w:t>/</w:t>
+      </w:r>
+      <w:proofErr w:type="spellStart"/>
+      <w:r>
+        <w:rPr>
+          <w:rFonts w:ascii="Menlo-Regular" w:hAnsi="Menlo-Regular" w:cs="Menlo-Regular"/>
+        </w:rPr>
+        <w:t>config</w:t>
+      </w:r>
+      <w:proofErr w:type="spellEnd"/>
+      <w:r>
+        <w:rPr>
+          <w:rFonts w:ascii="Menlo-Regular" w:hAnsi="Menlo-Regular" w:cs="Menlo-Regular"/>
+        </w:rPr>
+        <w:t>/</w:t>
+      </w:r>
+      <w:r>
+        <w:rPr>
+          <w:rFonts w:ascii="Menlo-Regular" w:hAnsi="Menlo-Regular" w:cs="Menlo-Regular"/>
+        </w:rPr>
+        <w:t>gtk2</w:t>
+      </w:r>
+      <w:r>
+        <w:rPr>
+          <w:rFonts w:ascii="Menlo-Regular" w:hAnsi="Menlo-Regular" w:cs="Menlo-Regular"/>
+        </w:rPr>
+        <w:t>-unicode-static-2.9</w:t>
+      </w:r>
+      <w:r>
+        <w:rPr>
+          <w:rFonts w:ascii="Menlo-Regular" w:hAnsi="Menlo-Regular" w:cs="Menlo-Regular"/>
+        </w:rPr>
+        <w:t xml:space="preserve"> /</w:t>
+      </w:r>
+      <w:proofErr w:type="spellStart"/>
+      <w:r>
+        <w:rPr>
+          <w:rFonts w:ascii="Menlo-Regular" w:hAnsi="Menlo-Regular" w:cs="Menlo-Regular"/>
+        </w:rPr>
+        <w:t>usr</w:t>
+      </w:r>
+      <w:proofErr w:type="spellEnd"/>
+      <w:r>
+        <w:rPr>
+          <w:rFonts w:ascii="Menlo-Regular" w:hAnsi="Menlo-Regular" w:cs="Menlo-Regular"/>
+        </w:rPr>
+        <w:t>/bin/</w:t>
+      </w:r>
+      <w:proofErr w:type="spellStart"/>
+      <w:r>
+        <w:rPr>
+          <w:rFonts w:ascii="Menlo-Regular" w:hAnsi="Menlo-Regular" w:cs="Menlo-Regular"/>
+        </w:rPr>
+        <w:t>wx-config-dsa</w:t>
+      </w:r>
+      <w:proofErr w:type="spellEnd"/>
+    </w:p>
+    <w:p>
+      <w:pPr>
+        <w:pStyle w:val="ListParagraph"/>
+        <w:numPr>
+          <w:ilvl w:val="2"/>
+          <w:numId w:val="9"/>
+        </w:numPr>
+      </w:pPr>
+      <w:proofErr w:type="spellStart"/>
+      <w:r>
+        <w:rPr>
+          <w:rFonts w:ascii="Menlo-Regular" w:hAnsi="Menlo-Regular" w:cs="Menlo-Regular"/>
+        </w:rPr>
+        <w:t>sudo</w:t>
+      </w:r>
+      <w:proofErr w:type="spellEnd"/>
+      <w:r>
+        <w:rPr>
+          <w:rFonts w:ascii="Menlo-Regular" w:hAnsi="Menlo-Regular" w:cs="Menlo-Regular"/>
+        </w:rPr>
+        <w:t xml:space="preserve"> </w:t>
+      </w:r>
+      <w:proofErr w:type="spellStart"/>
+      <w:r>
+        <w:rPr>
+          <w:rFonts w:ascii="Menlo-Regular" w:hAnsi="Menlo-Regular" w:cs="Menlo-Regular"/>
+        </w:rPr>
+        <w:t>ln</w:t>
+      </w:r>
+      <w:proofErr w:type="spellEnd"/>
+      <w:r>
+        <w:rPr>
+          <w:rFonts w:ascii="Menlo-Regular" w:hAnsi="Menlo-Regular" w:cs="Menlo-Regular"/>
+        </w:rPr>
+        <w:t xml:space="preserve"> -s /</w:t>
+      </w:r>
+      <w:r>
+        <w:rPr>
+          <w:rFonts w:ascii="Menlo-Regular" w:hAnsi="Menlo-Regular" w:cs="Menlo-Regular"/>
+        </w:rPr>
+        <w:t>home</w:t>
+      </w:r>
+      <w:r>
+        <w:rPr>
+          <w:rFonts w:ascii="Menlo-Regular" w:hAnsi="Menlo-Regular" w:cs="Menlo-Regular"/>
+        </w:rPr>
+        <w:t>/</w:t>
+      </w:r>
+      <w:r>
+        <w:rPr>
+          <w:rFonts w:ascii="Menlo-Regular" w:hAnsi="Menlo-Regular" w:cs="Menlo-Regular"/>
+        </w:rPr>
+        <w:t>adobos</w:t>
+      </w:r>
+      <w:r>
+        <w:rPr>
+          <w:rFonts w:ascii="Menlo-Regular" w:hAnsi="Menlo-Regular" w:cs="Menlo-Regular"/>
+        </w:rPr>
+        <w:t>/local/wx</w:t>
+      </w:r>
+      <w:r>
+        <w:rPr>
+          <w:rFonts w:ascii="Menlo-Regular" w:hAnsi="Menlo-Regular" w:cs="Menlo-Regular"/>
+        </w:rPr>
+        <w:t>3-svn/lib/</w:t>
+      </w:r>
+      <w:proofErr w:type="spellStart"/>
+      <w:r>
+        <w:rPr>
+          <w:rFonts w:ascii="Menlo-Regular" w:hAnsi="Menlo-Regular" w:cs="Menlo-Regular"/>
+        </w:rPr>
+        <w:t>wx</w:t>
+      </w:r>
+      <w:proofErr w:type="spellEnd"/>
+      <w:r>
+        <w:rPr>
+          <w:rFonts w:ascii="Menlo-Regular" w:hAnsi="Menlo-Regular" w:cs="Menlo-Regular"/>
+        </w:rPr>
+        <w:t>/</w:t>
+      </w:r>
+      <w:proofErr w:type="spellStart"/>
+      <w:r>
+        <w:rPr>
+          <w:rFonts w:ascii="Menlo-Regular" w:hAnsi="Menlo-Regular" w:cs="Menlo-Regular"/>
+        </w:rPr>
+        <w:t>config</w:t>
+      </w:r>
+      <w:proofErr w:type="spellEnd"/>
+      <w:r>
+        <w:rPr>
+          <w:rFonts w:ascii="Menlo-Regular" w:hAnsi="Menlo-Regular" w:cs="Menlo-Regular"/>
+        </w:rPr>
+        <w:t>/</w:t>
+      </w:r>
+      <w:r>
+        <w:rPr>
+          <w:rFonts w:ascii="Menlo-Regular" w:hAnsi="Menlo-Regular" w:cs="Menlo-Regular"/>
+        </w:rPr>
+        <w:t>gtk2</w:t>
+      </w:r>
+      <w:r>
+        <w:rPr>
+          <w:rFonts w:ascii="Menlo-Regular" w:hAnsi="Menlo-Regular" w:cs="Menlo-Regular"/>
+        </w:rPr>
+        <w:t>-unicode-static-2.9</w:t>
+      </w:r>
+      <w:r>
+        <w:rPr>
+          <w:rFonts w:ascii="Menlo-Regular" w:hAnsi="Menlo-Regular" w:cs="Menlo-Regular"/>
+        </w:rPr>
+        <w:t xml:space="preserve"> /</w:t>
+      </w:r>
+      <w:proofErr w:type="spellStart"/>
+      <w:r>
+        <w:rPr>
+          <w:rFonts w:ascii="Menlo-Regular" w:hAnsi="Menlo-Regular" w:cs="Menlo-Regular"/>
+        </w:rPr>
+        <w:t>usr</w:t>
+      </w:r>
+      <w:proofErr w:type="spellEnd"/>
+      <w:r>
+        <w:rPr>
+          <w:rFonts w:ascii="Menlo-Regular" w:hAnsi="Menlo-Regular" w:cs="Menlo-Regular"/>
+        </w:rPr>
+        <w:t>/bin/wx-config-</w:t>
+      </w:r>
+      <w:r>
+        <w:rPr>
+          <w:rFonts w:ascii="Menlo-Regular" w:hAnsi="Menlo-Regular" w:cs="Menlo-Regular"/>
+        </w:rPr>
+        <w:t>3</w:t>
+      </w:r>
+    </w:p>
+    <w:p>
+      <w:pPr>
+        <w:pStyle w:val="ListParagraph"/>
+        <w:numPr>
+          <w:ilvl w:val="2"/>
+          <w:numId w:val="9"/>
+        </w:numPr>
+      </w:pPr>
+      <w:r>
+        <w:t xml:space="preserve">cd </w:t>
+      </w:r>
+      <w:proofErr w:type="spellStart"/>
+      <w:r>
+        <w:t>lk</w:t>
+      </w:r>
+      <w:proofErr w:type="spellEnd"/>
+      <w:r>
+        <w:t>/linux_wx3_unicode folder &amp;&amp; make</w:t>
+      </w:r>
+    </w:p>
+    <w:p>
+      <w:pPr>
+        <w:pStyle w:val="ListParagraph"/>
+        <w:numPr>
+          <w:ilvl w:val="2"/>
+          <w:numId w:val="9"/>
+        </w:numPr>
+      </w:pPr>
+      <w:r>
+        <w:t xml:space="preserve">cd  </w:t>
+      </w:r>
+      <w:proofErr w:type="spellStart"/>
+      <w:r>
+        <w:t>wex</w:t>
+      </w:r>
+      <w:proofErr w:type="spellEnd"/>
+      <w:r>
+        <w:t>/linux_wx3_unicode folder &amp;&amp; make</w:t>
+      </w:r>
+    </w:p>
+    <w:p>
+      <w:pPr>
+        <w:pStyle w:val="ListParagraph"/>
+        <w:ind w:left="2160"/>
+      </w:pPr>
+    </w:p>
+    <w:p>
+      <w:pPr>
+        <w:pStyle w:val="ListParagraph"/>
+        <w:numPr>
+          <w:ilvl w:val="1"/>
+          <w:numId w:val="9"/>
+        </w:numPr>
+      </w:pPr>
+      <w:r>
+        <w:t xml:space="preserve">Back in the </w:t>
+      </w:r>
+      <w:proofErr w:type="spellStart"/>
+      <w:r>
+        <w:t>toplevel</w:t>
+      </w:r>
+      <w:proofErr w:type="spellEnd"/>
+      <w:r>
+        <w:t xml:space="preserve"> SSC folder, type “bash make-sdk-linux.sh” to copy the right files to the </w:t>
+      </w:r>
+      <w:proofErr w:type="spellStart"/>
+      <w:r>
+        <w:t>sdk</w:t>
+      </w:r>
+      <w:proofErr w:type="spellEnd"/>
+      <w:r>
+        <w:t xml:space="preserve">-release folder and create the dependency and </w:t>
+      </w:r>
+      <w:proofErr w:type="spellStart"/>
+      <w:r>
+        <w:t>filetype</w:t>
+      </w:r>
+      <w:proofErr w:type="spellEnd"/>
+      <w:r>
+        <w:t xml:space="preserve"> information files.</w:t>
+      </w:r>
+    </w:p>
+    <w:p>
+      <w:pPr>
+        <w:pStyle w:val="ListParagraph"/>
+        <w:numPr>
+          <w:ilvl w:val="0"/>
+          <w:numId w:val="9"/>
+        </w:numPr>
+      </w:pPr>
+      <w:r>
+        <w:t>Back on Windows,</w:t>
+      </w:r>
+    </w:p>
+    <w:p>
+      <w:pPr>
+        <w:pStyle w:val="ListParagraph"/>
+        <w:numPr>
+          <w:ilvl w:val="1"/>
+          <w:numId w:val="9"/>
+        </w:numPr>
+      </w:pPr>
+      <w:r>
+        <w:t xml:space="preserve">Update the </w:t>
+      </w:r>
+      <w:proofErr w:type="spellStart"/>
+      <w:r>
+        <w:t>sdk</w:t>
+      </w:r>
+      <w:proofErr w:type="spellEnd"/>
+      <w:r>
+        <w:t>-release folder to get all the binaries for each of the platforms</w:t>
+      </w:r>
+    </w:p>
+    <w:p>
+      <w:pPr>
+        <w:pStyle w:val="ListParagraph"/>
+        <w:numPr>
+          <w:ilvl w:val="1"/>
+          <w:numId w:val="9"/>
+        </w:numPr>
+      </w:pPr>
+      <w:r>
+        <w:t>Run the make-sdk-common.bat file to copy the language wrappers, examples, common headers, and documentation files to the release folder</w:t>
+      </w:r>
+    </w:p>
+    <w:p>
+      <w:pPr>
+        <w:pStyle w:val="ListParagraph"/>
+        <w:numPr>
+          <w:ilvl w:val="0"/>
+          <w:numId w:val="9"/>
+        </w:numPr>
+      </w:pPr>
+      <w:r>
+        <w:t xml:space="preserve">Zip up the </w:t>
+      </w:r>
+      <w:proofErr w:type="spellStart"/>
+      <w:r>
+        <w:t>sdk</w:t>
+      </w:r>
+      <w:proofErr w:type="spellEnd"/>
+      <w:r>
+        <w:t>-release folder, and post it on the website!  Avoid including any .</w:t>
+      </w:r>
+      <w:proofErr w:type="spellStart"/>
+      <w:r>
+        <w:t>svn</w:t>
+      </w:r>
+      <w:proofErr w:type="spellEnd"/>
+      <w:r>
+        <w:t xml:space="preserve"> subfolders in the zip file.</w:t>
+      </w:r>
+    </w:p>
+    <w:p>
+      <w:pPr>
+        <w:pStyle w:val="ListParagraph"/>
+      </w:pPr>
+    </w:p>
+    <w:p>
+      <w:pPr>
+        <w:pStyle w:val="ListParagraph"/>
+      </w:pPr>
+      <w:r>
+        <w:t>Hope that works!</w:t>
+      </w:r>
+    </w:p>
+    <w:p>
+      <w:pPr>
+        <w:pStyle w:val="ListParagraph"/>
+        <w:ind w:left="1440"/>
+      </w:pPr>
+    </w:p>
+    <w:p>
+      <w:pPr>
+        <w:pStyle w:val="ListParagraph"/>
+        <w:ind w:left="2160"/>
+      </w:pPr>
+    </w:p>
+    <w:p>
       <w:bookmarkStart w:id="0" w:name="_GoBack"/>
       <w:bookmarkEnd w:id="0"/>
-      <w:r>
-        <w:t>c64.so</w:t>
-      </w:r>
-    </w:p>
-    <w:p>
-      <w:pPr>
-        <w:pStyle w:val="ListParagraph"/>
-        <w:numPr>
-          <w:ilvl w:val="1"/>
-          <w:numId w:val="9"/>
-        </w:numPr>
-      </w:pPr>
-      <w:r>
-        <w:t xml:space="preserve">In the </w:t>
-      </w:r>
-      <w:proofErr w:type="spellStart"/>
-      <w:r>
-        <w:t>ssc</w:t>
-      </w:r>
-      <w:proofErr w:type="spellEnd"/>
-      <w:r>
-        <w:t>/</w:t>
-      </w:r>
-      <w:proofErr w:type="spellStart"/>
-      <w:r>
-        <w:t>dev</w:t>
-      </w:r>
-      <w:proofErr w:type="spellEnd"/>
-      <w:r>
-        <w:t>/linux_wx3</w:t>
-      </w:r>
-      <w:r>
-        <w:t xml:space="preserve"> folder, type make</w:t>
-      </w:r>
-      <w:r>
-        <w:t xml:space="preserve"> to </w:t>
-      </w:r>
-      <w:r>
-        <w:t xml:space="preserve">build </w:t>
-      </w:r>
-      <w:proofErr w:type="spellStart"/>
-      <w:r>
-        <w:t>SSCdev.app</w:t>
-      </w:r>
-      <w:proofErr w:type="spellEnd"/>
-    </w:p>
-    <w:p>
-      <w:pPr>
-        <w:pStyle w:val="ListParagraph"/>
-        <w:numPr>
-          <w:ilvl w:val="2"/>
-          <w:numId w:val="9"/>
-        </w:numPr>
-      </w:pPr>
-      <w:r>
-        <w:t xml:space="preserve">This presumes you’ve compiled LK and WEX, as well as </w:t>
-      </w:r>
-      <w:proofErr w:type="spellStart"/>
-      <w:r>
-        <w:t>wxWidgets</w:t>
-      </w:r>
-      <w:proofErr w:type="spellEnd"/>
-      <w:r>
-        <w:t xml:space="preserve"> SVN with the following command line configuration:</w:t>
-      </w:r>
-    </w:p>
-    <w:p>
-      <w:pPr>
-        <w:pStyle w:val="ListParagraph"/>
-        <w:numPr>
-          <w:ilvl w:val="2"/>
-          <w:numId w:val="9"/>
-        </w:numPr>
-      </w:pPr>
-      <w:r>
-        <w:t xml:space="preserve"> </w:t>
-      </w:r>
-      <w:r>
-        <w:t>./configure --prefix=/</w:t>
-      </w:r>
-      <w:r>
-        <w:t>home</w:t>
-      </w:r>
-      <w:r>
-        <w:t>/adobos/local/wx3-svn --enable-</w:t>
-      </w:r>
-      <w:proofErr w:type="spellStart"/>
-      <w:r>
-        <w:t>stl</w:t>
-      </w:r>
-      <w:proofErr w:type="spellEnd"/>
-      <w:r>
-        <w:t>=yes --enable-debug=no --enable-shared=no --with-</w:t>
-      </w:r>
-      <w:proofErr w:type="spellStart"/>
-      <w:r>
-        <w:t>gtk</w:t>
-      </w:r>
-      <w:proofErr w:type="spellEnd"/>
-      <w:r>
-        <w:t>=2</w:t>
-      </w:r>
-      <w:r>
-        <w:t xml:space="preserve"> --with-</w:t>
-      </w:r>
-      <w:proofErr w:type="spellStart"/>
-      <w:r>
-        <w:t>libjpeg</w:t>
-      </w:r>
-      <w:proofErr w:type="spellEnd"/>
-      <w:r>
-        <w:t>=</w:t>
-      </w:r>
-      <w:proofErr w:type="spellStart"/>
-      <w:r>
-        <w:t>builtin</w:t>
-      </w:r>
-      <w:proofErr w:type="spellEnd"/>
-      <w:r>
-        <w:t xml:space="preserve"> --with-</w:t>
-      </w:r>
-      <w:proofErr w:type="spellStart"/>
-      <w:r>
-        <w:t>libpng</w:t>
-      </w:r>
-      <w:proofErr w:type="spellEnd"/>
-      <w:r>
-        <w:t>=</w:t>
-      </w:r>
-      <w:proofErr w:type="spellStart"/>
-      <w:r>
-        <w:t>builtin</w:t>
-      </w:r>
-      <w:proofErr w:type="spellEnd"/>
-      <w:r>
-        <w:t xml:space="preserve"> --with-regex=</w:t>
-      </w:r>
-      <w:proofErr w:type="spellStart"/>
-      <w:r>
-        <w:t>builtin</w:t>
-      </w:r>
-      <w:proofErr w:type="spellEnd"/>
-      <w:r>
-        <w:t xml:space="preserve"> --with-</w:t>
-      </w:r>
-      <w:proofErr w:type="spellStart"/>
-      <w:r>
-        <w:t>libtiff</w:t>
-      </w:r>
-      <w:proofErr w:type="spellEnd"/>
-      <w:r>
-        <w:t>=</w:t>
-      </w:r>
-      <w:proofErr w:type="spellStart"/>
-      <w:r>
-        <w:t>builtin</w:t>
-      </w:r>
-      <w:proofErr w:type="spellEnd"/>
-      <w:r>
-        <w:t xml:space="preserve"> --with-</w:t>
-      </w:r>
-      <w:proofErr w:type="spellStart"/>
-      <w:r>
-        <w:t>zlib</w:t>
-      </w:r>
-      <w:proofErr w:type="spellEnd"/>
-      <w:r>
-        <w:t>=</w:t>
-      </w:r>
-      <w:proofErr w:type="spellStart"/>
-      <w:r>
-        <w:t>builtin</w:t>
-      </w:r>
-      <w:proofErr w:type="spellEnd"/>
-      <w:r>
-        <w:t xml:space="preserve"> --with-expat=</w:t>
-      </w:r>
-      <w:proofErr w:type="spellStart"/>
-      <w:r>
-        <w:t>builtin</w:t>
-      </w:r>
-      <w:proofErr w:type="spellEnd"/>
-    </w:p>
-    <w:p>
-      <w:pPr>
-        <w:pStyle w:val="ListParagraph"/>
-        <w:numPr>
-          <w:ilvl w:val="2"/>
-          <w:numId w:val="9"/>
-        </w:numPr>
-      </w:pPr>
-      <w:r>
-        <w:t>make</w:t>
-      </w:r>
-    </w:p>
-    <w:p>
-      <w:pPr>
-        <w:pStyle w:val="ListParagraph"/>
-        <w:numPr>
-          <w:ilvl w:val="2"/>
-          <w:numId w:val="9"/>
-        </w:numPr>
-      </w:pPr>
-      <w:r>
-        <w:t>make install</w:t>
-      </w:r>
-    </w:p>
-    <w:p>
-      <w:pPr>
-        <w:pStyle w:val="ListParagraph"/>
-        <w:numPr>
-          <w:ilvl w:val="2"/>
-          <w:numId w:val="9"/>
-        </w:numPr>
-      </w:pPr>
-      <w:proofErr w:type="spellStart"/>
-      <w:r>
-        <w:rPr>
-          <w:rFonts w:ascii="Menlo-Regular" w:hAnsi="Menlo-Regular" w:cs="Menlo-Regular"/>
-        </w:rPr>
-        <w:t>sudo</w:t>
-      </w:r>
-      <w:proofErr w:type="spellEnd"/>
-      <w:r>
-        <w:rPr>
-          <w:rFonts w:ascii="Menlo-Regular" w:hAnsi="Menlo-Regular" w:cs="Menlo-Regular"/>
-        </w:rPr>
-        <w:t xml:space="preserve"> </w:t>
-      </w:r>
-      <w:proofErr w:type="spellStart"/>
-      <w:r>
-        <w:rPr>
-          <w:rFonts w:ascii="Menlo-Regular" w:hAnsi="Menlo-Regular" w:cs="Menlo-Regular"/>
-        </w:rPr>
-        <w:t>ln</w:t>
-      </w:r>
-      <w:proofErr w:type="spellEnd"/>
-      <w:r>
-        <w:rPr>
-          <w:rFonts w:ascii="Menlo-Regular" w:hAnsi="Menlo-Regular" w:cs="Menlo-Regular"/>
-        </w:rPr>
-        <w:t xml:space="preserve"> -s /</w:t>
-      </w:r>
-      <w:r>
-        <w:rPr>
-          <w:rFonts w:ascii="Menlo-Regular" w:hAnsi="Menlo-Regular" w:cs="Menlo-Regular"/>
-        </w:rPr>
-        <w:t>home</w:t>
-      </w:r>
-      <w:r>
-        <w:rPr>
-          <w:rFonts w:ascii="Menlo-Regular" w:hAnsi="Menlo-Regular" w:cs="Menlo-Regular"/>
-        </w:rPr>
-        <w:t>/</w:t>
-      </w:r>
-      <w:r>
-        <w:rPr>
-          <w:rFonts w:ascii="Menlo-Regular" w:hAnsi="Menlo-Regular" w:cs="Menlo-Regular"/>
-        </w:rPr>
-        <w:t>adobos</w:t>
-      </w:r>
-      <w:r>
-        <w:rPr>
-          <w:rFonts w:ascii="Menlo-Regular" w:hAnsi="Menlo-Regular" w:cs="Menlo-Regular"/>
-        </w:rPr>
-        <w:t>/local/wx</w:t>
-      </w:r>
-      <w:r>
-        <w:rPr>
-          <w:rFonts w:ascii="Menlo-Regular" w:hAnsi="Menlo-Regular" w:cs="Menlo-Regular"/>
-        </w:rPr>
-        <w:t>3-svn/lib/</w:t>
-      </w:r>
-      <w:proofErr w:type="spellStart"/>
-      <w:r>
-        <w:rPr>
-          <w:rFonts w:ascii="Menlo-Regular" w:hAnsi="Menlo-Regular" w:cs="Menlo-Regular"/>
-        </w:rPr>
-        <w:t>wx</w:t>
-      </w:r>
-      <w:proofErr w:type="spellEnd"/>
-      <w:r>
-        <w:rPr>
-          <w:rFonts w:ascii="Menlo-Regular" w:hAnsi="Menlo-Regular" w:cs="Menlo-Regular"/>
-        </w:rPr>
-        <w:t>/</w:t>
-      </w:r>
-      <w:proofErr w:type="spellStart"/>
-      <w:r>
-        <w:rPr>
-          <w:rFonts w:ascii="Menlo-Regular" w:hAnsi="Menlo-Regular" w:cs="Menlo-Regular"/>
-        </w:rPr>
-        <w:t>config</w:t>
-      </w:r>
-      <w:proofErr w:type="spellEnd"/>
-      <w:r>
-        <w:rPr>
-          <w:rFonts w:ascii="Menlo-Regular" w:hAnsi="Menlo-Regular" w:cs="Menlo-Regular"/>
-        </w:rPr>
-        <w:t>/</w:t>
-      </w:r>
-      <w:r>
-        <w:rPr>
-          <w:rFonts w:ascii="Menlo-Regular" w:hAnsi="Menlo-Regular" w:cs="Menlo-Regular"/>
-        </w:rPr>
-        <w:t>gtk2</w:t>
-      </w:r>
-      <w:r>
-        <w:rPr>
-          <w:rFonts w:ascii="Menlo-Regular" w:hAnsi="Menlo-Regular" w:cs="Menlo-Regular"/>
-        </w:rPr>
-        <w:t>-unicode-static-2.9</w:t>
-      </w:r>
-      <w:r>
-        <w:rPr>
-          <w:rFonts w:ascii="Menlo-Regular" w:hAnsi="Menlo-Regular" w:cs="Menlo-Regular"/>
-        </w:rPr>
-        <w:t xml:space="preserve"> /</w:t>
-      </w:r>
-      <w:proofErr w:type="spellStart"/>
-      <w:r>
-        <w:rPr>
-          <w:rFonts w:ascii="Menlo-Regular" w:hAnsi="Menlo-Regular" w:cs="Menlo-Regular"/>
-        </w:rPr>
-        <w:t>usr</w:t>
-      </w:r>
-      <w:proofErr w:type="spellEnd"/>
-      <w:r>
-        <w:rPr>
-          <w:rFonts w:ascii="Menlo-Regular" w:hAnsi="Menlo-Regular" w:cs="Menlo-Regular"/>
-        </w:rPr>
-        <w:t>/bin/</w:t>
-      </w:r>
-      <w:proofErr w:type="spellStart"/>
-      <w:r>
-        <w:rPr>
-          <w:rFonts w:ascii="Menlo-Regular" w:hAnsi="Menlo-Regular" w:cs="Menlo-Regular"/>
-        </w:rPr>
-        <w:t>wx-config-dsa</w:t>
-      </w:r>
-      <w:proofErr w:type="spellEnd"/>
-    </w:p>
-    <w:p>
-      <w:pPr>
-        <w:pStyle w:val="ListParagraph"/>
-        <w:numPr>
-          <w:ilvl w:val="2"/>
-          <w:numId w:val="9"/>
-        </w:numPr>
-      </w:pPr>
-      <w:proofErr w:type="spellStart"/>
-      <w:r>
-        <w:rPr>
-          <w:rFonts w:ascii="Menlo-Regular" w:hAnsi="Menlo-Regular" w:cs="Menlo-Regular"/>
-        </w:rPr>
-        <w:t>sudo</w:t>
-      </w:r>
-      <w:proofErr w:type="spellEnd"/>
-      <w:r>
-        <w:rPr>
-          <w:rFonts w:ascii="Menlo-Regular" w:hAnsi="Menlo-Regular" w:cs="Menlo-Regular"/>
-        </w:rPr>
-        <w:t xml:space="preserve"> </w:t>
-      </w:r>
-      <w:proofErr w:type="spellStart"/>
-      <w:r>
-        <w:rPr>
-          <w:rFonts w:ascii="Menlo-Regular" w:hAnsi="Menlo-Regular" w:cs="Menlo-Regular"/>
-        </w:rPr>
-        <w:t>ln</w:t>
-      </w:r>
-      <w:proofErr w:type="spellEnd"/>
-      <w:r>
-        <w:rPr>
-          <w:rFonts w:ascii="Menlo-Regular" w:hAnsi="Menlo-Regular" w:cs="Menlo-Regular"/>
-        </w:rPr>
-        <w:t xml:space="preserve"> -s /</w:t>
-      </w:r>
-      <w:r>
-        <w:rPr>
-          <w:rFonts w:ascii="Menlo-Regular" w:hAnsi="Menlo-Regular" w:cs="Menlo-Regular"/>
-        </w:rPr>
-        <w:t>home</w:t>
-      </w:r>
-      <w:r>
-        <w:rPr>
-          <w:rFonts w:ascii="Menlo-Regular" w:hAnsi="Menlo-Regular" w:cs="Menlo-Regular"/>
-        </w:rPr>
-        <w:t>/</w:t>
-      </w:r>
-      <w:r>
-        <w:rPr>
-          <w:rFonts w:ascii="Menlo-Regular" w:hAnsi="Menlo-Regular" w:cs="Menlo-Regular"/>
-        </w:rPr>
-        <w:t>adobos</w:t>
-      </w:r>
-      <w:r>
-        <w:rPr>
-          <w:rFonts w:ascii="Menlo-Regular" w:hAnsi="Menlo-Regular" w:cs="Menlo-Regular"/>
-        </w:rPr>
-        <w:t>/local/wx</w:t>
-      </w:r>
-      <w:r>
-        <w:rPr>
-          <w:rFonts w:ascii="Menlo-Regular" w:hAnsi="Menlo-Regular" w:cs="Menlo-Regular"/>
-        </w:rPr>
-        <w:t>3-svn/lib/</w:t>
-      </w:r>
-      <w:proofErr w:type="spellStart"/>
-      <w:r>
-        <w:rPr>
-          <w:rFonts w:ascii="Menlo-Regular" w:hAnsi="Menlo-Regular" w:cs="Menlo-Regular"/>
-        </w:rPr>
-        <w:t>wx</w:t>
-      </w:r>
-      <w:proofErr w:type="spellEnd"/>
-      <w:r>
-        <w:rPr>
-          <w:rFonts w:ascii="Menlo-Regular" w:hAnsi="Menlo-Regular" w:cs="Menlo-Regular"/>
-        </w:rPr>
-        <w:t>/</w:t>
-      </w:r>
-      <w:proofErr w:type="spellStart"/>
-      <w:r>
-        <w:rPr>
-          <w:rFonts w:ascii="Menlo-Regular" w:hAnsi="Menlo-Regular" w:cs="Menlo-Regular"/>
-        </w:rPr>
-        <w:t>config</w:t>
-      </w:r>
-      <w:proofErr w:type="spellEnd"/>
-      <w:r>
-        <w:rPr>
-          <w:rFonts w:ascii="Menlo-Regular" w:hAnsi="Menlo-Regular" w:cs="Menlo-Regular"/>
-        </w:rPr>
-        <w:t>/</w:t>
-      </w:r>
-      <w:r>
-        <w:rPr>
-          <w:rFonts w:ascii="Menlo-Regular" w:hAnsi="Menlo-Regular" w:cs="Menlo-Regular"/>
-        </w:rPr>
-        <w:t>gtk2</w:t>
-      </w:r>
-      <w:r>
-        <w:rPr>
-          <w:rFonts w:ascii="Menlo-Regular" w:hAnsi="Menlo-Regular" w:cs="Menlo-Regular"/>
-        </w:rPr>
-        <w:t>-unicode-static-2.9</w:t>
-      </w:r>
-      <w:r>
-        <w:rPr>
-          <w:rFonts w:ascii="Menlo-Regular" w:hAnsi="Menlo-Regular" w:cs="Menlo-Regular"/>
-        </w:rPr>
-        <w:t xml:space="preserve"> /</w:t>
-      </w:r>
-      <w:proofErr w:type="spellStart"/>
-      <w:r>
-        <w:rPr>
-          <w:rFonts w:ascii="Menlo-Regular" w:hAnsi="Menlo-Regular" w:cs="Menlo-Regular"/>
-        </w:rPr>
-        <w:t>usr</w:t>
-      </w:r>
-      <w:proofErr w:type="spellEnd"/>
-      <w:r>
-        <w:rPr>
-          <w:rFonts w:ascii="Menlo-Regular" w:hAnsi="Menlo-Regular" w:cs="Menlo-Regular"/>
-        </w:rPr>
-        <w:t>/bin/wx-config-</w:t>
-      </w:r>
-      <w:r>
-        <w:rPr>
-          <w:rFonts w:ascii="Menlo-Regular" w:hAnsi="Menlo-Regular" w:cs="Menlo-Regular"/>
-        </w:rPr>
-        <w:t>3</w:t>
-      </w:r>
-    </w:p>
-    <w:p>
-      <w:pPr>
-        <w:pStyle w:val="ListParagraph"/>
-        <w:numPr>
-          <w:ilvl w:val="2"/>
-          <w:numId w:val="9"/>
-        </w:numPr>
-      </w:pPr>
-      <w:r>
-        <w:t xml:space="preserve">cd </w:t>
-      </w:r>
-      <w:proofErr w:type="spellStart"/>
-      <w:r>
-        <w:t>lk</w:t>
-      </w:r>
-      <w:proofErr w:type="spellEnd"/>
-      <w:r>
-        <w:t>/linux_wx3_unicode folder &amp;&amp; make</w:t>
-      </w:r>
-    </w:p>
-    <w:p>
-      <w:pPr>
-        <w:pStyle w:val="ListParagraph"/>
-        <w:numPr>
-          <w:ilvl w:val="2"/>
-          <w:numId w:val="9"/>
-        </w:numPr>
-      </w:pPr>
-      <w:r>
-        <w:t xml:space="preserve">cd  </w:t>
-      </w:r>
-      <w:proofErr w:type="spellStart"/>
-      <w:r>
-        <w:t>wex</w:t>
-      </w:r>
-      <w:proofErr w:type="spellEnd"/>
-      <w:r>
-        <w:t>/linux_wx3_unicode folder &amp;&amp; make</w:t>
-      </w:r>
-    </w:p>
-    <w:p>
-      <w:pPr>
-        <w:pStyle w:val="ListParagraph"/>
-        <w:ind w:left="2160"/>
-      </w:pPr>
-    </w:p>
-    <w:p>
-      <w:pPr>
-        <w:pStyle w:val="ListParagraph"/>
-        <w:numPr>
-          <w:ilvl w:val="1"/>
-          <w:numId w:val="9"/>
-        </w:numPr>
-      </w:pPr>
-      <w:r>
-        <w:t xml:space="preserve">Back in the </w:t>
-      </w:r>
-      <w:proofErr w:type="spellStart"/>
-      <w:r>
-        <w:t>toplevel</w:t>
-      </w:r>
-      <w:proofErr w:type="spellEnd"/>
-      <w:r>
-        <w:t xml:space="preserve"> SSC folder, type “bash make-sdk-linux.sh” to copy the right files to the </w:t>
-      </w:r>
-      <w:proofErr w:type="spellStart"/>
-      <w:r>
-        <w:t>sdk</w:t>
-      </w:r>
-      <w:proofErr w:type="spellEnd"/>
-      <w:r>
-        <w:t xml:space="preserve">-release folder and create the dependency and </w:t>
-      </w:r>
-      <w:proofErr w:type="spellStart"/>
-      <w:r>
-        <w:t>filetype</w:t>
-      </w:r>
-      <w:proofErr w:type="spellEnd"/>
-      <w:r>
-        <w:t xml:space="preserve"> information files.</w:t>
-      </w:r>
-    </w:p>
-    <w:p>
-      <w:pPr>
-        <w:pStyle w:val="ListParagraph"/>
-        <w:numPr>
-          <w:ilvl w:val="0"/>
-          <w:numId w:val="9"/>
-        </w:numPr>
-      </w:pPr>
-      <w:r>
-        <w:t>Back on Windows,</w:t>
-      </w:r>
-    </w:p>
-    <w:p>
-      <w:pPr>
-        <w:pStyle w:val="ListParagraph"/>
-        <w:numPr>
-          <w:ilvl w:val="1"/>
-          <w:numId w:val="9"/>
-        </w:numPr>
-      </w:pPr>
-      <w:r>
-        <w:t xml:space="preserve">Update the </w:t>
-      </w:r>
-      <w:proofErr w:type="spellStart"/>
-      <w:r>
-        <w:t>sdk</w:t>
-      </w:r>
-      <w:proofErr w:type="spellEnd"/>
-      <w:r>
-        <w:t>-release folder to get all the binaries for each of the platforms</w:t>
-      </w:r>
-    </w:p>
-    <w:p>
-      <w:pPr>
-        <w:pStyle w:val="ListParagraph"/>
-        <w:numPr>
-          <w:ilvl w:val="1"/>
-          <w:numId w:val="9"/>
-        </w:numPr>
-      </w:pPr>
-      <w:r>
-        <w:t>Run the make-sdk-common.bat file to copy the language wrappers, examples, common headers, and documentation files to the release folder</w:t>
-      </w:r>
-    </w:p>
-    <w:p>
-      <w:pPr>
-        <w:pStyle w:val="ListParagraph"/>
-        <w:numPr>
-          <w:ilvl w:val="0"/>
-          <w:numId w:val="9"/>
-        </w:numPr>
-      </w:pPr>
-      <w:r>
-        <w:t xml:space="preserve">Zip up the </w:t>
-      </w:r>
-      <w:proofErr w:type="spellStart"/>
-      <w:r>
-        <w:t>sdk</w:t>
-      </w:r>
-      <w:proofErr w:type="spellEnd"/>
-      <w:r>
-        <w:t>-release folder, and post it on the website!  Avoid including any .</w:t>
-      </w:r>
-      <w:proofErr w:type="spellStart"/>
-      <w:r>
-        <w:t>svn</w:t>
-      </w:r>
-      <w:proofErr w:type="spellEnd"/>
-      <w:r>
-        <w:t xml:space="preserve"> subfolders in the zip file.</w:t>
-      </w:r>
-    </w:p>
-    <w:p>
-      <w:pPr>
-        <w:pStyle w:val="ListParagraph"/>
-      </w:pPr>
-    </w:p>
-    <w:p>
-      <w:pPr>
-        <w:pStyle w:val="ListParagraph"/>
-      </w:pPr>
-      <w:r>
-        <w:t>Hope that works!</w:t>
-      </w:r>
-    </w:p>
-    <w:p>
-      <w:pPr>
-        <w:pStyle w:val="ListParagraph"/>
-        <w:ind w:left="1440"/>
-      </w:pPr>
-    </w:p>
-    <w:p>
-      <w:pPr>
-        <w:pStyle w:val="ListParagraph"/>
-        <w:ind w:left="2160"/>
-      </w:pPr>
-    </w:p>
-    <w:p/>
-    <w:p/>
-    <w:p/>
+    </w:p>
     <w:sectPr>
       <w:pgSz w:w="12240" w:h="15840"/>
       <w:pgMar w:top="720" w:right="720" w:bottom="720" w:left="720" w:header="720" w:footer="720" w:gutter="0"/>

</xml_diff>

<commit_message>
Update ssc_devtools.docx instructions - folder location
</commit_message>
<xml_diff>
--- a/ssc_devtools.docx
+++ b/ssc_devtools.docx
@@ -1,6 +1,6 @@
 
 <file path=word/document.xml><?xml version="1.0" encoding="utf-8"?>
-<w:document xmlns:wpc="http://schemas.microsoft.com/office/word/2010/wordprocessingCanvas" xmlns:mc="http://schemas.openxmlformats.org/markup-compatibility/2006" xmlns:o="urn:schemas-microsoft-com:office:office" xmlns:r="http://schemas.openxmlformats.org/officeDocument/2006/relationships" xmlns:m="http://schemas.openxmlformats.org/officeDocument/2006/math" xmlns:v="urn:schemas-microsoft-com:vml" xmlns:wp14="http://schemas.microsoft.com/office/word/2010/wordprocessingDrawing" xmlns:wp="http://schemas.openxmlformats.org/drawingml/2006/wordprocessingDrawing" xmlns:w10="urn:schemas-microsoft-com:office:word" xmlns:w="http://schemas.openxmlformats.org/wordprocessingml/2006/main" xmlns:w14="http://schemas.microsoft.com/office/word/2010/wordml" xmlns:wpg="http://schemas.microsoft.com/office/word/2010/wordprocessingGroup" xmlns:wpi="http://schemas.microsoft.com/office/word/2010/wordprocessingInk" xmlns:wne="http://schemas.microsoft.com/office/word/2006/wordml" xmlns:wps="http://schemas.microsoft.com/office/word/2010/wordprocessingShape" mc:Ignorable="w14 wp14">
+<w:document xmlns:wpc="http://schemas.microsoft.com/office/word/2010/wordprocessingCanvas" xmlns:mc="http://schemas.openxmlformats.org/markup-compatibility/2006" xmlns:o="urn:schemas-microsoft-com:office:office" xmlns:r="http://schemas.openxmlformats.org/officeDocument/2006/relationships" xmlns:m="http://schemas.openxmlformats.org/officeDocument/2006/math" xmlns:v="urn:schemas-microsoft-com:vml" xmlns:wp14="http://schemas.microsoft.com/office/word/2010/wordprocessingDrawing" xmlns:wp="http://schemas.openxmlformats.org/drawingml/2006/wordprocessingDrawing" xmlns:w10="urn:schemas-microsoft-com:office:word" xmlns:w="http://schemas.openxmlformats.org/wordprocessingml/2006/main" xmlns:w14="http://schemas.microsoft.com/office/word/2010/wordml" xmlns:w15="http://schemas.microsoft.com/office/word/2012/wordml" xmlns:wpg="http://schemas.microsoft.com/office/word/2010/wordprocessingGroup" xmlns:wpi="http://schemas.microsoft.com/office/word/2010/wordprocessingInk" xmlns:wne="http://schemas.microsoft.com/office/word/2006/wordml" xmlns:wps="http://schemas.microsoft.com/office/word/2010/wordprocessingShape" mc:Ignorable="w14 w15 wp14">
   <w:body>
     <w:p>
       <w:pPr>
@@ -121,7 +121,7 @@
           <w:sz w:val="20"/>
         </w:rPr>
       </w:pPr>
-      <w:hyperlink r:id="rId6" w:history="1">
+      <w:hyperlink r:id="rId5" w:history="1">
         <w:r>
           <w:rPr>
             <w:rStyle w:val="Hyperlink"/>
@@ -203,7 +203,7 @@
           <w:numId w:val="2"/>
         </w:numPr>
       </w:pPr>
-      <w:hyperlink r:id="rId7" w:history="1">
+      <w:hyperlink r:id="rId6" w:history="1">
         <w:r>
           <w:rPr>
             <w:rStyle w:val="Hyperlink"/>
@@ -276,7 +276,15 @@
         </w:numPr>
       </w:pPr>
       <w:r>
-        <w:t>Open Visual Studio 2012, and open the c:\wxWidgets\build\msw\wx_vc9.sln file</w:t>
+        <w:t>Open Visual Studio 2012, and open the c:\wxWidgets</w:t>
+      </w:r>
+      <w:r>
+        <w:t>32</w:t>
+      </w:r>
+      <w:bookmarkStart w:id="0" w:name="_GoBack"/>
+      <w:bookmarkEnd w:id="0"/>
+      <w:r>
+        <w:t>\build\msw\wx_vc9.sln file</w:t>
       </w:r>
     </w:p>
     <w:p>
@@ -378,6 +386,9 @@
       <w:r>
         <w:t>Set the WXMSW3 environment variable to c:\wxWidgets</w:t>
       </w:r>
+      <w:r>
+        <w:t>32</w:t>
+      </w:r>
     </w:p>
     <w:p>
       <w:r>
@@ -546,7 +557,7 @@
       <w:r>
         <w:t xml:space="preserve">Check out LK from </w:t>
       </w:r>
-      <w:hyperlink r:id="rId8" w:history="1">
+      <w:hyperlink r:id="rId7" w:history="1">
         <w:r>
           <w:rPr>
             <w:rStyle w:val="Hyperlink"/>
@@ -636,7 +647,7 @@
       <w:r>
         <w:t xml:space="preserve">Check out WEX from </w:t>
       </w:r>
-      <w:hyperlink r:id="rId9" w:history="1">
+      <w:hyperlink r:id="rId8" w:history="1">
         <w:r>
           <w:rPr>
             <w:rStyle w:val="Hyperlink"/>
@@ -903,7 +914,7 @@
       <w:r>
         <w:t xml:space="preserve"> co </w:t>
       </w:r>
-      <w:hyperlink r:id="rId10" w:history="1">
+      <w:hyperlink r:id="rId9" w:history="1">
         <w:r>
           <w:rPr>
             <w:rStyle w:val="Hyperlink"/>
@@ -1051,7 +1062,7 @@
       <w:r>
         <w:t xml:space="preserve">Right click on it, and check out </w:t>
       </w:r>
-      <w:hyperlink r:id="rId11" w:history="1">
+      <w:hyperlink r:id="rId10" w:history="1">
         <w:r>
           <w:rPr>
             <w:rStyle w:val="Hyperlink"/>
@@ -2282,10 +2293,7 @@
         <w:ind w:left="2160"/>
       </w:pPr>
     </w:p>
-    <w:p>
-      <w:bookmarkStart w:id="0" w:name="_GoBack"/>
-      <w:bookmarkEnd w:id="0"/>
-    </w:p>
+    <w:p/>
     <w:sectPr>
       <w:pgSz w:w="12240" w:h="15840"/>
       <w:pgMar w:top="720" w:right="720" w:bottom="720" w:left="720" w:header="720" w:footer="720" w:gutter="0"/>
@@ -2297,7 +2305,7 @@
 </file>
 
 <file path=word/numbering.xml><?xml version="1.0" encoding="utf-8"?>
-<w:numbering xmlns:wpc="http://schemas.microsoft.com/office/word/2010/wordprocessingCanvas" xmlns:mc="http://schemas.openxmlformats.org/markup-compatibility/2006" xmlns:o="urn:schemas-microsoft-com:office:office" xmlns:r="http://schemas.openxmlformats.org/officeDocument/2006/relationships" xmlns:m="http://schemas.openxmlformats.org/officeDocument/2006/math" xmlns:v="urn:schemas-microsoft-com:vml" xmlns:wp14="http://schemas.microsoft.com/office/word/2010/wordprocessingDrawing" xmlns:wp="http://schemas.openxmlformats.org/drawingml/2006/wordprocessingDrawing" xmlns:w10="urn:schemas-microsoft-com:office:word" xmlns:w="http://schemas.openxmlformats.org/wordprocessingml/2006/main" xmlns:w14="http://schemas.microsoft.com/office/word/2010/wordml" xmlns:wpg="http://schemas.microsoft.com/office/word/2010/wordprocessingGroup" xmlns:wpi="http://schemas.microsoft.com/office/word/2010/wordprocessingInk" xmlns:wne="http://schemas.microsoft.com/office/word/2006/wordml" xmlns:wps="http://schemas.microsoft.com/office/word/2010/wordprocessingShape" mc:Ignorable="w14 wp14">
+<w:numbering xmlns:wpc="http://schemas.microsoft.com/office/word/2010/wordprocessingCanvas" xmlns:mc="http://schemas.openxmlformats.org/markup-compatibility/2006" xmlns:o="urn:schemas-microsoft-com:office:office" xmlns:r="http://schemas.openxmlformats.org/officeDocument/2006/relationships" xmlns:m="http://schemas.openxmlformats.org/officeDocument/2006/math" xmlns:v="urn:schemas-microsoft-com:vml" xmlns:wp14="http://schemas.microsoft.com/office/word/2010/wordprocessingDrawing" xmlns:wp="http://schemas.openxmlformats.org/drawingml/2006/wordprocessingDrawing" xmlns:w10="urn:schemas-microsoft-com:office:word" xmlns:w="http://schemas.openxmlformats.org/wordprocessingml/2006/main" xmlns:w14="http://schemas.microsoft.com/office/word/2010/wordml" xmlns:w15="http://schemas.microsoft.com/office/word/2012/wordml" xmlns:wpg="http://schemas.microsoft.com/office/word/2010/wordprocessingGroup" xmlns:wpi="http://schemas.microsoft.com/office/word/2010/wordprocessingInk" xmlns:wne="http://schemas.microsoft.com/office/word/2006/wordml" xmlns:wps="http://schemas.microsoft.com/office/word/2010/wordprocessingShape" mc:Ignorable="w14 w15 wp14">
   <w:abstractNum w:abstractNumId="0">
     <w:nsid w:val="0F2F2F1E"/>
     <w:multiLevelType w:val="hybridMultilevel"/>
@@ -3203,7 +3211,7 @@
 </file>
 
 <file path=word/styles.xml><?xml version="1.0" encoding="utf-8"?>
-<w:styles xmlns:mc="http://schemas.openxmlformats.org/markup-compatibility/2006" xmlns:r="http://schemas.openxmlformats.org/officeDocument/2006/relationships" xmlns:w="http://schemas.openxmlformats.org/wordprocessingml/2006/main" xmlns:w14="http://schemas.microsoft.com/office/word/2010/wordml" mc:Ignorable="w14">
+<w:styles xmlns:mc="http://schemas.openxmlformats.org/markup-compatibility/2006" xmlns:r="http://schemas.openxmlformats.org/officeDocument/2006/relationships" xmlns:w="http://schemas.openxmlformats.org/wordprocessingml/2006/main" xmlns:w14="http://schemas.microsoft.com/office/word/2010/wordml" xmlns:w15="http://schemas.microsoft.com/office/word/2012/wordml" mc:Ignorable="w14 w15">
   <w:docDefaults>
     <w:rPrDefault>
       <w:rPr>
@@ -3219,357 +3227,378 @@
       </w:pPr>
     </w:pPrDefault>
   </w:docDefaults>
-  <w:latentStyles w:defLockedState="0" w:defUIPriority="99" w:defSemiHidden="1" w:defUnhideWhenUsed="1" w:defQFormat="0" w:count="267">
-    <w:lsdException w:name="Normal" w:semiHidden="0" w:uiPriority="0" w:unhideWhenUsed="0" w:qFormat="1"/>
-    <w:lsdException w:name="heading 1" w:semiHidden="0" w:uiPriority="9" w:unhideWhenUsed="0" w:qFormat="1"/>
-    <w:lsdException w:name="heading 2" w:uiPriority="9" w:qFormat="1"/>
-    <w:lsdException w:name="heading 3" w:uiPriority="9" w:qFormat="1"/>
-    <w:lsdException w:name="heading 4" w:uiPriority="9" w:qFormat="1"/>
-    <w:lsdException w:name="heading 5" w:uiPriority="9" w:qFormat="1"/>
-    <w:lsdException w:name="heading 6" w:uiPriority="9" w:qFormat="1"/>
-    <w:lsdException w:name="heading 7" w:uiPriority="9" w:qFormat="1"/>
-    <w:lsdException w:name="heading 8" w:uiPriority="9" w:qFormat="1"/>
-    <w:lsdException w:name="heading 9" w:uiPriority="9" w:qFormat="1"/>
-    <w:lsdException w:name="toc 1" w:uiPriority="39"/>
-    <w:lsdException w:name="toc 2" w:uiPriority="39"/>
-    <w:lsdException w:name="toc 3" w:uiPriority="39"/>
-    <w:lsdException w:name="toc 4" w:uiPriority="39"/>
-    <w:lsdException w:name="toc 5" w:uiPriority="39"/>
-    <w:lsdException w:name="toc 6" w:uiPriority="39"/>
-    <w:lsdException w:name="toc 7" w:uiPriority="39"/>
-    <w:lsdException w:name="toc 8" w:uiPriority="39"/>
-    <w:lsdException w:name="toc 9" w:uiPriority="39"/>
-    <w:lsdException w:name="caption" w:uiPriority="35" w:qFormat="1"/>
-    <w:lsdException w:name="Title" w:semiHidden="0" w:uiPriority="10" w:unhideWhenUsed="0" w:qFormat="1"/>
-    <w:lsdException w:name="Default Paragraph Font" w:uiPriority="1"/>
-    <w:lsdException w:name="Subtitle" w:semiHidden="0" w:uiPriority="11" w:unhideWhenUsed="0" w:qFormat="1"/>
-    <w:lsdException w:name="Strong" w:semiHidden="0" w:uiPriority="22" w:unhideWhenUsed="0" w:qFormat="1"/>
-    <w:lsdException w:name="Emphasis" w:semiHidden="0" w:uiPriority="20" w:unhideWhenUsed="0" w:qFormat="1"/>
-    <w:lsdException w:name="Table Grid" w:semiHidden="0" w:uiPriority="59" w:unhideWhenUsed="0"/>
-    <w:lsdException w:name="Placeholder Text" w:unhideWhenUsed="0"/>
-    <w:lsdException w:name="No Spacing" w:semiHidden="0" w:uiPriority="1" w:unhideWhenUsed="0" w:qFormat="1"/>
-    <w:lsdException w:name="Light Shading" w:semiHidden="0" w:uiPriority="60" w:unhideWhenUsed="0"/>
-    <w:lsdException w:name="Light List" w:semiHidden="0" w:uiPriority="61" w:unhideWhenUsed="0"/>
-    <w:lsdException w:name="Light Grid" w:semiHidden="0" w:uiPriority="62" w:unhideWhenUsed="0"/>
-    <w:lsdException w:name="Medium Shading 1" w:semiHidden="0" w:uiPriority="63" w:unhideWhenUsed="0"/>
-    <w:lsdException w:name="Medium Shading 2" w:semiHidden="0" w:uiPriority="64" w:unhideWhenUsed="0"/>
-    <w:lsdException w:name="Medium List 1" w:semiHidden="0" w:uiPriority="65" w:unhideWhenUsed="0"/>
-    <w:lsdException w:name="Medium List 2" w:semiHidden="0" w:uiPriority="66" w:unhideWhenUsed="0"/>
-    <w:lsdException w:name="Medium Grid 1" w:semiHidden="0" w:uiPriority="67" w:unhideWhenUsed="0"/>
-    <w:lsdException w:name="Medium Grid 2" w:semiHidden="0" w:uiPriority="68" w:unhideWhenUsed="0"/>
-    <w:lsdException w:name="Medium Grid 3" w:semiHidden="0" w:uiPriority="69" w:unhideWhenUsed="0"/>
-    <w:lsdException w:name="Dark List" w:semiHidden="0" w:uiPriority="70" w:unhideWhenUsed="0"/>
-    <w:lsdException w:name="Colorful Shading" w:semiHidden="0" w:uiPriority="71" w:unhideWhenUsed="0"/>
-    <w:lsdException w:name="Colorful List" w:semiHidden="0" w:uiPriority="72" w:unhideWhenUsed="0"/>
-    <w:lsdException w:name="Colorful Grid" w:semiHidden="0" w:uiPriority="73" w:unhideWhenUsed="0"/>
-    <w:lsdException w:name="Light Shading Accent 1" w:semiHidden="0" w:uiPriority="60" w:unhideWhenUsed="0"/>
-    <w:lsdException w:name="Light List Accent 1" w:semiHidden="0" w:uiPriority="61" w:unhideWhenUsed="0"/>
-    <w:lsdException w:name="Light Grid Accent 1" w:semiHidden="0" w:uiPriority="62" w:unhideWhenUsed="0"/>
-    <w:lsdException w:name="Medium Shading 1 Accent 1" w:semiHidden="0" w:uiPriority="63" w:unhideWhenUsed="0"/>
-    <w:lsdException w:name="Medium Shading 2 Accent 1" w:semiHidden="0" w:uiPriority="64" w:unhideWhenUsed="0"/>
-    <w:lsdException w:name="Medium List 1 Accent 1" w:semiHidden="0" w:uiPriority="65" w:unhideWhenUsed="0"/>
-    <w:lsdException w:name="Revision" w:unhideWhenUsed="0"/>
-    <w:lsdException w:name="List Paragraph" w:semiHidden="0" w:uiPriority="34" w:unhideWhenUsed="0" w:qFormat="1"/>
-    <w:lsdException w:name="Quote" w:semiHidden="0" w:uiPriority="29" w:unhideWhenUsed="0" w:qFormat="1"/>
-    <w:lsdException w:name="Intense Quote" w:semiHidden="0" w:uiPriority="30" w:unhideWhenUsed="0" w:qFormat="1"/>
-    <w:lsdException w:name="Medium List 2 Accent 1" w:semiHidden="0" w:uiPriority="66" w:unhideWhenUsed="0"/>
-    <w:lsdException w:name="Medium Grid 1 Accent 1" w:semiHidden="0" w:uiPriority="67" w:unhideWhenUsed="0"/>
-    <w:lsdException w:name="Medium Grid 2 Accent 1" w:semiHidden="0" w:uiPriority="68" w:unhideWhenUsed="0"/>
-    <w:lsdException w:name="Medium Grid 3 Accent 1" w:semiHidden="0" w:uiPriority="69" w:unhideWhenUsed="0"/>
-    <w:lsdException w:name="Dark List Accent 1" w:semiHidden="0" w:uiPriority="70" w:unhideWhenUsed="0"/>
-    <w:lsdException w:name="Colorful Shading Accent 1" w:semiHidden="0" w:uiPriority="71" w:unhideWhenUsed="0"/>
-    <w:lsdException w:name="Colorful List Accent 1" w:semiHidden="0" w:uiPriority="72" w:unhideWhenUsed="0"/>
-    <w:lsdException w:name="Colorful Grid Accent 1" w:semiHidden="0" w:uiPriority="73" w:unhideWhenUsed="0"/>
-    <w:lsdException w:name="Light Shading Accent 2" w:semiHidden="0" w:uiPriority="60" w:unhideWhenUsed="0"/>
-    <w:lsdException w:name="Light List Accent 2" w:semiHidden="0" w:uiPriority="61" w:unhideWhenUsed="0"/>
-    <w:lsdException w:name="Light Grid Accent 2" w:semiHidden="0" w:uiPriority="62" w:unhideWhenUsed="0"/>
-    <w:lsdException w:name="Medium Shading 1 Accent 2" w:semiHidden="0" w:uiPriority="63" w:unhideWhenUsed="0"/>
-    <w:lsdException w:name="Medium Shading 2 Accent 2" w:semiHidden="0" w:uiPriority="64" w:unhideWhenUsed="0"/>
-    <w:lsdException w:name="Medium List 1 Accent 2" w:semiHidden="0" w:uiPriority="65" w:unhideWhenUsed="0"/>
-    <w:lsdException w:name="Medium List 2 Accent 2" w:semiHidden="0" w:uiPriority="66" w:unhideWhenUsed="0"/>
-    <w:lsdException w:name="Medium Grid 1 Accent 2" w:semiHidden="0" w:uiPriority="67" w:unhideWhenUsed="0"/>
-    <w:lsdException w:name="Medium Grid 2 Accent 2" w:semiHidden="0" w:uiPriority="68" w:unhideWhenUsed="0"/>
-    <w:lsdException w:name="Medium Grid 3 Accent 2" w:semiHidden="0" w:uiPriority="69" w:unhideWhenUsed="0"/>
-    <w:lsdException w:name="Dark List Accent 2" w:semiHidden="0" w:uiPriority="70" w:unhideWhenUsed="0"/>
-    <w:lsdException w:name="Colorful Shading Accent 2" w:semiHidden="0" w:uiPriority="71" w:unhideWhenUsed="0"/>
-    <w:lsdException w:name="Colorful List Accent 2" w:semiHidden="0" w:uiPriority="72" w:unhideWhenUsed="0"/>
-    <w:lsdException w:name="Colorful Grid Accent 2" w:semiHidden="0" w:uiPriority="73" w:unhideWhenUsed="0"/>
-    <w:lsdException w:name="Light Shading Accent 3" w:semiHidden="0" w:uiPriority="60" w:unhideWhenUsed="0"/>
-    <w:lsdException w:name="Light List Accent 3" w:semiHidden="0" w:uiPriority="61" w:unhideWhenUsed="0"/>
-    <w:lsdException w:name="Light Grid Accent 3" w:semiHidden="0" w:uiPriority="62" w:unhideWhenUsed="0"/>
-    <w:lsdException w:name="Medium Shading 1 Accent 3" w:semiHidden="0" w:uiPriority="63" w:unhideWhenUsed="0"/>
-    <w:lsdException w:name="Medium Shading 2 Accent 3" w:semiHidden="0" w:uiPriority="64" w:unhideWhenUsed="0"/>
-    <w:lsdException w:name="Medium List 1 Accent 3" w:semiHidden="0" w:uiPriority="65" w:unhideWhenUsed="0"/>
-    <w:lsdException w:name="Medium List 2 Accent 3" w:semiHidden="0" w:uiPriority="66" w:unhideWhenUsed="0"/>
-    <w:lsdException w:name="Medium Grid 1 Accent 3" w:semiHidden="0" w:uiPriority="67" w:unhideWhenUsed="0"/>
-    <w:lsdException w:name="Medium Grid 2 Accent 3" w:semiHidden="0" w:uiPriority="68" w:unhideWhenUsed="0"/>
-    <w:lsdException w:name="Medium Grid 3 Accent 3" w:semiHidden="0" w:uiPriority="69" w:unhideWhenUsed="0"/>
-    <w:lsdException w:name="Dark List Accent 3" w:semiHidden="0" w:uiPriority="70" w:unhideWhenUsed="0"/>
-    <w:lsdException w:name="Colorful Shading Accent 3" w:semiHidden="0" w:uiPriority="71" w:unhideWhenUsed="0"/>
-    <w:lsdException w:name="Colorful List Accent 3" w:semiHidden="0" w:uiPriority="72" w:unhideWhenUsed="0"/>
-    <w:lsdException w:name="Colorful Grid Accent 3" w:semiHidden="0" w:uiPriority="73" w:unhideWhenUsed="0"/>
-    <w:lsdException w:name="Light Shading Accent 4" w:semiHidden="0" w:uiPriority="60" w:unhideWhenUsed="0"/>
-    <w:lsdException w:name="Light List Accent 4" w:semiHidden="0" w:uiPriority="61" w:unhideWhenUsed="0"/>
-    <w:lsdException w:name="Light Grid Accent 4" w:semiHidden="0" w:uiPriority="62" w:unhideWhenUsed="0"/>
-    <w:lsdException w:name="Medium Shading 1 Accent 4" w:semiHidden="0" w:uiPriority="63" w:unhideWhenUsed="0"/>
-    <w:lsdException w:name="Medium Shading 2 Accent 4" w:semiHidden="0" w:uiPriority="64" w:unhideWhenUsed="0"/>
-    <w:lsdException w:name="Medium List 1 Accent 4" w:semiHidden="0" w:uiPriority="65" w:unhideWhenUsed="0"/>
-    <w:lsdException w:name="Medium List 2 Accent 4" w:semiHidden="0" w:uiPriority="66" w:unhideWhenUsed="0"/>
-    <w:lsdException w:name="Medium Grid 1 Accent 4" w:semiHidden="0" w:uiPriority="67" w:unhideWhenUsed="0"/>
-    <w:lsdException w:name="Medium Grid 2 Accent 4" w:semiHidden="0" w:uiPriority="68" w:unhideWhenUsed="0"/>
-    <w:lsdException w:name="Medium Grid 3 Accent 4" w:semiHidden="0" w:uiPriority="69" w:unhideWhenUsed="0"/>
-    <w:lsdException w:name="Dark List Accent 4" w:semiHidden="0" w:uiPriority="70" w:unhideWhenUsed="0"/>
-    <w:lsdException w:name="Colorful Shading Accent 4" w:semiHidden="0" w:uiPriority="71" w:unhideWhenUsed="0"/>
-    <w:lsdException w:name="Colorful List Accent 4" w:semiHidden="0" w:uiPriority="72" w:unhideWhenUsed="0"/>
-    <w:lsdException w:name="Colorful Grid Accent 4" w:semiHidden="0" w:uiPriority="73" w:unhideWhenUsed="0"/>
-    <w:lsdException w:name="Light Shading Accent 5" w:semiHidden="0" w:uiPriority="60" w:unhideWhenUsed="0"/>
-    <w:lsdException w:name="Light List Accent 5" w:semiHidden="0" w:uiPriority="61" w:unhideWhenUsed="0"/>
-    <w:lsdException w:name="Light Grid Accent 5" w:semiHidden="0" w:uiPriority="62" w:unhideWhenUsed="0"/>
-    <w:lsdException w:name="Medium Shading 1 Accent 5" w:semiHidden="0" w:uiPriority="63" w:unhideWhenUsed="0"/>
-    <w:lsdException w:name="Medium Shading 2 Accent 5" w:semiHidden="0" w:uiPriority="64" w:unhideWhenUsed="0"/>
-    <w:lsdException w:name="Medium List 1 Accent 5" w:semiHidden="0" w:uiPriority="65" w:unhideWhenUsed="0"/>
-    <w:lsdException w:name="Medium List 2 Accent 5" w:semiHidden="0" w:uiPriority="66" w:unhideWhenUsed="0"/>
-    <w:lsdException w:name="Medium Grid 1 Accent 5" w:semiHidden="0" w:uiPriority="67" w:unhideWhenUsed="0"/>
-    <w:lsdException w:name="Medium Grid 2 Accent 5" w:semiHidden="0" w:uiPriority="68" w:unhideWhenUsed="0"/>
-    <w:lsdException w:name="Medium Grid 3 Accent 5" w:semiHidden="0" w:uiPriority="69" w:unhideWhenUsed="0"/>
-    <w:lsdException w:name="Dark List Accent 5" w:semiHidden="0" w:uiPriority="70" w:unhideWhenUsed="0"/>
-    <w:lsdException w:name="Colorful Shading Accent 5" w:semiHidden="0" w:uiPriority="71" w:unhideWhenUsed="0"/>
-    <w:lsdException w:name="Colorful List Accent 5" w:semiHidden="0" w:uiPriority="72" w:unhideWhenUsed="0"/>
-    <w:lsdException w:name="Colorful Grid Accent 5" w:semiHidden="0" w:uiPriority="73" w:unhideWhenUsed="0"/>
-    <w:lsdException w:name="Light Shading Accent 6" w:semiHidden="0" w:uiPriority="60" w:unhideWhenUsed="0"/>
-    <w:lsdException w:name="Light List Accent 6" w:semiHidden="0" w:uiPriority="61" w:unhideWhenUsed="0"/>
-    <w:lsdException w:name="Light Grid Accent 6" w:semiHidden="0" w:uiPriority="62" w:unhideWhenUsed="0"/>
-    <w:lsdException w:name="Medium Shading 1 Accent 6" w:semiHidden="0" w:uiPriority="63" w:unhideWhenUsed="0"/>
-    <w:lsdException w:name="Medium Shading 2 Accent 6" w:semiHidden="0" w:uiPriority="64" w:unhideWhenUsed="0"/>
-    <w:lsdException w:name="Medium List 1 Accent 6" w:semiHidden="0" w:uiPriority="65" w:unhideWhenUsed="0"/>
-    <w:lsdException w:name="Medium List 2 Accent 6" w:semiHidden="0" w:uiPriority="66" w:unhideWhenUsed="0"/>
-    <w:lsdException w:name="Medium Grid 1 Accent 6" w:semiHidden="0" w:uiPriority="67" w:unhideWhenUsed="0"/>
-    <w:lsdException w:name="Medium Grid 2 Accent 6" w:semiHidden="0" w:uiPriority="68" w:unhideWhenUsed="0"/>
-    <w:lsdException w:name="Medium Grid 3 Accent 6" w:semiHidden="0" w:uiPriority="69" w:unhideWhenUsed="0"/>
-    <w:lsdException w:name="Dark List Accent 6" w:semiHidden="0" w:uiPriority="70" w:unhideWhenUsed="0"/>
-    <w:lsdException w:name="Colorful Shading Accent 6" w:semiHidden="0" w:uiPriority="71" w:unhideWhenUsed="0"/>
-    <w:lsdException w:name="Colorful List Accent 6" w:semiHidden="0" w:uiPriority="72" w:unhideWhenUsed="0"/>
-    <w:lsdException w:name="Colorful Grid Accent 6" w:semiHidden="0" w:uiPriority="73" w:unhideWhenUsed="0"/>
-    <w:lsdException w:name="Subtle Emphasis" w:semiHidden="0" w:uiPriority="19" w:unhideWhenUsed="0" w:qFormat="1"/>
-    <w:lsdException w:name="Intense Emphasis" w:semiHidden="0" w:uiPriority="21" w:unhideWhenUsed="0" w:qFormat="1"/>
-    <w:lsdException w:name="Subtle Reference" w:semiHidden="0" w:uiPriority="31" w:unhideWhenUsed="0" w:qFormat="1"/>
-    <w:lsdException w:name="Intense Reference" w:semiHidden="0" w:uiPriority="32" w:unhideWhenUsed="0" w:qFormat="1"/>
-    <w:lsdException w:name="Book Title" w:semiHidden="0" w:uiPriority="33" w:unhideWhenUsed="0" w:qFormat="1"/>
-    <w:lsdException w:name="Bibliography" w:uiPriority="37"/>
-    <w:lsdException w:name="TOC Heading" w:uiPriority="39" w:qFormat="1"/>
-  </w:latentStyles>
-  <w:style w:type="paragraph" w:default="1" w:styleId="Normal">
-    <w:name w:val="Normal"/>
-    <w:qFormat/>
-    <w:rsid w:val="00CD6CAA"/>
-  </w:style>
-  <w:style w:type="character" w:default="1" w:styleId="DefaultParagraphFont">
-    <w:name w:val="Default Paragraph Font"/>
-    <w:uiPriority w:val="1"/>
-    <w:semiHidden/>
-    <w:unhideWhenUsed/>
-  </w:style>
-  <w:style w:type="table" w:default="1" w:styleId="TableNormal">
-    <w:name w:val="Normal Table"/>
-    <w:uiPriority w:val="99"/>
-    <w:semiHidden/>
-    <w:unhideWhenUsed/>
-    <w:tblPr>
-      <w:tblInd w:w="0" w:type="dxa"/>
-      <w:tblCellMar>
-        <w:top w:w="0" w:type="dxa"/>
-        <w:left w:w="108" w:type="dxa"/>
-        <w:bottom w:w="0" w:type="dxa"/>
-        <w:right w:w="108" w:type="dxa"/>
-      </w:tblCellMar>
-    </w:tblPr>
-  </w:style>
-  <w:style w:type="numbering" w:default="1" w:styleId="NoList">
-    <w:name w:val="No List"/>
-    <w:uiPriority w:val="99"/>
-    <w:semiHidden/>
-    <w:unhideWhenUsed/>
-  </w:style>
-  <w:style w:type="paragraph" w:styleId="ListParagraph">
-    <w:name w:val="List Paragraph"/>
-    <w:basedOn w:val="Normal"/>
-    <w:uiPriority w:val="34"/>
-    <w:qFormat/>
-    <w:rsid w:val="008B65C6"/>
-    <w:pPr>
-      <w:ind w:left="720"/>
-      <w:contextualSpacing/>
-    </w:pPr>
-  </w:style>
-  <w:style w:type="character" w:styleId="Hyperlink">
-    <w:name w:val="Hyperlink"/>
-    <w:basedOn w:val="DefaultParagraphFont"/>
-    <w:uiPriority w:val="99"/>
-    <w:unhideWhenUsed/>
-    <w:rsid w:val="008B65C6"/>
-    <w:rPr>
-      <w:color w:val="0000FF"/>
-      <w:u w:val="single"/>
-    </w:rPr>
-  </w:style>
-</w:styles>
-</file>
-
-<file path=word/stylesWithEffects.xml><?xml version="1.0" encoding="utf-8"?>
-<w:styles xmlns:wpc="http://schemas.microsoft.com/office/word/2010/wordprocessingCanvas" xmlns:mc="http://schemas.openxmlformats.org/markup-compatibility/2006" xmlns:o="urn:schemas-microsoft-com:office:office" xmlns:r="http://schemas.openxmlformats.org/officeDocument/2006/relationships" xmlns:m="http://schemas.openxmlformats.org/officeDocument/2006/math" xmlns:v="urn:schemas-microsoft-com:vml" xmlns:wp14="http://schemas.microsoft.com/office/word/2010/wordprocessingDrawing" xmlns:wp="http://schemas.openxmlformats.org/drawingml/2006/wordprocessingDrawing" xmlns:w10="urn:schemas-microsoft-com:office:word" xmlns:w="http://schemas.openxmlformats.org/wordprocessingml/2006/main" xmlns:w14="http://schemas.microsoft.com/office/word/2010/wordml" xmlns:wpg="http://schemas.microsoft.com/office/word/2010/wordprocessingGroup" xmlns:wpi="http://schemas.microsoft.com/office/word/2010/wordprocessingInk" xmlns:wne="http://schemas.microsoft.com/office/word/2006/wordml" xmlns:wps="http://schemas.microsoft.com/office/word/2010/wordprocessingShape" mc:Ignorable="w14 wp14">
-  <w:docDefaults>
-    <w:rPrDefault>
-      <w:rPr>
-        <w:rFonts w:asciiTheme="minorHAnsi" w:eastAsiaTheme="minorHAnsi" w:hAnsiTheme="minorHAnsi" w:cstheme="minorBidi"/>
-        <w:sz w:val="22"/>
-        <w:szCs w:val="22"/>
-        <w:lang w:val="en-US" w:eastAsia="en-US" w:bidi="ar-SA"/>
-      </w:rPr>
-    </w:rPrDefault>
-    <w:pPrDefault>
-      <w:pPr>
-        <w:spacing w:after="200" w:line="276" w:lineRule="auto"/>
-      </w:pPr>
-    </w:pPrDefault>
-  </w:docDefaults>
-  <w:latentStyles w:defLockedState="0" w:defUIPriority="99" w:defSemiHidden="1" w:defUnhideWhenUsed="1" w:defQFormat="0" w:count="267">
-    <w:lsdException w:name="Normal" w:semiHidden="0" w:uiPriority="0" w:unhideWhenUsed="0" w:qFormat="1"/>
-    <w:lsdException w:name="heading 1" w:semiHidden="0" w:uiPriority="9" w:unhideWhenUsed="0" w:qFormat="1"/>
-    <w:lsdException w:name="heading 2" w:uiPriority="9" w:qFormat="1"/>
-    <w:lsdException w:name="heading 3" w:uiPriority="9" w:qFormat="1"/>
-    <w:lsdException w:name="heading 4" w:uiPriority="9" w:qFormat="1"/>
-    <w:lsdException w:name="heading 5" w:uiPriority="9" w:qFormat="1"/>
-    <w:lsdException w:name="heading 6" w:uiPriority="9" w:qFormat="1"/>
-    <w:lsdException w:name="heading 7" w:uiPriority="9" w:qFormat="1"/>
-    <w:lsdException w:name="heading 8" w:uiPriority="9" w:qFormat="1"/>
-    <w:lsdException w:name="heading 9" w:uiPriority="9" w:qFormat="1"/>
-    <w:lsdException w:name="toc 1" w:uiPriority="39"/>
-    <w:lsdException w:name="toc 2" w:uiPriority="39"/>
-    <w:lsdException w:name="toc 3" w:uiPriority="39"/>
-    <w:lsdException w:name="toc 4" w:uiPriority="39"/>
-    <w:lsdException w:name="toc 5" w:uiPriority="39"/>
-    <w:lsdException w:name="toc 6" w:uiPriority="39"/>
-    <w:lsdException w:name="toc 7" w:uiPriority="39"/>
-    <w:lsdException w:name="toc 8" w:uiPriority="39"/>
-    <w:lsdException w:name="toc 9" w:uiPriority="39"/>
-    <w:lsdException w:name="caption" w:uiPriority="35" w:qFormat="1"/>
-    <w:lsdException w:name="Title" w:semiHidden="0" w:uiPriority="10" w:unhideWhenUsed="0" w:qFormat="1"/>
-    <w:lsdException w:name="Default Paragraph Font" w:uiPriority="1"/>
-    <w:lsdException w:name="Subtitle" w:semiHidden="0" w:uiPriority="11" w:unhideWhenUsed="0" w:qFormat="1"/>
-    <w:lsdException w:name="Strong" w:semiHidden="0" w:uiPriority="22" w:unhideWhenUsed="0" w:qFormat="1"/>
-    <w:lsdException w:name="Emphasis" w:semiHidden="0" w:uiPriority="20" w:unhideWhenUsed="0" w:qFormat="1"/>
-    <w:lsdException w:name="Table Grid" w:semiHidden="0" w:uiPriority="59" w:unhideWhenUsed="0"/>
-    <w:lsdException w:name="Placeholder Text" w:unhideWhenUsed="0"/>
-    <w:lsdException w:name="No Spacing" w:semiHidden="0" w:uiPriority="1" w:unhideWhenUsed="0" w:qFormat="1"/>
-    <w:lsdException w:name="Light Shading" w:semiHidden="0" w:uiPriority="60" w:unhideWhenUsed="0"/>
-    <w:lsdException w:name="Light List" w:semiHidden="0" w:uiPriority="61" w:unhideWhenUsed="0"/>
-    <w:lsdException w:name="Light Grid" w:semiHidden="0" w:uiPriority="62" w:unhideWhenUsed="0"/>
-    <w:lsdException w:name="Medium Shading 1" w:semiHidden="0" w:uiPriority="63" w:unhideWhenUsed="0"/>
-    <w:lsdException w:name="Medium Shading 2" w:semiHidden="0" w:uiPriority="64" w:unhideWhenUsed="0"/>
-    <w:lsdException w:name="Medium List 1" w:semiHidden="0" w:uiPriority="65" w:unhideWhenUsed="0"/>
-    <w:lsdException w:name="Medium List 2" w:semiHidden="0" w:uiPriority="66" w:unhideWhenUsed="0"/>
-    <w:lsdException w:name="Medium Grid 1" w:semiHidden="0" w:uiPriority="67" w:unhideWhenUsed="0"/>
-    <w:lsdException w:name="Medium Grid 2" w:semiHidden="0" w:uiPriority="68" w:unhideWhenUsed="0"/>
-    <w:lsdException w:name="Medium Grid 3" w:semiHidden="0" w:uiPriority="69" w:unhideWhenUsed="0"/>
-    <w:lsdException w:name="Dark List" w:semiHidden="0" w:uiPriority="70" w:unhideWhenUsed="0"/>
-    <w:lsdException w:name="Colorful Shading" w:semiHidden="0" w:uiPriority="71" w:unhideWhenUsed="0"/>
-    <w:lsdException w:name="Colorful List" w:semiHidden="0" w:uiPriority="72" w:unhideWhenUsed="0"/>
-    <w:lsdException w:name="Colorful Grid" w:semiHidden="0" w:uiPriority="73" w:unhideWhenUsed="0"/>
-    <w:lsdException w:name="Light Shading Accent 1" w:semiHidden="0" w:uiPriority="60" w:unhideWhenUsed="0"/>
-    <w:lsdException w:name="Light List Accent 1" w:semiHidden="0" w:uiPriority="61" w:unhideWhenUsed="0"/>
-    <w:lsdException w:name="Light Grid Accent 1" w:semiHidden="0" w:uiPriority="62" w:unhideWhenUsed="0"/>
-    <w:lsdException w:name="Medium Shading 1 Accent 1" w:semiHidden="0" w:uiPriority="63" w:unhideWhenUsed="0"/>
-    <w:lsdException w:name="Medium Shading 2 Accent 1" w:semiHidden="0" w:uiPriority="64" w:unhideWhenUsed="0"/>
-    <w:lsdException w:name="Medium List 1 Accent 1" w:semiHidden="0" w:uiPriority="65" w:unhideWhenUsed="0"/>
-    <w:lsdException w:name="Revision" w:unhideWhenUsed="0"/>
-    <w:lsdException w:name="List Paragraph" w:semiHidden="0" w:uiPriority="34" w:unhideWhenUsed="0" w:qFormat="1"/>
-    <w:lsdException w:name="Quote" w:semiHidden="0" w:uiPriority="29" w:unhideWhenUsed="0" w:qFormat="1"/>
-    <w:lsdException w:name="Intense Quote" w:semiHidden="0" w:uiPriority="30" w:unhideWhenUsed="0" w:qFormat="1"/>
-    <w:lsdException w:name="Medium List 2 Accent 1" w:semiHidden="0" w:uiPriority="66" w:unhideWhenUsed="0"/>
-    <w:lsdException w:name="Medium Grid 1 Accent 1" w:semiHidden="0" w:uiPriority="67" w:unhideWhenUsed="0"/>
-    <w:lsdException w:name="Medium Grid 2 Accent 1" w:semiHidden="0" w:uiPriority="68" w:unhideWhenUsed="0"/>
-    <w:lsdException w:name="Medium Grid 3 Accent 1" w:semiHidden="0" w:uiPriority="69" w:unhideWhenUsed="0"/>
-    <w:lsdException w:name="Dark List Accent 1" w:semiHidden="0" w:uiPriority="70" w:unhideWhenUsed="0"/>
-    <w:lsdException w:name="Colorful Shading Accent 1" w:semiHidden="0" w:uiPriority="71" w:unhideWhenUsed="0"/>
-    <w:lsdException w:name="Colorful List Accent 1" w:semiHidden="0" w:uiPriority="72" w:unhideWhenUsed="0"/>
-    <w:lsdException w:name="Colorful Grid Accent 1" w:semiHidden="0" w:uiPriority="73" w:unhideWhenUsed="0"/>
-    <w:lsdException w:name="Light Shading Accent 2" w:semiHidden="0" w:uiPriority="60" w:unhideWhenUsed="0"/>
-    <w:lsdException w:name="Light List Accent 2" w:semiHidden="0" w:uiPriority="61" w:unhideWhenUsed="0"/>
-    <w:lsdException w:name="Light Grid Accent 2" w:semiHidden="0" w:uiPriority="62" w:unhideWhenUsed="0"/>
-    <w:lsdException w:name="Medium Shading 1 Accent 2" w:semiHidden="0" w:uiPriority="63" w:unhideWhenUsed="0"/>
-    <w:lsdException w:name="Medium Shading 2 Accent 2" w:semiHidden="0" w:uiPriority="64" w:unhideWhenUsed="0"/>
-    <w:lsdException w:name="Medium List 1 Accent 2" w:semiHidden="0" w:uiPriority="65" w:unhideWhenUsed="0"/>
-    <w:lsdException w:name="Medium List 2 Accent 2" w:semiHidden="0" w:uiPriority="66" w:unhideWhenUsed="0"/>
-    <w:lsdException w:name="Medium Grid 1 Accent 2" w:semiHidden="0" w:uiPriority="67" w:unhideWhenUsed="0"/>
-    <w:lsdException w:name="Medium Grid 2 Accent 2" w:semiHidden="0" w:uiPriority="68" w:unhideWhenUsed="0"/>
-    <w:lsdException w:name="Medium Grid 3 Accent 2" w:semiHidden="0" w:uiPriority="69" w:unhideWhenUsed="0"/>
-    <w:lsdException w:name="Dark List Accent 2" w:semiHidden="0" w:uiPriority="70" w:unhideWhenUsed="0"/>
-    <w:lsdException w:name="Colorful Shading Accent 2" w:semiHidden="0" w:uiPriority="71" w:unhideWhenUsed="0"/>
-    <w:lsdException w:name="Colorful List Accent 2" w:semiHidden="0" w:uiPriority="72" w:unhideWhenUsed="0"/>
-    <w:lsdException w:name="Colorful Grid Accent 2" w:semiHidden="0" w:uiPriority="73" w:unhideWhenUsed="0"/>
-    <w:lsdException w:name="Light Shading Accent 3" w:semiHidden="0" w:uiPriority="60" w:unhideWhenUsed="0"/>
-    <w:lsdException w:name="Light List Accent 3" w:semiHidden="0" w:uiPriority="61" w:unhideWhenUsed="0"/>
-    <w:lsdException w:name="Light Grid Accent 3" w:semiHidden="0" w:uiPriority="62" w:unhideWhenUsed="0"/>
-    <w:lsdException w:name="Medium Shading 1 Accent 3" w:semiHidden="0" w:uiPriority="63" w:unhideWhenUsed="0"/>
-    <w:lsdException w:name="Medium Shading 2 Accent 3" w:semiHidden="0" w:uiPriority="64" w:unhideWhenUsed="0"/>
-    <w:lsdException w:name="Medium List 1 Accent 3" w:semiHidden="0" w:uiPriority="65" w:unhideWhenUsed="0"/>
-    <w:lsdException w:name="Medium List 2 Accent 3" w:semiHidden="0" w:uiPriority="66" w:unhideWhenUsed="0"/>
-    <w:lsdException w:name="Medium Grid 1 Accent 3" w:semiHidden="0" w:uiPriority="67" w:unhideWhenUsed="0"/>
-    <w:lsdException w:name="Medium Grid 2 Accent 3" w:semiHidden="0" w:uiPriority="68" w:unhideWhenUsed="0"/>
-    <w:lsdException w:name="Medium Grid 3 Accent 3" w:semiHidden="0" w:uiPriority="69" w:unhideWhenUsed="0"/>
-    <w:lsdException w:name="Dark List Accent 3" w:semiHidden="0" w:uiPriority="70" w:unhideWhenUsed="0"/>
-    <w:lsdException w:name="Colorful Shading Accent 3" w:semiHidden="0" w:uiPriority="71" w:unhideWhenUsed="0"/>
-    <w:lsdException w:name="Colorful List Accent 3" w:semiHidden="0" w:uiPriority="72" w:unhideWhenUsed="0"/>
-    <w:lsdException w:name="Colorful Grid Accent 3" w:semiHidden="0" w:uiPriority="73" w:unhideWhenUsed="0"/>
-    <w:lsdException w:name="Light Shading Accent 4" w:semiHidden="0" w:uiPriority="60" w:unhideWhenUsed="0"/>
-    <w:lsdException w:name="Light List Accent 4" w:semiHidden="0" w:uiPriority="61" w:unhideWhenUsed="0"/>
-    <w:lsdException w:name="Light Grid Accent 4" w:semiHidden="0" w:uiPriority="62" w:unhideWhenUsed="0"/>
-    <w:lsdException w:name="Medium Shading 1 Accent 4" w:semiHidden="0" w:uiPriority="63" w:unhideWhenUsed="0"/>
-    <w:lsdException w:name="Medium Shading 2 Accent 4" w:semiHidden="0" w:uiPriority="64" w:unhideWhenUsed="0"/>
-    <w:lsdException w:name="Medium List 1 Accent 4" w:semiHidden="0" w:uiPriority="65" w:unhideWhenUsed="0"/>
-    <w:lsdException w:name="Medium List 2 Accent 4" w:semiHidden="0" w:uiPriority="66" w:unhideWhenUsed="0"/>
-    <w:lsdException w:name="Medium Grid 1 Accent 4" w:semiHidden="0" w:uiPriority="67" w:unhideWhenUsed="0"/>
-    <w:lsdException w:name="Medium Grid 2 Accent 4" w:semiHidden="0" w:uiPriority="68" w:unhideWhenUsed="0"/>
-    <w:lsdException w:name="Medium Grid 3 Accent 4" w:semiHidden="0" w:uiPriority="69" w:unhideWhenUsed="0"/>
-    <w:lsdException w:name="Dark List Accent 4" w:semiHidden="0" w:uiPriority="70" w:unhideWhenUsed="0"/>
-    <w:lsdException w:name="Colorful Shading Accent 4" w:semiHidden="0" w:uiPriority="71" w:unhideWhenUsed="0"/>
-    <w:lsdException w:name="Colorful List Accent 4" w:semiHidden="0" w:uiPriority="72" w:unhideWhenUsed="0"/>
-    <w:lsdException w:name="Colorful Grid Accent 4" w:semiHidden="0" w:uiPriority="73" w:unhideWhenUsed="0"/>
-    <w:lsdException w:name="Light Shading Accent 5" w:semiHidden="0" w:uiPriority="60" w:unhideWhenUsed="0"/>
-    <w:lsdException w:name="Light List Accent 5" w:semiHidden="0" w:uiPriority="61" w:unhideWhenUsed="0"/>
-    <w:lsdException w:name="Light Grid Accent 5" w:semiHidden="0" w:uiPriority="62" w:unhideWhenUsed="0"/>
-    <w:lsdException w:name="Medium Shading 1 Accent 5" w:semiHidden="0" w:uiPriority="63" w:unhideWhenUsed="0"/>
-    <w:lsdException w:name="Medium Shading 2 Accent 5" w:semiHidden="0" w:uiPriority="64" w:unhideWhenUsed="0"/>
-    <w:lsdException w:name="Medium List 1 Accent 5" w:semiHidden="0" w:uiPriority="65" w:unhideWhenUsed="0"/>
-    <w:lsdException w:name="Medium List 2 Accent 5" w:semiHidden="0" w:uiPriority="66" w:unhideWhenUsed="0"/>
-    <w:lsdException w:name="Medium Grid 1 Accent 5" w:semiHidden="0" w:uiPriority="67" w:unhideWhenUsed="0"/>
-    <w:lsdException w:name="Medium Grid 2 Accent 5" w:semiHidden="0" w:uiPriority="68" w:unhideWhenUsed="0"/>
-    <w:lsdException w:name="Medium Grid 3 Accent 5" w:semiHidden="0" w:uiPriority="69" w:unhideWhenUsed="0"/>
-    <w:lsdException w:name="Dark List Accent 5" w:semiHidden="0" w:uiPriority="70" w:unhideWhenUsed="0"/>
-    <w:lsdException w:name="Colorful Shading Accent 5" w:semiHidden="0" w:uiPriority="71" w:unhideWhenUsed="0"/>
-    <w:lsdException w:name="Colorful List Accent 5" w:semiHidden="0" w:uiPriority="72" w:unhideWhenUsed="0"/>
-    <w:lsdException w:name="Colorful Grid Accent 5" w:semiHidden="0" w:uiPriority="73" w:unhideWhenUsed="0"/>
-    <w:lsdException w:name="Light Shading Accent 6" w:semiHidden="0" w:uiPriority="60" w:unhideWhenUsed="0"/>
-    <w:lsdException w:name="Light List Accent 6" w:semiHidden="0" w:uiPriority="61" w:unhideWhenUsed="0"/>
-    <w:lsdException w:name="Light Grid Accent 6" w:semiHidden="0" w:uiPriority="62" w:unhideWhenUsed="0"/>
-    <w:lsdException w:name="Medium Shading 1 Accent 6" w:semiHidden="0" w:uiPriority="63" w:unhideWhenUsed="0"/>
-    <w:lsdException w:name="Medium Shading 2 Accent 6" w:semiHidden="0" w:uiPriority="64" w:unhideWhenUsed="0"/>
-    <w:lsdException w:name="Medium List 1 Accent 6" w:semiHidden="0" w:uiPriority="65" w:unhideWhenUsed="0"/>
-    <w:lsdException w:name="Medium List 2 Accent 6" w:semiHidden="0" w:uiPriority="66" w:unhideWhenUsed="0"/>
-    <w:lsdException w:name="Medium Grid 1 Accent 6" w:semiHidden="0" w:uiPriority="67" w:unhideWhenUsed="0"/>
-    <w:lsdException w:name="Medium Grid 2 Accent 6" w:semiHidden="0" w:uiPriority="68" w:unhideWhenUsed="0"/>
-    <w:lsdException w:name="Medium Grid 3 Accent 6" w:semiHidden="0" w:uiPriority="69" w:unhideWhenUsed="0"/>
-    <w:lsdException w:name="Dark List Accent 6" w:semiHidden="0" w:uiPriority="70" w:unhideWhenUsed="0"/>
-    <w:lsdException w:name="Colorful Shading Accent 6" w:semiHidden="0" w:uiPriority="71" w:unhideWhenUsed="0"/>
-    <w:lsdException w:name="Colorful List Accent 6" w:semiHidden="0" w:uiPriority="72" w:unhideWhenUsed="0"/>
-    <w:lsdException w:name="Colorful Grid Accent 6" w:semiHidden="0" w:uiPriority="73" w:unhideWhenUsed="0"/>
-    <w:lsdException w:name="Subtle Emphasis" w:semiHidden="0" w:uiPriority="19" w:unhideWhenUsed="0" w:qFormat="1"/>
-    <w:lsdException w:name="Intense Emphasis" w:semiHidden="0" w:uiPriority="21" w:unhideWhenUsed="0" w:qFormat="1"/>
-    <w:lsdException w:name="Subtle Reference" w:semiHidden="0" w:uiPriority="31" w:unhideWhenUsed="0" w:qFormat="1"/>
-    <w:lsdException w:name="Intense Reference" w:semiHidden="0" w:uiPriority="32" w:unhideWhenUsed="0" w:qFormat="1"/>
-    <w:lsdException w:name="Book Title" w:semiHidden="0" w:uiPriority="33" w:unhideWhenUsed="0" w:qFormat="1"/>
-    <w:lsdException w:name="Bibliography" w:uiPriority="37"/>
-    <w:lsdException w:name="TOC Heading" w:uiPriority="39" w:qFormat="1"/>
+  <w:latentStyles w:defLockedState="0" w:defUIPriority="99" w:defSemiHidden="0" w:defUnhideWhenUsed="0" w:defQFormat="0" w:count="371">
+    <w:lsdException w:name="Normal" w:uiPriority="0" w:qFormat="1"/>
+    <w:lsdException w:name="heading 1" w:uiPriority="9" w:qFormat="1"/>
+    <w:lsdException w:name="heading 2" w:semiHidden="1" w:uiPriority="9" w:unhideWhenUsed="1" w:qFormat="1"/>
+    <w:lsdException w:name="heading 3" w:semiHidden="1" w:uiPriority="9" w:unhideWhenUsed="1" w:qFormat="1"/>
+    <w:lsdException w:name="heading 4" w:semiHidden="1" w:uiPriority="9" w:unhideWhenUsed="1" w:qFormat="1"/>
+    <w:lsdException w:name="heading 5" w:semiHidden="1" w:uiPriority="9" w:unhideWhenUsed="1" w:qFormat="1"/>
+    <w:lsdException w:name="heading 6" w:semiHidden="1" w:uiPriority="9" w:unhideWhenUsed="1" w:qFormat="1"/>
+    <w:lsdException w:name="heading 7" w:semiHidden="1" w:uiPriority="9" w:unhideWhenUsed="1" w:qFormat="1"/>
+    <w:lsdException w:name="heading 8" w:semiHidden="1" w:uiPriority="9" w:unhideWhenUsed="1" w:qFormat="1"/>
+    <w:lsdException w:name="heading 9" w:semiHidden="1" w:uiPriority="9" w:unhideWhenUsed="1" w:qFormat="1"/>
+    <w:lsdException w:name="index 1" w:semiHidden="1" w:unhideWhenUsed="1"/>
+    <w:lsdException w:name="index 2" w:semiHidden="1" w:unhideWhenUsed="1"/>
+    <w:lsdException w:name="index 3" w:semiHidden="1" w:unhideWhenUsed="1"/>
+    <w:lsdException w:name="index 4" w:semiHidden="1" w:unhideWhenUsed="1"/>
+    <w:lsdException w:name="index 5" w:semiHidden="1" w:unhideWhenUsed="1"/>
+    <w:lsdException w:name="index 6" w:semiHidden="1" w:unhideWhenUsed="1"/>
+    <w:lsdException w:name="index 7" w:semiHidden="1" w:unhideWhenUsed="1"/>
+    <w:lsdException w:name="index 8" w:semiHidden="1" w:unhideWhenUsed="1"/>
+    <w:lsdException w:name="index 9" w:semiHidden="1" w:unhideWhenUsed="1"/>
+    <w:lsdException w:name="toc 1" w:semiHidden="1" w:uiPriority="39" w:unhideWhenUsed="1"/>
+    <w:lsdException w:name="toc 2" w:semiHidden="1" w:uiPriority="39" w:unhideWhenUsed="1"/>
+    <w:lsdException w:name="toc 3" w:semiHidden="1" w:uiPriority="39" w:unhideWhenUsed="1"/>
+    <w:lsdException w:name="toc 4" w:semiHidden="1" w:uiPriority="39" w:unhideWhenUsed="1"/>
+    <w:lsdException w:name="toc 5" w:semiHidden="1" w:uiPriority="39" w:unhideWhenUsed="1"/>
+    <w:lsdException w:name="toc 6" w:semiHidden="1" w:uiPriority="39" w:unhideWhenUsed="1"/>
+    <w:lsdException w:name="toc 7" w:semiHidden="1" w:uiPriority="39" w:unhideWhenUsed="1"/>
+    <w:lsdException w:name="toc 8" w:semiHidden="1" w:uiPriority="39" w:unhideWhenUsed="1"/>
+    <w:lsdException w:name="toc 9" w:semiHidden="1" w:uiPriority="39" w:unhideWhenUsed="1"/>
+    <w:lsdException w:name="Normal Indent" w:semiHidden="1" w:unhideWhenUsed="1"/>
+    <w:lsdException w:name="footnote text" w:semiHidden="1" w:unhideWhenUsed="1"/>
+    <w:lsdException w:name="annotation text" w:semiHidden="1" w:unhideWhenUsed="1"/>
+    <w:lsdException w:name="header" w:semiHidden="1" w:unhideWhenUsed="1"/>
+    <w:lsdException w:name="footer" w:semiHidden="1" w:unhideWhenUsed="1"/>
+    <w:lsdException w:name="index heading" w:semiHidden="1" w:unhideWhenUsed="1"/>
+    <w:lsdException w:name="caption" w:semiHidden="1" w:uiPriority="35" w:unhideWhenUsed="1" w:qFormat="1"/>
+    <w:lsdException w:name="table of figures" w:semiHidden="1" w:unhideWhenUsed="1"/>
+    <w:lsdException w:name="envelope address" w:semiHidden="1" w:unhideWhenUsed="1"/>
+    <w:lsdException w:name="envelope return" w:semiHidden="1" w:unhideWhenUsed="1"/>
+    <w:lsdException w:name="footnote reference" w:semiHidden="1" w:unhideWhenUsed="1"/>
+    <w:lsdException w:name="annotation reference" w:semiHidden="1" w:unhideWhenUsed="1"/>
+    <w:lsdException w:name="line number" w:semiHidden="1" w:unhideWhenUsed="1"/>
+    <w:lsdException w:name="page number" w:semiHidden="1" w:unhideWhenUsed="1"/>
+    <w:lsdException w:name="endnote reference" w:semiHidden="1" w:unhideWhenUsed="1"/>
+    <w:lsdException w:name="endnote text" w:semiHidden="1" w:unhideWhenUsed="1"/>
+    <w:lsdException w:name="table of authorities" w:semiHidden="1" w:unhideWhenUsed="1"/>
+    <w:lsdException w:name="macro" w:semiHidden="1" w:unhideWhenUsed="1"/>
+    <w:lsdException w:name="toa heading" w:semiHidden="1" w:unhideWhenUsed="1"/>
+    <w:lsdException w:name="List" w:semiHidden="1" w:unhideWhenUsed="1"/>
+    <w:lsdException w:name="List Bullet" w:semiHidden="1" w:unhideWhenUsed="1"/>
+    <w:lsdException w:name="List Number" w:semiHidden="1" w:unhideWhenUsed="1"/>
+    <w:lsdException w:name="List 2" w:semiHidden="1" w:unhideWhenUsed="1"/>
+    <w:lsdException w:name="List 3" w:semiHidden="1" w:unhideWhenUsed="1"/>
+    <w:lsdException w:name="List 4" w:semiHidden="1" w:unhideWhenUsed="1"/>
+    <w:lsdException w:name="List 5" w:semiHidden="1" w:unhideWhenUsed="1"/>
+    <w:lsdException w:name="List Bullet 2" w:semiHidden="1" w:unhideWhenUsed="1"/>
+    <w:lsdException w:name="List Bullet 3" w:semiHidden="1" w:unhideWhenUsed="1"/>
+    <w:lsdException w:name="List Bullet 4" w:semiHidden="1" w:unhideWhenUsed="1"/>
+    <w:lsdException w:name="List Bullet 5" w:semiHidden="1" w:unhideWhenUsed="1"/>
+    <w:lsdException w:name="List Number 2" w:semiHidden="1" w:unhideWhenUsed="1"/>
+    <w:lsdException w:name="List Number 3" w:semiHidden="1" w:unhideWhenUsed="1"/>
+    <w:lsdException w:name="List Number 4" w:semiHidden="1" w:unhideWhenUsed="1"/>
+    <w:lsdException w:name="List Number 5" w:semiHidden="1" w:unhideWhenUsed="1"/>
+    <w:lsdException w:name="Title" w:uiPriority="10" w:qFormat="1"/>
+    <w:lsdException w:name="Closing" w:semiHidden="1" w:unhideWhenUsed="1"/>
+    <w:lsdException w:name="Signature" w:semiHidden="1" w:unhideWhenUsed="1"/>
+    <w:lsdException w:name="Default Paragraph Font" w:semiHidden="1" w:uiPriority="1" w:unhideWhenUsed="1"/>
+    <w:lsdException w:name="Body Text" w:semiHidden="1" w:unhideWhenUsed="1"/>
+    <w:lsdException w:name="Body Text Indent" w:semiHidden="1" w:unhideWhenUsed="1"/>
+    <w:lsdException w:name="List Continue" w:semiHidden="1" w:unhideWhenUsed="1"/>
+    <w:lsdException w:name="List Continue 2" w:semiHidden="1" w:unhideWhenUsed="1"/>
+    <w:lsdException w:name="List Continue 3" w:semiHidden="1" w:unhideWhenUsed="1"/>
+    <w:lsdException w:name="List Continue 4" w:semiHidden="1" w:unhideWhenUsed="1"/>
+    <w:lsdException w:name="List Continue 5" w:semiHidden="1" w:unhideWhenUsed="1"/>
+    <w:lsdException w:name="Message Header" w:semiHidden="1" w:unhideWhenUsed="1"/>
+    <w:lsdException w:name="Subtitle" w:uiPriority="11" w:qFormat="1"/>
+    <w:lsdException w:name="Salutation" w:semiHidden="1" w:unhideWhenUsed="1"/>
+    <w:lsdException w:name="Date" w:semiHidden="1" w:unhideWhenUsed="1"/>
+    <w:lsdException w:name="Body Text First Indent" w:semiHidden="1" w:unhideWhenUsed="1"/>
+    <w:lsdException w:name="Body Text First Indent 2" w:semiHidden="1" w:unhideWhenUsed="1"/>
+    <w:lsdException w:name="Note Heading" w:semiHidden="1" w:unhideWhenUsed="1"/>
+    <w:lsdException w:name="Body Text 2" w:semiHidden="1" w:unhideWhenUsed="1"/>
+    <w:lsdException w:name="Body Text 3" w:semiHidden="1" w:unhideWhenUsed="1"/>
+    <w:lsdException w:name="Body Text Indent 2" w:semiHidden="1" w:unhideWhenUsed="1"/>
+    <w:lsdException w:name="Body Text Indent 3" w:semiHidden="1" w:unhideWhenUsed="1"/>
+    <w:lsdException w:name="Block Text" w:semiHidden="1" w:unhideWhenUsed="1"/>
+    <w:lsdException w:name="Hyperlink" w:semiHidden="1" w:unhideWhenUsed="1"/>
+    <w:lsdException w:name="FollowedHyperlink" w:semiHidden="1" w:unhideWhenUsed="1"/>
+    <w:lsdException w:name="Strong" w:uiPriority="22" w:qFormat="1"/>
+    <w:lsdException w:name="Emphasis" w:uiPriority="20" w:qFormat="1"/>
+    <w:lsdException w:name="Document Map" w:semiHidden="1" w:unhideWhenUsed="1"/>
+    <w:lsdException w:name="Plain Text" w:semiHidden="1" w:unhideWhenUsed="1"/>
+    <w:lsdException w:name="E-mail Signature" w:semiHidden="1" w:unhideWhenUsed="1"/>
+    <w:lsdException w:name="HTML Top of Form" w:semiHidden="1" w:unhideWhenUsed="1"/>
+    <w:lsdException w:name="HTML Bottom of Form" w:semiHidden="1" w:unhideWhenUsed="1"/>
+    <w:lsdException w:name="Normal (Web)" w:semiHidden="1" w:unhideWhenUsed="1"/>
+    <w:lsdException w:name="HTML Acronym" w:semiHidden="1" w:unhideWhenUsed="1"/>
+    <w:lsdException w:name="HTML Address" w:semiHidden="1" w:unhideWhenUsed="1"/>
+    <w:lsdException w:name="HTML Cite" w:semiHidden="1" w:unhideWhenUsed="1"/>
+    <w:lsdException w:name="HTML Code" w:semiHidden="1" w:unhideWhenUsed="1"/>
+    <w:lsdException w:name="HTML Definition" w:semiHidden="1" w:unhideWhenUsed="1"/>
+    <w:lsdException w:name="HTML Keyboard" w:semiHidden="1" w:unhideWhenUsed="1"/>
+    <w:lsdException w:name="HTML Preformatted" w:semiHidden="1" w:unhideWhenUsed="1"/>
+    <w:lsdException w:name="HTML Sample" w:semiHidden="1" w:unhideWhenUsed="1"/>
+    <w:lsdException w:name="HTML Typewriter" w:semiHidden="1" w:unhideWhenUsed="1"/>
+    <w:lsdException w:name="HTML Variable" w:semiHidden="1" w:unhideWhenUsed="1"/>
+    <w:lsdException w:name="Normal Table" w:semiHidden="1" w:unhideWhenUsed="1"/>
+    <w:lsdException w:name="annotation subject" w:semiHidden="1" w:unhideWhenUsed="1"/>
+    <w:lsdException w:name="No List" w:semiHidden="1" w:unhideWhenUsed="1"/>
+    <w:lsdException w:name="Outline List 1" w:semiHidden="1" w:unhideWhenUsed="1"/>
+    <w:lsdException w:name="Outline List 2" w:semiHidden="1" w:unhideWhenUsed="1"/>
+    <w:lsdException w:name="Outline List 3" w:semiHidden="1" w:unhideWhenUsed="1"/>
+    <w:lsdException w:name="Table Simple 1" w:semiHidden="1" w:unhideWhenUsed="1"/>
+    <w:lsdException w:name="Table Simple 2" w:semiHidden="1" w:unhideWhenUsed="1"/>
+    <w:lsdException w:name="Table Simple 3" w:semiHidden="1" w:unhideWhenUsed="1"/>
+    <w:lsdException w:name="Table Classic 1" w:semiHidden="1" w:unhideWhenUsed="1"/>
+    <w:lsdException w:name="Table Classic 2" w:semiHidden="1" w:unhideWhenUsed="1"/>
+    <w:lsdException w:name="Table Classic 3" w:semiHidden="1" w:unhideWhenUsed="1"/>
+    <w:lsdException w:name="Table Classic 4" w:semiHidden="1" w:unhideWhenUsed="1"/>
+    <w:lsdException w:name="Table Colorful 1" w:semiHidden="1" w:unhideWhenUsed="1"/>
+    <w:lsdException w:name="Table Colorful 2" w:semiHidden="1" w:unhideWhenUsed="1"/>
+    <w:lsdException w:name="Table Colorful 3" w:semiHidden="1" w:unhideWhenUsed="1"/>
+    <w:lsdException w:name="Table Columns 1" w:semiHidden="1" w:unhideWhenUsed="1"/>
+    <w:lsdException w:name="Table Columns 2" w:semiHidden="1" w:unhideWhenUsed="1"/>
+    <w:lsdException w:name="Table Columns 3" w:semiHidden="1" w:unhideWhenUsed="1"/>
+    <w:lsdException w:name="Table Columns 4" w:semiHidden="1" w:unhideWhenUsed="1"/>
+    <w:lsdException w:name="Table Columns 5" w:semiHidden="1" w:unhideWhenUsed="1"/>
+    <w:lsdException w:name="Table Grid 1" w:semiHidden="1" w:unhideWhenUsed="1"/>
+    <w:lsdException w:name="Table Grid 2" w:semiHidden="1" w:unhideWhenUsed="1"/>
+    <w:lsdException w:name="Table Grid 3" w:semiHidden="1" w:unhideWhenUsed="1"/>
+    <w:lsdException w:name="Table Grid 4" w:semiHidden="1" w:unhideWhenUsed="1"/>
+    <w:lsdException w:name="Table Grid 5" w:semiHidden="1" w:unhideWhenUsed="1"/>
+    <w:lsdException w:name="Table Grid 6" w:semiHidden="1" w:unhideWhenUsed="1"/>
+    <w:lsdException w:name="Table Grid 7" w:semiHidden="1" w:unhideWhenUsed="1"/>
+    <w:lsdException w:name="Table Grid 8" w:semiHidden="1" w:unhideWhenUsed="1"/>
+    <w:lsdException w:name="Table List 1" w:semiHidden="1" w:unhideWhenUsed="1"/>
+    <w:lsdException w:name="Table List 2" w:semiHidden="1" w:unhideWhenUsed="1"/>
+    <w:lsdException w:name="Table List 3" w:semiHidden="1" w:unhideWhenUsed="1"/>
+    <w:lsdException w:name="Table List 4" w:semiHidden="1" w:unhideWhenUsed="1"/>
+    <w:lsdException w:name="Table List 5" w:semiHidden="1" w:unhideWhenUsed="1"/>
+    <w:lsdException w:name="Table List 6" w:semiHidden="1" w:unhideWhenUsed="1"/>
+    <w:lsdException w:name="Table List 7" w:semiHidden="1" w:unhideWhenUsed="1"/>
+    <w:lsdException w:name="Table List 8" w:semiHidden="1" w:unhideWhenUsed="1"/>
+    <w:lsdException w:name="Table 3D effects 1" w:semiHidden="1" w:unhideWhenUsed="1"/>
+    <w:lsdException w:name="Table 3D effects 2" w:semiHidden="1" w:unhideWhenUsed="1"/>
+    <w:lsdException w:name="Table 3D effects 3" w:semiHidden="1" w:unhideWhenUsed="1"/>
+    <w:lsdException w:name="Table Contemporary" w:semiHidden="1" w:unhideWhenUsed="1"/>
+    <w:lsdException w:name="Table Elegant" w:semiHidden="1" w:unhideWhenUsed="1"/>
+    <w:lsdException w:name="Table Professional" w:semiHidden="1" w:unhideWhenUsed="1"/>
+    <w:lsdException w:name="Table Subtle 1" w:semiHidden="1" w:unhideWhenUsed="1"/>
+    <w:lsdException w:name="Table Subtle 2" w:semiHidden="1" w:unhideWhenUsed="1"/>
+    <w:lsdException w:name="Table Web 1" w:semiHidden="1" w:unhideWhenUsed="1"/>
+    <w:lsdException w:name="Table Web 2" w:semiHidden="1" w:unhideWhenUsed="1"/>
+    <w:lsdException w:name="Table Web 3" w:semiHidden="1" w:unhideWhenUsed="1"/>
+    <w:lsdException w:name="Balloon Text" w:semiHidden="1" w:unhideWhenUsed="1"/>
+    <w:lsdException w:name="Table Grid" w:uiPriority="59"/>
+    <w:lsdException w:name="Table Theme" w:semiHidden="1" w:unhideWhenUsed="1"/>
+    <w:lsdException w:name="Placeholder Text" w:semiHidden="1"/>
+    <w:lsdException w:name="No Spacing" w:uiPriority="1" w:qFormat="1"/>
+    <w:lsdException w:name="Light Shading" w:uiPriority="60"/>
+    <w:lsdException w:name="Light List" w:uiPriority="61"/>
+    <w:lsdException w:name="Light Grid" w:uiPriority="62"/>
+    <w:lsdException w:name="Medium Shading 1" w:uiPriority="63"/>
+    <w:lsdException w:name="Medium Shading 2" w:uiPriority="64"/>
+    <w:lsdException w:name="Medium List 1" w:uiPriority="65"/>
+    <w:lsdException w:name="Medium List 2" w:uiPriority="66"/>
+    <w:lsdException w:name="Medium Grid 1" w:uiPriority="67"/>
+    <w:lsdException w:name="Medium Grid 2" w:uiPriority="68"/>
+    <w:lsdException w:name="Medium Grid 3" w:uiPriority="69"/>
+    <w:lsdException w:name="Dark List" w:uiPriority="70"/>
+    <w:lsdException w:name="Colorful Shading" w:uiPriority="71"/>
+    <w:lsdException w:name="Colorful List" w:uiPriority="72"/>
+    <w:lsdException w:name="Colorful Grid" w:uiPriority="73"/>
+    <w:lsdException w:name="Light Shading Accent 1" w:uiPriority="60"/>
+    <w:lsdException w:name="Light List Accent 1" w:uiPriority="61"/>
+    <w:lsdException w:name="Light Grid Accent 1" w:uiPriority="62"/>
+    <w:lsdException w:name="Medium Shading 1 Accent 1" w:uiPriority="63"/>
+    <w:lsdException w:name="Medium Shading 2 Accent 1" w:uiPriority="64"/>
+    <w:lsdException w:name="Medium List 1 Accent 1" w:uiPriority="65"/>
+    <w:lsdException w:name="Revision" w:semiHidden="1"/>
+    <w:lsdException w:name="List Paragraph" w:uiPriority="34" w:qFormat="1"/>
+    <w:lsdException w:name="Quote" w:uiPriority="29" w:qFormat="1"/>
+    <w:lsdException w:name="Intense Quote" w:uiPriority="30" w:qFormat="1"/>
+    <w:lsdException w:name="Medium List 2 Accent 1" w:uiPriority="66"/>
+    <w:lsdException w:name="Medium Grid 1 Accent 1" w:uiPriority="67"/>
+    <w:lsdException w:name="Medium Grid 2 Accent 1" w:uiPriority="68"/>
+    <w:lsdException w:name="Medium Grid 3 Accent 1" w:uiPriority="69"/>
+    <w:lsdException w:name="Dark List Accent 1" w:uiPriority="70"/>
+    <w:lsdException w:name="Colorful Shading Accent 1" w:uiPriority="71"/>
+    <w:lsdException w:name="Colorful List Accent 1" w:uiPriority="72"/>
+    <w:lsdException w:name="Colorful Grid Accent 1" w:uiPriority="73"/>
+    <w:lsdException w:name="Light Shading Accent 2" w:uiPriority="60"/>
+    <w:lsdException w:name="Light List Accent 2" w:uiPriority="61"/>
+    <w:lsdException w:name="Light Grid Accent 2" w:uiPriority="62"/>
+    <w:lsdException w:name="Medium Shading 1 Accent 2" w:uiPriority="63"/>
+    <w:lsdException w:name="Medium Shading 2 Accent 2" w:uiPriority="64"/>
+    <w:lsdException w:name="Medium List 1 Accent 2" w:uiPriority="65"/>
+    <w:lsdException w:name="Medium List 2 Accent 2" w:uiPriority="66"/>
+    <w:lsdException w:name="Medium Grid 1 Accent 2" w:uiPriority="67"/>
+    <w:lsdException w:name="Medium Grid 2 Accent 2" w:uiPriority="68"/>
+    <w:lsdException w:name="Medium Grid 3 Accent 2" w:uiPriority="69"/>
+    <w:lsdException w:name="Dark List Accent 2" w:uiPriority="70"/>
+    <w:lsdException w:name="Colorful Shading Accent 2" w:uiPriority="71"/>
+    <w:lsdException w:name="Colorful List Accent 2" w:uiPriority="72"/>
+    <w:lsdException w:name="Colorful Grid Accent 2" w:uiPriority="73"/>
+    <w:lsdException w:name="Light Shading Accent 3" w:uiPriority="60"/>
+    <w:lsdException w:name="Light List Accent 3" w:uiPriority="61"/>
+    <w:lsdException w:name="Light Grid Accent 3" w:uiPriority="62"/>
+    <w:lsdException w:name="Medium Shading 1 Accent 3" w:uiPriority="63"/>
+    <w:lsdException w:name="Medium Shading 2 Accent 3" w:uiPriority="64"/>
+    <w:lsdException w:name="Medium List 1 Accent 3" w:uiPriority="65"/>
+    <w:lsdException w:name="Medium List 2 Accent 3" w:uiPriority="66"/>
+    <w:lsdException w:name="Medium Grid 1 Accent 3" w:uiPriority="67"/>
+    <w:lsdException w:name="Medium Grid 2 Accent 3" w:uiPriority="68"/>
+    <w:lsdException w:name="Medium Grid 3 Accent 3" w:uiPriority="69"/>
+    <w:lsdException w:name="Dark List Accent 3" w:uiPriority="70"/>
+    <w:lsdException w:name="Colorful Shading Accent 3" w:uiPriority="71"/>
+    <w:lsdException w:name="Colorful List Accent 3" w:uiPriority="72"/>
+    <w:lsdException w:name="Colorful Grid Accent 3" w:uiPriority="73"/>
+    <w:lsdException w:name="Light Shading Accent 4" w:uiPriority="60"/>
+    <w:lsdException w:name="Light List Accent 4" w:uiPriority="61"/>
+    <w:lsdException w:name="Light Grid Accent 4" w:uiPriority="62"/>
+    <w:lsdException w:name="Medium Shading 1 Accent 4" w:uiPriority="63"/>
+    <w:lsdException w:name="Medium Shading 2 Accent 4" w:uiPriority="64"/>
+    <w:lsdException w:name="Medium List 1 Accent 4" w:uiPriority="65"/>
+    <w:lsdException w:name="Medium List 2 Accent 4" w:uiPriority="66"/>
+    <w:lsdException w:name="Medium Grid 1 Accent 4" w:uiPriority="67"/>
+    <w:lsdException w:name="Medium Grid 2 Accent 4" w:uiPriority="68"/>
+    <w:lsdException w:name="Medium Grid 3 Accent 4" w:uiPriority="69"/>
+    <w:lsdException w:name="Dark List Accent 4" w:uiPriority="70"/>
+    <w:lsdException w:name="Colorful Shading Accent 4" w:uiPriority="71"/>
+    <w:lsdException w:name="Colorful List Accent 4" w:uiPriority="72"/>
+    <w:lsdException w:name="Colorful Grid Accent 4" w:uiPriority="73"/>
+    <w:lsdException w:name="Light Shading Accent 5" w:uiPriority="60"/>
+    <w:lsdException w:name="Light List Accent 5" w:uiPriority="61"/>
+    <w:lsdException w:name="Light Grid Accent 5" w:uiPriority="62"/>
+    <w:lsdException w:name="Medium Shading 1 Accent 5" w:uiPriority="63"/>
+    <w:lsdException w:name="Medium Shading 2 Accent 5" w:uiPriority="64"/>
+    <w:lsdException w:name="Medium List 1 Accent 5" w:uiPriority="65"/>
+    <w:lsdException w:name="Medium List 2 Accent 5" w:uiPriority="66"/>
+    <w:lsdException w:name="Medium Grid 1 Accent 5" w:uiPriority="67"/>
+    <w:lsdException w:name="Medium Grid 2 Accent 5" w:uiPriority="68"/>
+    <w:lsdException w:name="Medium Grid 3 Accent 5" w:uiPriority="69"/>
+    <w:lsdException w:name="Dark List Accent 5" w:uiPriority="70"/>
+    <w:lsdException w:name="Colorful Shading Accent 5" w:uiPriority="71"/>
+    <w:lsdException w:name="Colorful List Accent 5" w:uiPriority="72"/>
+    <w:lsdException w:name="Colorful Grid Accent 5" w:uiPriority="73"/>
+    <w:lsdException w:name="Light Shading Accent 6" w:uiPriority="60"/>
+    <w:lsdException w:name="Light List Accent 6" w:uiPriority="61"/>
+    <w:lsdException w:name="Light Grid Accent 6" w:uiPriority="62"/>
+    <w:lsdException w:name="Medium Shading 1 Accent 6" w:uiPriority="63"/>
+    <w:lsdException w:name="Medium Shading 2 Accent 6" w:uiPriority="64"/>
+    <w:lsdException w:name="Medium List 1 Accent 6" w:uiPriority="65"/>
+    <w:lsdException w:name="Medium List 2 Accent 6" w:uiPriority="66"/>
+    <w:lsdException w:name="Medium Grid 1 Accent 6" w:uiPriority="67"/>
+    <w:lsdException w:name="Medium Grid 2 Accent 6" w:uiPriority="68"/>
+    <w:lsdException w:name="Medium Grid 3 Accent 6" w:uiPriority="69"/>
+    <w:lsdException w:name="Dark List Accent 6" w:uiPriority="70"/>
+    <w:lsdException w:name="Colorful Shading Accent 6" w:uiPriority="71"/>
+    <w:lsdException w:name="Colorful List Accent 6" w:uiPriority="72"/>
+    <w:lsdException w:name="Colorful Grid Accent 6" w:uiPriority="73"/>
+    <w:lsdException w:name="Subtle Emphasis" w:uiPriority="19" w:qFormat="1"/>
+    <w:lsdException w:name="Intense Emphasis" w:uiPriority="21" w:qFormat="1"/>
+    <w:lsdException w:name="Subtle Reference" w:uiPriority="31" w:qFormat="1"/>
+    <w:lsdException w:name="Intense Reference" w:uiPriority="32" w:qFormat="1"/>
+    <w:lsdException w:name="Book Title" w:uiPriority="33" w:qFormat="1"/>
+    <w:lsdException w:name="Bibliography" w:semiHidden="1" w:uiPriority="37" w:unhideWhenUsed="1"/>
+    <w:lsdException w:name="TOC Heading" w:semiHidden="1" w:uiPriority="39" w:unhideWhenUsed="1" w:qFormat="1"/>
+    <w:lsdException w:name="Plain Table 1" w:uiPriority="41"/>
+    <w:lsdException w:name="Plain Table 2" w:uiPriority="42"/>
+    <w:lsdException w:name="Plain Table 3" w:uiPriority="43"/>
+    <w:lsdException w:name="Plain Table 4" w:uiPriority="44"/>
+    <w:lsdException w:name="Plain Table 5" w:uiPriority="45"/>
+    <w:lsdException w:name="Grid Table Light" w:uiPriority="40"/>
+    <w:lsdException w:name="Grid Table 1 Light" w:uiPriority="46"/>
+    <w:lsdException w:name="Grid Table 2" w:uiPriority="47"/>
+    <w:lsdException w:name="Grid Table 3" w:uiPriority="48"/>
+    <w:lsdException w:name="Grid Table 4" w:uiPriority="49"/>
+    <w:lsdException w:name="Grid Table 5 Dark" w:uiPriority="50"/>
+    <w:lsdException w:name="Grid Table 6 Colorful" w:uiPriority="51"/>
+    <w:lsdException w:name="Grid Table 7 Colorful" w:uiPriority="52"/>
+    <w:lsdException w:name="Grid Table 1 Light Accent 1" w:uiPriority="46"/>
+    <w:lsdException w:name="Grid Table 2 Accent 1" w:uiPriority="47"/>
+    <w:lsdException w:name="Grid Table 3 Accent 1" w:uiPriority="48"/>
+    <w:lsdException w:name="Grid Table 4 Accent 1" w:uiPriority="49"/>
+    <w:lsdException w:name="Grid Table 5 Dark Accent 1" w:uiPriority="50"/>
+    <w:lsdException w:name="Grid Table 6 Colorful Accent 1" w:uiPriority="51"/>
+    <w:lsdException w:name="Grid Table 7 Colorful Accent 1" w:uiPriority="52"/>
+    <w:lsdException w:name="Grid Table 1 Light Accent 2" w:uiPriority="46"/>
+    <w:lsdException w:name="Grid Table 2 Accent 2" w:uiPriority="47"/>
+    <w:lsdException w:name="Grid Table 3 Accent 2" w:uiPriority="48"/>
+    <w:lsdException w:name="Grid Table 4 Accent 2" w:uiPriority="49"/>
+    <w:lsdException w:name="Grid Table 5 Dark Accent 2" w:uiPriority="50"/>
+    <w:lsdException w:name="Grid Table 6 Colorful Accent 2" w:uiPriority="51"/>
+    <w:lsdException w:name="Grid Table 7 Colorful Accent 2" w:uiPriority="52"/>
+    <w:lsdException w:name="Grid Table 1 Light Accent 3" w:uiPriority="46"/>
+    <w:lsdException w:name="Grid Table 2 Accent 3" w:uiPriority="47"/>
+    <w:lsdException w:name="Grid Table 3 Accent 3" w:uiPriority="48"/>
+    <w:lsdException w:name="Grid Table 4 Accent 3" w:uiPriority="49"/>
+    <w:lsdException w:name="Grid Table 5 Dark Accent 3" w:uiPriority="50"/>
+    <w:lsdException w:name="Grid Table 6 Colorful Accent 3" w:uiPriority="51"/>
+    <w:lsdException w:name="Grid Table 7 Colorful Accent 3" w:uiPriority="52"/>
+    <w:lsdException w:name="Grid Table 1 Light Accent 4" w:uiPriority="46"/>
+    <w:lsdException w:name="Grid Table 2 Accent 4" w:uiPriority="47"/>
+    <w:lsdException w:name="Grid Table 3 Accent 4" w:uiPriority="48"/>
+    <w:lsdException w:name="Grid Table 4 Accent 4" w:uiPriority="49"/>
+    <w:lsdException w:name="Grid Table 5 Dark Accent 4" w:uiPriority="50"/>
+    <w:lsdException w:name="Grid Table 6 Colorful Accent 4" w:uiPriority="51"/>
+    <w:lsdException w:name="Grid Table 7 Colorful Accent 4" w:uiPriority="52"/>
+    <w:lsdException w:name="Grid Table 1 Light Accent 5" w:uiPriority="46"/>
+    <w:lsdException w:name="Grid Table 2 Accent 5" w:uiPriority="47"/>
+    <w:lsdException w:name="Grid Table 3 Accent 5" w:uiPriority="48"/>
+    <w:lsdException w:name="Grid Table 4 Accent 5" w:uiPriority="49"/>
+    <w:lsdException w:name="Grid Table 5 Dark Accent 5" w:uiPriority="50"/>
+    <w:lsdException w:name="Grid Table 6 Colorful Accent 5" w:uiPriority="51"/>
+    <w:lsdException w:name="Grid Table 7 Colorful Accent 5" w:uiPriority="52"/>
+    <w:lsdException w:name="Grid Table 1 Light Accent 6" w:uiPriority="46"/>
+    <w:lsdException w:name="Grid Table 2 Accent 6" w:uiPriority="47"/>
+    <w:lsdException w:name="Grid Table 3 Accent 6" w:uiPriority="48"/>
+    <w:lsdException w:name="Grid Table 4 Accent 6" w:uiPriority="49"/>
+    <w:lsdException w:name="Grid Table 5 Dark Accent 6" w:uiPriority="50"/>
+    <w:lsdException w:name="Grid Table 6 Colorful Accent 6" w:uiPriority="51"/>
+    <w:lsdException w:name="Grid Table 7 Colorful Accent 6" w:uiPriority="52"/>
+    <w:lsdException w:name="List Table 1 Light" w:uiPriority="46"/>
+    <w:lsdException w:name="List Table 2" w:uiPriority="47"/>
+    <w:lsdException w:name="List Table 3" w:uiPriority="48"/>
+    <w:lsdException w:name="List Table 4" w:uiPriority="49"/>
+    <w:lsdException w:name="List Table 5 Dark" w:uiPriority="50"/>
+    <w:lsdException w:name="List Table 6 Colorful" w:uiPriority="51"/>
+    <w:lsdException w:name="List Table 7 Colorful" w:uiPriority="52"/>
+    <w:lsdException w:name="List Table 1 Light Accent 1" w:uiPriority="46"/>
+    <w:lsdException w:name="List Table 2 Accent 1" w:uiPriority="47"/>
+    <w:lsdException w:name="List Table 3 Accent 1" w:uiPriority="48"/>
+    <w:lsdException w:name="List Table 4 Accent 1" w:uiPriority="49"/>
+    <w:lsdException w:name="List Table 5 Dark Accent 1" w:uiPriority="50"/>
+    <w:lsdException w:name="List Table 6 Colorful Accent 1" w:uiPriority="51"/>
+    <w:lsdException w:name="List Table 7 Colorful Accent 1" w:uiPriority="52"/>
+    <w:lsdException w:name="List Table 1 Light Accent 2" w:uiPriority="46"/>
+    <w:lsdException w:name="List Table 2 Accent 2" w:uiPriority="47"/>
+    <w:lsdException w:name="List Table 3 Accent 2" w:uiPriority="48"/>
+    <w:lsdException w:name="List Table 4 Accent 2" w:uiPriority="49"/>
+    <w:lsdException w:name="List Table 5 Dark Accent 2" w:uiPriority="50"/>
+    <w:lsdException w:name="List Table 6 Colorful Accent 2" w:uiPriority="51"/>
+    <w:lsdException w:name="List Table 7 Colorful Accent 2" w:uiPriority="52"/>
+    <w:lsdException w:name="List Table 1 Light Accent 3" w:uiPriority="46"/>
+    <w:lsdException w:name="List Table 2 Accent 3" w:uiPriority="47"/>
+    <w:lsdException w:name="List Table 3 Accent 3" w:uiPriority="48"/>
+    <w:lsdException w:name="List Table 4 Accent 3" w:uiPriority="49"/>
+    <w:lsdException w:name="List Table 5 Dark Accent 3" w:uiPriority="50"/>
+    <w:lsdException w:name="List Table 6 Colorful Accent 3" w:uiPriority="51"/>
+    <w:lsdException w:name="List Table 7 Colorful Accent 3" w:uiPriority="52"/>
+    <w:lsdException w:name="List Table 1 Light Accent 4" w:uiPriority="46"/>
+    <w:lsdException w:name="List Table 2 Accent 4" w:uiPriority="47"/>
+    <w:lsdException w:name="List Table 3 Accent 4" w:uiPriority="48"/>
+    <w:lsdException w:name="List Table 4 Accent 4" w:uiPriority="49"/>
+    <w:lsdException w:name="List Table 5 Dark Accent 4" w:uiPriority="50"/>
+    <w:lsdException w:name="List Table 6 Colorful Accent 4" w:uiPriority="51"/>
+    <w:lsdException w:name="List Table 7 Colorful Accent 4" w:uiPriority="52"/>
+    <w:lsdException w:name="List Table 1 Light Accent 5" w:uiPriority="46"/>
+    <w:lsdException w:name="List Table 2 Accent 5" w:uiPriority="47"/>
+    <w:lsdException w:name="List Table 3 Accent 5" w:uiPriority="48"/>
+    <w:lsdException w:name="List Table 4 Accent 5" w:uiPriority="49"/>
+    <w:lsdException w:name="List Table 5 Dark Accent 5" w:uiPriority="50"/>
+    <w:lsdException w:name="List Table 6 Colorful Accent 5" w:uiPriority="51"/>
+    <w:lsdException w:name="List Table 7 Colorful Accent 5" w:uiPriority="52"/>
+    <w:lsdException w:name="List Table 1 Light Accent 6" w:uiPriority="46"/>
+    <w:lsdException w:name="List Table 2 Accent 6" w:uiPriority="47"/>
+    <w:lsdException w:name="List Table 3 Accent 6" w:uiPriority="48"/>
+    <w:lsdException w:name="List Table 4 Accent 6" w:uiPriority="49"/>
+    <w:lsdException w:name="List Table 5 Dark Accent 6" w:uiPriority="50"/>
+    <w:lsdException w:name="List Table 6 Colorful Accent 6" w:uiPriority="51"/>
+    <w:lsdException w:name="List Table 7 Colorful Accent 6" w:uiPriority="52"/>
   </w:latentStyles>
   <w:style w:type="paragraph" w:default="1" w:styleId="Normal">
     <w:name w:val="Normal"/>

</xml_diff>